<commit_message>
England and Wales changes (run bh3_changes_20190502.sql)
</commit_message>
<xml_diff>
--- a/Documentation.docx
+++ b/Documentation.docx
@@ -1333,7 +1333,7 @@
           <w:p>
             <w:proofErr w:type="spellStart"/>
             <w:r>
-              <w:t>disturbance_map_table</w:t>
+              <w:t>pressure_map_table</w:t>
             </w:r>
             <w:proofErr w:type="spellEnd"/>
           </w:p>
@@ -1354,13 +1354,15 @@
           </w:tcPr>
           <w:p>
             <w:r>
-              <w:t xml:space="preserve">Table name of output </w:t>
-            </w:r>
-            <w:r>
-              <w:t>disturbance</w:t>
-            </w:r>
-            <w:r>
-              <w:t xml:space="preserve"> map.</w:t>
+              <w:t xml:space="preserve">Table name of pressure map, created in </w:t>
+            </w:r>
+            <w:proofErr w:type="spellStart"/>
+            <w:r>
+              <w:t>output_schema</w:t>
+            </w:r>
+            <w:proofErr w:type="spellEnd"/>
+            <w:r>
+              <w:t>.</w:t>
             </w:r>
           </w:p>
         </w:tc>
@@ -1374,7 +1376,7 @@
             </w:r>
             <w:proofErr w:type="spellStart"/>
             <w:r>
-              <w:t>disturbance_map</w:t>
+              <w:t>pressure_map</w:t>
             </w:r>
             <w:proofErr w:type="spellEnd"/>
             <w:r>
@@ -1394,7 +1396,7 @@
           <w:p>
             <w:proofErr w:type="spellStart"/>
             <w:r>
-              <w:t>sar_surface_column</w:t>
+              <w:t>disturbance_map_table</w:t>
             </w:r>
             <w:proofErr w:type="spellEnd"/>
           </w:p>
@@ -1415,10 +1417,13 @@
           </w:tcPr>
           <w:p>
             <w:r>
-              <w:t>SAR surface column name in pressure source tab</w:t>
-            </w:r>
-            <w:r>
-              <w:t>les.</w:t>
+              <w:t xml:space="preserve">Table name of output </w:t>
+            </w:r>
+            <w:r>
+              <w:t>disturbance</w:t>
+            </w:r>
+            <w:r>
+              <w:t xml:space="preserve"> map.</w:t>
             </w:r>
           </w:p>
         </w:tc>
@@ -1432,7 +1437,7 @@
             </w:r>
             <w:proofErr w:type="spellStart"/>
             <w:r>
-              <w:t>sar_surface</w:t>
+              <w:t>disturbance_map</w:t>
             </w:r>
             <w:proofErr w:type="spellEnd"/>
             <w:r>
@@ -1452,7 +1457,7 @@
           <w:p>
             <w:proofErr w:type="spellStart"/>
             <w:r>
-              <w:t>sar_subsurface_column</w:t>
+              <w:t>sar_surface_column</w:t>
             </w:r>
             <w:proofErr w:type="spellEnd"/>
           </w:p>
@@ -1473,10 +1478,10 @@
           </w:tcPr>
           <w:p>
             <w:r>
-              <w:t>SAR sub-surface column name in pressure source tables</w:t>
-            </w:r>
-            <w:r>
-              <w:t>.</w:t>
+              <w:t>SAR surface column name in pressure source tab</w:t>
+            </w:r>
+            <w:r>
+              <w:t>les.</w:t>
             </w:r>
           </w:p>
         </w:tc>
@@ -1490,7 +1495,7 @@
             </w:r>
             <w:proofErr w:type="spellStart"/>
             <w:r>
-              <w:t>sar_subsurface</w:t>
+              <w:t>sar_surface</w:t>
             </w:r>
             <w:proofErr w:type="spellEnd"/>
             <w:r>
@@ -1510,31 +1515,28 @@
           <w:p>
             <w:proofErr w:type="spellStart"/>
             <w:r>
-              <w:t>date_end</w:t>
-            </w:r>
-            <w:proofErr w:type="spellEnd"/>
-          </w:p>
-        </w:tc>
-        <w:tc>
-          <w:tcPr>
-            <w:tcW w:w="750" w:type="pct"/>
-          </w:tcPr>
-          <w:p>
-            <w:r>
-              <w:t>timestamp without time zone</w:t>
-            </w:r>
-          </w:p>
-        </w:tc>
-        <w:tc>
-          <w:tcPr>
-            <w:tcW w:w="1750" w:type="pct"/>
-          </w:tcPr>
-          <w:p>
-            <w:r>
-              <w:t>Latest date for Marine Recorder species samples a</w:t>
-            </w:r>
-            <w:r>
-              <w:t>nd pressure data to be included</w:t>
+              <w:t>sar_subsurface_column</w:t>
+            </w:r>
+            <w:proofErr w:type="spellEnd"/>
+          </w:p>
+        </w:tc>
+        <w:tc>
+          <w:tcPr>
+            <w:tcW w:w="750" w:type="pct"/>
+          </w:tcPr>
+          <w:p>
+            <w:r>
+              <w:t>name</w:t>
+            </w:r>
+          </w:p>
+        </w:tc>
+        <w:tc>
+          <w:tcPr>
+            <w:tcW w:w="1750" w:type="pct"/>
+          </w:tcPr>
+          <w:p>
+            <w:r>
+              <w:t>SAR sub-surface column name in pressure source tables</w:t>
             </w:r>
             <w:r>
               <w:t>.</w:t>
@@ -1547,10 +1549,15 @@
           </w:tcPr>
           <w:p>
             <w:r>
-              <w:t>C</w:t>
-            </w:r>
-            <w:r>
-              <w:t>urrent date and time</w:t>
+              <w:t>“</w:t>
+            </w:r>
+            <w:proofErr w:type="spellStart"/>
+            <w:r>
+              <w:t>sar_subsurface</w:t>
+            </w:r>
+            <w:proofErr w:type="spellEnd"/>
+            <w:r>
+              <w:t>”</w:t>
             </w:r>
           </w:p>
         </w:tc>
@@ -1566,44 +1573,32 @@
           <w:p>
             <w:proofErr w:type="spellStart"/>
             <w:r>
-              <w:t>boundary_filter_negate</w:t>
-            </w:r>
-            <w:proofErr w:type="spellEnd"/>
-          </w:p>
-        </w:tc>
-        <w:tc>
-          <w:tcPr>
-            <w:tcW w:w="750" w:type="pct"/>
-          </w:tcPr>
-          <w:p>
-            <w:proofErr w:type="spellStart"/>
-            <w:r>
-              <w:t>boolean</w:t>
-            </w:r>
-            <w:proofErr w:type="spellEnd"/>
-          </w:p>
-        </w:tc>
-        <w:tc>
-          <w:tcPr>
-            <w:tcW w:w="1750" w:type="pct"/>
-          </w:tcPr>
-          <w:p>
-            <w:r>
-              <w:t xml:space="preserve">If true condition built with </w:t>
-            </w:r>
-            <w:proofErr w:type="spellStart"/>
-            <w:r>
-              <w:t>boundary_filter</w:t>
-            </w:r>
-            <w:proofErr w:type="spellEnd"/>
-            <w:r>
-              <w:t xml:space="preserve"> is to be negated, i.e. AOI is all but the polygon identified by </w:t>
-            </w:r>
-            <w:proofErr w:type="spellStart"/>
-            <w:r>
-              <w:t>boundary_filter</w:t>
-            </w:r>
-            <w:proofErr w:type="spellEnd"/>
+              <w:t>date_end</w:t>
+            </w:r>
+            <w:proofErr w:type="spellEnd"/>
+          </w:p>
+        </w:tc>
+        <w:tc>
+          <w:tcPr>
+            <w:tcW w:w="750" w:type="pct"/>
+          </w:tcPr>
+          <w:p>
+            <w:r>
+              <w:t>timestamp without time zone</w:t>
+            </w:r>
+          </w:p>
+        </w:tc>
+        <w:tc>
+          <w:tcPr>
+            <w:tcW w:w="1750" w:type="pct"/>
+          </w:tcPr>
+          <w:p>
+            <w:r>
+              <w:t>Latest date for Marine Recorder species samples a</w:t>
+            </w:r>
+            <w:r>
+              <w:t>nd pressure data to be included</w:t>
+            </w:r>
             <w:r>
               <w:t>.</w:t>
             </w:r>
@@ -1615,7 +1610,10 @@
           </w:tcPr>
           <w:p>
             <w:r>
-              <w:t>False</w:t>
+              <w:t>C</w:t>
+            </w:r>
+            <w:r>
+              <w:t>urrent date and time</w:t>
             </w:r>
           </w:p>
         </w:tc>
@@ -1632,7 +1630,7 @@
             <w:proofErr w:type="spellStart"/>
             <w:r>
               <w:lastRenderedPageBreak/>
-              <w:t>habitat_types_filter_negate</w:t>
+              <w:t>boundary_filter_negate</w:t>
             </w:r>
             <w:proofErr w:type="spellEnd"/>
           </w:p>
@@ -1659,23 +1657,17 @@
             </w:r>
             <w:proofErr w:type="spellStart"/>
             <w:r>
-              <w:t>habitat_types_filter</w:t>
-            </w:r>
-            <w:proofErr w:type="spellEnd"/>
-            <w:r>
-              <w:t xml:space="preserve"> is to be negated, i.e. EUNIS L3 codes in </w:t>
-            </w:r>
-            <w:proofErr w:type="spellStart"/>
-            <w:r>
-              <w:t>habita</w:t>
-            </w:r>
-            <w:r>
-              <w:t>t_types_filter</w:t>
-            </w:r>
-            <w:proofErr w:type="spellEnd"/>
-            <w:r>
-              <w:t xml:space="preserve"> will be excluded</w:t>
-            </w:r>
+              <w:t>boundary_filter</w:t>
+            </w:r>
+            <w:proofErr w:type="spellEnd"/>
+            <w:r>
+              <w:t xml:space="preserve"> is to be negated, i.e. AOI is all but the polygon identified by </w:t>
+            </w:r>
+            <w:proofErr w:type="spellStart"/>
+            <w:r>
+              <w:t>boundary_filter</w:t>
+            </w:r>
+            <w:proofErr w:type="spellEnd"/>
             <w:r>
               <w:t>.</w:t>
             </w:r>
@@ -1703,7 +1695,7 @@
           <w:p>
             <w:proofErr w:type="spellStart"/>
             <w:r>
-              <w:t>remove_overlaps</w:t>
+              <w:t>habitat_types_filter_negate</w:t>
             </w:r>
             <w:proofErr w:type="spellEnd"/>
           </w:p>
@@ -1726,15 +1718,29 @@
           </w:tcPr>
           <w:p>
             <w:r>
-              <w:t xml:space="preserve">If true overlaps will be removed from </w:t>
-            </w:r>
-            <w:proofErr w:type="spellStart"/>
-            <w:r>
-              <w:t>habitat_sensitivity_table</w:t>
-            </w:r>
-            <w:proofErr w:type="spellEnd"/>
-            <w:r>
-              <w:t xml:space="preserve"> (significantly increases processing time).</w:t>
+              <w:t xml:space="preserve">If true condition built with </w:t>
+            </w:r>
+            <w:proofErr w:type="spellStart"/>
+            <w:r>
+              <w:t>habitat_types_filter</w:t>
+            </w:r>
+            <w:proofErr w:type="spellEnd"/>
+            <w:r>
+              <w:t xml:space="preserve"> is to be negated, i.e. EUNIS L3 codes in </w:t>
+            </w:r>
+            <w:proofErr w:type="spellStart"/>
+            <w:r>
+              <w:t>habita</w:t>
+            </w:r>
+            <w:r>
+              <w:t>t_types_filter</w:t>
+            </w:r>
+            <w:proofErr w:type="spellEnd"/>
+            <w:r>
+              <w:t xml:space="preserve"> will be excluded</w:t>
+            </w:r>
+            <w:r>
+              <w:t>.</w:t>
             </w:r>
           </w:p>
         </w:tc>
@@ -1760,6 +1766,63 @@
           <w:p>
             <w:proofErr w:type="spellStart"/>
             <w:r>
+              <w:t>remove_overlaps</w:t>
+            </w:r>
+            <w:proofErr w:type="spellEnd"/>
+          </w:p>
+        </w:tc>
+        <w:tc>
+          <w:tcPr>
+            <w:tcW w:w="750" w:type="pct"/>
+          </w:tcPr>
+          <w:p>
+            <w:proofErr w:type="spellStart"/>
+            <w:r>
+              <w:t>boolean</w:t>
+            </w:r>
+            <w:proofErr w:type="spellEnd"/>
+          </w:p>
+        </w:tc>
+        <w:tc>
+          <w:tcPr>
+            <w:tcW w:w="1750" w:type="pct"/>
+          </w:tcPr>
+          <w:p>
+            <w:r>
+              <w:t xml:space="preserve">If true overlaps will be removed from </w:t>
+            </w:r>
+            <w:proofErr w:type="spellStart"/>
+            <w:r>
+              <w:t>habitat_sensitivity_table</w:t>
+            </w:r>
+            <w:proofErr w:type="spellEnd"/>
+            <w:r>
+              <w:t xml:space="preserve"> (significantly increases processing time).</w:t>
+            </w:r>
+          </w:p>
+        </w:tc>
+        <w:tc>
+          <w:tcPr>
+            <w:tcW w:w="1250" w:type="pct"/>
+          </w:tcPr>
+          <w:p>
+            <w:r>
+              <w:t>False</w:t>
+            </w:r>
+          </w:p>
+        </w:tc>
+      </w:tr>
+      <w:tr>
+        <w:trPr>
+          <w:jc w:val="center"/>
+        </w:trPr>
+        <w:tc>
+          <w:tcPr>
+            <w:tcW w:w="1250" w:type="pct"/>
+          </w:tcPr>
+          <w:p>
+            <w:proofErr w:type="spellStart"/>
+            <w:r>
               <w:t>output_srid</w:t>
             </w:r>
             <w:proofErr w:type="spellEnd"/>
@@ -1820,8 +1883,6 @@
       </w:r>
     </w:p>
     <w:p>
-      <w:bookmarkStart w:id="0" w:name="_GoBack"/>
-      <w:bookmarkEnd w:id="0"/>
       <w:r>
         <w:t>bh3_get_pressure_csquares_size</w:t>
       </w:r>
@@ -1853,7 +1914,7 @@
     </w:p>
     <w:p>
       <w:r>
-        <w:t>bh3_disturbance_map';</w:t>
+        <w:t>bh3_disturbance_map.</w:t>
       </w:r>
     </w:p>
     <w:p>
@@ -2048,6 +2109,7 @@
           <w:p>
             <w:proofErr w:type="spellStart"/>
             <w:r>
+              <w:lastRenderedPageBreak/>
               <w:t>table_name</w:t>
             </w:r>
             <w:proofErr w:type="spellEnd"/>
@@ -2138,7 +2200,6 @@
         <w:pStyle w:val="Subtitle"/>
       </w:pPr>
       <w:r>
-        <w:lastRenderedPageBreak/>
         <w:t>Calls</w:t>
       </w:r>
     </w:p>
@@ -2147,8 +2208,1716 @@
         <w:t>No nested calls</w:t>
       </w:r>
     </w:p>
-    <w:p/>
-    <w:p/>
+    <w:p>
+      <w:pPr>
+        <w:pStyle w:val="Heading2"/>
+      </w:pPr>
+      <w:r>
+        <w:t>Function public.bh3_entry</w:t>
+      </w:r>
+    </w:p>
+    <w:p>
+      <w:pPr>
+        <w:pStyle w:val="Subtitle"/>
+      </w:pPr>
+      <w:r>
+        <w:t>Purpose</w:t>
+      </w:r>
+    </w:p>
+    <w:p>
+      <w:r>
+        <w:t xml:space="preserve">Main entry point that starts a BH3 run. </w:t>
+      </w:r>
+    </w:p>
+    <w:p>
+      <w:r>
+        <w:t xml:space="preserve">This is called by the QGIS user interface and may be executed directly in </w:t>
+      </w:r>
+      <w:proofErr w:type="spellStart"/>
+      <w:r>
+        <w:t>pgAdmin</w:t>
+      </w:r>
+      <w:proofErr w:type="spellEnd"/>
+      <w:r>
+        <w:t xml:space="preserve"> or on the PostgreSQL command line.</w:t>
+      </w:r>
+    </w:p>
+    <w:p>
+      <w:pPr>
+        <w:pStyle w:val="Subtitle"/>
+      </w:pPr>
+      <w:r>
+        <w:t>Approach</w:t>
+      </w:r>
+    </w:p>
+    <w:p>
+      <w:r>
+        <w:t xml:space="preserve">Creates the output schema and an </w:t>
+      </w:r>
+      <w:proofErr w:type="spellStart"/>
+      <w:r>
+        <w:t>error_log</w:t>
+      </w:r>
+      <w:proofErr w:type="spellEnd"/>
+      <w:r>
+        <w:t xml:space="preserve"> table in it if they do not already exist.</w:t>
+      </w:r>
+    </w:p>
+    <w:p>
+      <w:r>
+        <w:t xml:space="preserve">Then calls the bh3_get_pressure_csquares_size, bh3_habitat_boundary_clip, bh3_habitat_grid, bh3_sensitivity_layer_prep, </w:t>
+      </w:r>
+    </w:p>
+    <w:p>
+      <w:proofErr w:type="gramStart"/>
+      <w:r>
+        <w:t>bh3_sensitivity_map</w:t>
+      </w:r>
+      <w:proofErr w:type="gramEnd"/>
+      <w:r>
+        <w:t xml:space="preserve"> and bh3_disturbance_map functions, inserting any error rows returned into the </w:t>
+      </w:r>
+      <w:proofErr w:type="spellStart"/>
+      <w:r>
+        <w:t>error_log</w:t>
+      </w:r>
+      <w:proofErr w:type="spellEnd"/>
+      <w:r>
+        <w:t xml:space="preserve"> table.</w:t>
+      </w:r>
+    </w:p>
+    <w:p>
+      <w:pPr>
+        <w:pStyle w:val="Subtitle"/>
+      </w:pPr>
+      <w:r>
+        <w:t>Parameters</w:t>
+      </w:r>
+    </w:p>
+    <w:tbl>
+      <w:tblPr>
+        <w:tblStyle w:val="TableGrid"/>
+        <w:tblW w:w="5000" w:type="pct"/>
+        <w:jc w:val="center"/>
+        <w:tblBorders>
+          <w:top w:val="none" w:sz="0" w:space="0" w:color="auto"/>
+          <w:left w:val="none" w:sz="0" w:space="0" w:color="auto"/>
+          <w:bottom w:val="none" w:sz="0" w:space="0" w:color="auto"/>
+          <w:right w:val="none" w:sz="0" w:space="0" w:color="auto"/>
+          <w:insideH w:val="none" w:sz="0" w:space="0" w:color="auto"/>
+          <w:insideV w:val="none" w:sz="0" w:space="0" w:color="auto"/>
+        </w:tblBorders>
+        <w:tblLayout w:type="fixed"/>
+        <w:tblLook w:val="04A0" w:firstRow="1" w:lastRow="0" w:firstColumn="1" w:lastColumn="0" w:noHBand="0" w:noVBand="1"/>
+      </w:tblPr>
+      <w:tblGrid>
+        <w:gridCol w:w="3489"/>
+        <w:gridCol w:w="2094"/>
+        <w:gridCol w:w="4885"/>
+        <w:gridCol w:w="3490"/>
+      </w:tblGrid>
+      <w:tr>
+        <w:trPr>
+          <w:tblHeader/>
+          <w:jc w:val="center"/>
+        </w:trPr>
+        <w:tc>
+          <w:tcPr>
+            <w:tcW w:w="1250" w:type="pct"/>
+          </w:tcPr>
+          <w:p>
+            <w:pPr>
+              <w:rPr>
+                <w:b/>
+              </w:rPr>
+            </w:pPr>
+            <w:r>
+              <w:rPr>
+                <w:b/>
+              </w:rPr>
+              <w:t>Name</w:t>
+            </w:r>
+          </w:p>
+        </w:tc>
+        <w:tc>
+          <w:tcPr>
+            <w:tcW w:w="750" w:type="pct"/>
+          </w:tcPr>
+          <w:p>
+            <w:pPr>
+              <w:rPr>
+                <w:b/>
+              </w:rPr>
+            </w:pPr>
+            <w:r>
+              <w:rPr>
+                <w:b/>
+              </w:rPr>
+              <w:t>Type</w:t>
+            </w:r>
+          </w:p>
+        </w:tc>
+        <w:tc>
+          <w:tcPr>
+            <w:tcW w:w="1750" w:type="pct"/>
+          </w:tcPr>
+          <w:p>
+            <w:pPr>
+              <w:rPr>
+                <w:b/>
+              </w:rPr>
+            </w:pPr>
+            <w:r>
+              <w:rPr>
+                <w:b/>
+              </w:rPr>
+              <w:t>Description</w:t>
+            </w:r>
+          </w:p>
+        </w:tc>
+        <w:tc>
+          <w:tcPr>
+            <w:tcW w:w="1250" w:type="pct"/>
+          </w:tcPr>
+          <w:p>
+            <w:pPr>
+              <w:rPr>
+                <w:b/>
+              </w:rPr>
+            </w:pPr>
+            <w:r>
+              <w:rPr>
+                <w:b/>
+              </w:rPr>
+              <w:t>Default value</w:t>
+            </w:r>
+          </w:p>
+        </w:tc>
+      </w:tr>
+      <w:tr>
+        <w:trPr>
+          <w:jc w:val="center"/>
+        </w:trPr>
+        <w:tc>
+          <w:tcPr>
+            <w:tcW w:w="1250" w:type="pct"/>
+          </w:tcPr>
+          <w:p>
+            <w:proofErr w:type="spellStart"/>
+            <w:r>
+              <w:t>boundary_filter</w:t>
+            </w:r>
+            <w:proofErr w:type="spellEnd"/>
+          </w:p>
+        </w:tc>
+        <w:tc>
+          <w:tcPr>
+            <w:tcW w:w="750" w:type="pct"/>
+          </w:tcPr>
+          <w:p>
+            <w:r>
+              <w:t>integer</w:t>
+            </w:r>
+          </w:p>
+        </w:tc>
+        <w:tc>
+          <w:tcPr>
+            <w:tcW w:w="1750" w:type="pct"/>
+          </w:tcPr>
+          <w:p>
+            <w:proofErr w:type="spellStart"/>
+            <w:proofErr w:type="gramStart"/>
+            <w:r>
+              <w:t>gid</w:t>
+            </w:r>
+            <w:proofErr w:type="spellEnd"/>
+            <w:proofErr w:type="gramEnd"/>
+            <w:r>
+              <w:t xml:space="preserve"> of AOI polygon in </w:t>
+            </w:r>
+            <w:proofErr w:type="spellStart"/>
+            <w:r>
+              <w:t>boundary_table</w:t>
+            </w:r>
+            <w:proofErr w:type="spellEnd"/>
+            <w:r>
+              <w:t xml:space="preserve"> to be included (or excluded if </w:t>
+            </w:r>
+            <w:proofErr w:type="spellStart"/>
+            <w:r>
+              <w:t>boundary_filter_negate</w:t>
+            </w:r>
+            <w:proofErr w:type="spellEnd"/>
+            <w:r>
+              <w:t xml:space="preserve"> is true).</w:t>
+            </w:r>
+          </w:p>
+        </w:tc>
+        <w:tc>
+          <w:tcPr>
+            <w:tcW w:w="1250" w:type="pct"/>
+          </w:tcPr>
+          <w:p/>
+        </w:tc>
+      </w:tr>
+      <w:tr>
+        <w:trPr>
+          <w:jc w:val="center"/>
+        </w:trPr>
+        <w:tc>
+          <w:tcPr>
+            <w:tcW w:w="1250" w:type="pct"/>
+          </w:tcPr>
+          <w:p>
+            <w:proofErr w:type="spellStart"/>
+            <w:r>
+              <w:t>habitat_types_filter</w:t>
+            </w:r>
+            <w:proofErr w:type="spellEnd"/>
+          </w:p>
+        </w:tc>
+        <w:tc>
+          <w:tcPr>
+            <w:tcW w:w="750" w:type="pct"/>
+          </w:tcPr>
+          <w:p>
+            <w:r>
+              <w:t>character varying[]</w:t>
+            </w:r>
+          </w:p>
+        </w:tc>
+        <w:tc>
+          <w:tcPr>
+            <w:tcW w:w="1750" w:type="pct"/>
+          </w:tcPr>
+          <w:p>
+            <w:r>
+              <w:t xml:space="preserve">Array of eunis_l3 codes of habitats in </w:t>
+            </w:r>
+            <w:proofErr w:type="spellStart"/>
+            <w:r>
+              <w:t>habitat_table</w:t>
+            </w:r>
+            <w:proofErr w:type="spellEnd"/>
+            <w:r>
+              <w:t xml:space="preserve"> to be included (or excluded if </w:t>
+            </w:r>
+            <w:proofErr w:type="spellStart"/>
+            <w:r>
+              <w:t>habitat_types_filter_negate</w:t>
+            </w:r>
+            <w:proofErr w:type="spellEnd"/>
+            <w:r>
+              <w:t xml:space="preserve"> is true).</w:t>
+            </w:r>
+          </w:p>
+        </w:tc>
+        <w:tc>
+          <w:tcPr>
+            <w:tcW w:w="1250" w:type="pct"/>
+          </w:tcPr>
+          <w:p/>
+        </w:tc>
+      </w:tr>
+      <w:tr>
+        <w:trPr>
+          <w:jc w:val="center"/>
+        </w:trPr>
+        <w:tc>
+          <w:tcPr>
+            <w:tcW w:w="1250" w:type="pct"/>
+          </w:tcPr>
+          <w:p>
+            <w:proofErr w:type="spellStart"/>
+            <w:r>
+              <w:t>date_start</w:t>
+            </w:r>
+            <w:proofErr w:type="spellEnd"/>
+          </w:p>
+        </w:tc>
+        <w:tc>
+          <w:tcPr>
+            <w:tcW w:w="750" w:type="pct"/>
+          </w:tcPr>
+          <w:p>
+            <w:r>
+              <w:t>timestamp without time zone</w:t>
+            </w:r>
+          </w:p>
+        </w:tc>
+        <w:tc>
+          <w:tcPr>
+            <w:tcW w:w="1750" w:type="pct"/>
+          </w:tcPr>
+          <w:p>
+            <w:r>
+              <w:t>Earliest date for Marine Recorder species samples to be included.</w:t>
+            </w:r>
+          </w:p>
+        </w:tc>
+        <w:tc>
+          <w:tcPr>
+            <w:tcW w:w="1250" w:type="pct"/>
+          </w:tcPr>
+          <w:p/>
+        </w:tc>
+      </w:tr>
+      <w:tr>
+        <w:trPr>
+          <w:jc w:val="center"/>
+        </w:trPr>
+        <w:tc>
+          <w:tcPr>
+            <w:tcW w:w="1250" w:type="pct"/>
+          </w:tcPr>
+          <w:p>
+            <w:proofErr w:type="spellStart"/>
+            <w:r>
+              <w:t>species_sensitivity_source_table</w:t>
+            </w:r>
+            <w:proofErr w:type="spellEnd"/>
+          </w:p>
+        </w:tc>
+        <w:tc>
+          <w:tcPr>
+            <w:tcW w:w="750" w:type="pct"/>
+          </w:tcPr>
+          <w:p>
+            <w:proofErr w:type="spellStart"/>
+            <w:r>
+              <w:t>sensitivity_source</w:t>
+            </w:r>
+            <w:proofErr w:type="spellEnd"/>
+          </w:p>
+        </w:tc>
+        <w:tc>
+          <w:tcPr>
+            <w:tcW w:w="1750" w:type="pct"/>
+          </w:tcPr>
+          <w:p>
+            <w:r>
+              <w:t>Source table for habitat sensitivity scores (</w:t>
+            </w:r>
+            <w:proofErr w:type="spellStart"/>
+            <w:r>
+              <w:t>enum</w:t>
+            </w:r>
+            <w:proofErr w:type="spellEnd"/>
+            <w:r>
+              <w:t xml:space="preserve"> value one of { ‘</w:t>
+            </w:r>
+            <w:proofErr w:type="spellStart"/>
+            <w:r>
+              <w:t>broadscale_habitats</w:t>
+            </w:r>
+            <w:proofErr w:type="spellEnd"/>
+            <w:r>
+              <w:t>’, ‘</w:t>
+            </w:r>
+            <w:proofErr w:type="spellStart"/>
+            <w:r>
+              <w:t>eco_groups</w:t>
+            </w:r>
+            <w:proofErr w:type="spellEnd"/>
+            <w:r>
+              <w:t>’, ‘rock’, ‘</w:t>
+            </w:r>
+            <w:proofErr w:type="spellStart"/>
+            <w:r>
+              <w:t>rock_eco_groups</w:t>
+            </w:r>
+            <w:proofErr w:type="spellEnd"/>
+            <w:r>
+              <w:t>’ }).</w:t>
+            </w:r>
+          </w:p>
+        </w:tc>
+        <w:tc>
+          <w:tcPr>
+            <w:tcW w:w="1250" w:type="pct"/>
+          </w:tcPr>
+          <w:p/>
+        </w:tc>
+      </w:tr>
+      <w:tr>
+        <w:trPr>
+          <w:jc w:val="center"/>
+        </w:trPr>
+        <w:tc>
+          <w:tcPr>
+            <w:tcW w:w="1250" w:type="pct"/>
+          </w:tcPr>
+          <w:p>
+            <w:proofErr w:type="spellStart"/>
+            <w:r>
+              <w:t>pressure_schema</w:t>
+            </w:r>
+            <w:proofErr w:type="spellEnd"/>
+          </w:p>
+        </w:tc>
+        <w:tc>
+          <w:tcPr>
+            <w:tcW w:w="750" w:type="pct"/>
+          </w:tcPr>
+          <w:p>
+            <w:r>
+              <w:t>name</w:t>
+            </w:r>
+          </w:p>
+        </w:tc>
+        <w:tc>
+          <w:tcPr>
+            <w:tcW w:w="1750" w:type="pct"/>
+          </w:tcPr>
+          <w:p>
+            <w:r>
+              <w:t>Schema in which pressure source tables are located (all tables in this schema that have the required columns will be used).</w:t>
+            </w:r>
+          </w:p>
+        </w:tc>
+        <w:tc>
+          <w:tcPr>
+            <w:tcW w:w="1250" w:type="pct"/>
+          </w:tcPr>
+          <w:p/>
+        </w:tc>
+      </w:tr>
+      <w:tr>
+        <w:trPr>
+          <w:jc w:val="center"/>
+        </w:trPr>
+        <w:tc>
+          <w:tcPr>
+            <w:tcW w:w="1250" w:type="pct"/>
+          </w:tcPr>
+          <w:p>
+            <w:proofErr w:type="spellStart"/>
+            <w:r>
+              <w:lastRenderedPageBreak/>
+              <w:t>output_schema</w:t>
+            </w:r>
+            <w:proofErr w:type="spellEnd"/>
+          </w:p>
+        </w:tc>
+        <w:tc>
+          <w:tcPr>
+            <w:tcW w:w="750" w:type="pct"/>
+          </w:tcPr>
+          <w:p>
+            <w:r>
+              <w:t>name</w:t>
+            </w:r>
+          </w:p>
+        </w:tc>
+        <w:tc>
+          <w:tcPr>
+            <w:tcW w:w="1750" w:type="pct"/>
+          </w:tcPr>
+          <w:p>
+            <w:r>
+              <w:t>Schema in which output tables will be created (will be created if it does not already exist; tables in it will be overwritten).</w:t>
+            </w:r>
+          </w:p>
+        </w:tc>
+        <w:tc>
+          <w:tcPr>
+            <w:tcW w:w="1250" w:type="pct"/>
+          </w:tcPr>
+          <w:p/>
+        </w:tc>
+      </w:tr>
+      <w:tr>
+        <w:trPr>
+          <w:jc w:val="center"/>
+        </w:trPr>
+        <w:tc>
+          <w:tcPr>
+            <w:tcW w:w="1250" w:type="pct"/>
+          </w:tcPr>
+          <w:p>
+            <w:proofErr w:type="spellStart"/>
+            <w:r>
+              <w:t>boundary_schema</w:t>
+            </w:r>
+            <w:proofErr w:type="spellEnd"/>
+          </w:p>
+        </w:tc>
+        <w:tc>
+          <w:tcPr>
+            <w:tcW w:w="750" w:type="pct"/>
+          </w:tcPr>
+          <w:p>
+            <w:r>
+              <w:t>name</w:t>
+            </w:r>
+          </w:p>
+        </w:tc>
+        <w:tc>
+          <w:tcPr>
+            <w:tcW w:w="1750" w:type="pct"/>
+          </w:tcPr>
+          <w:p>
+            <w:r>
+              <w:t>Schema of table containing AOI boundary polygons.</w:t>
+            </w:r>
+          </w:p>
+        </w:tc>
+        <w:tc>
+          <w:tcPr>
+            <w:tcW w:w="1250" w:type="pct"/>
+          </w:tcPr>
+          <w:p>
+            <w:r>
+              <w:t>“static”</w:t>
+            </w:r>
+          </w:p>
+        </w:tc>
+      </w:tr>
+      <w:tr>
+        <w:trPr>
+          <w:jc w:val="center"/>
+        </w:trPr>
+        <w:tc>
+          <w:tcPr>
+            <w:tcW w:w="1250" w:type="pct"/>
+          </w:tcPr>
+          <w:p>
+            <w:proofErr w:type="spellStart"/>
+            <w:r>
+              <w:t>boundary_table</w:t>
+            </w:r>
+            <w:proofErr w:type="spellEnd"/>
+          </w:p>
+        </w:tc>
+        <w:tc>
+          <w:tcPr>
+            <w:tcW w:w="750" w:type="pct"/>
+          </w:tcPr>
+          <w:p>
+            <w:r>
+              <w:t>name</w:t>
+            </w:r>
+          </w:p>
+        </w:tc>
+        <w:tc>
+          <w:tcPr>
+            <w:tcW w:w="1750" w:type="pct"/>
+          </w:tcPr>
+          <w:p>
+            <w:r>
+              <w:t>Name of table containing AOI boundary polygons.</w:t>
+            </w:r>
+          </w:p>
+        </w:tc>
+        <w:tc>
+          <w:tcPr>
+            <w:tcW w:w="1250" w:type="pct"/>
+          </w:tcPr>
+          <w:p>
+            <w:r>
+              <w:t>“</w:t>
+            </w:r>
+            <w:r>
+              <w:t>official_country_waters_wgs84</w:t>
+            </w:r>
+            <w:r>
+              <w:t>”</w:t>
+            </w:r>
+          </w:p>
+        </w:tc>
+      </w:tr>
+      <w:tr>
+        <w:trPr>
+          <w:jc w:val="center"/>
+        </w:trPr>
+        <w:tc>
+          <w:tcPr>
+            <w:tcW w:w="1250" w:type="pct"/>
+          </w:tcPr>
+          <w:p>
+            <w:proofErr w:type="spellStart"/>
+            <w:r>
+              <w:t>habitat_schema</w:t>
+            </w:r>
+            <w:proofErr w:type="spellEnd"/>
+          </w:p>
+        </w:tc>
+        <w:tc>
+          <w:tcPr>
+            <w:tcW w:w="750" w:type="pct"/>
+          </w:tcPr>
+          <w:p>
+            <w:r>
+              <w:t>name</w:t>
+            </w:r>
+          </w:p>
+        </w:tc>
+        <w:tc>
+          <w:tcPr>
+            <w:tcW w:w="1750" w:type="pct"/>
+          </w:tcPr>
+          <w:p>
+            <w:r>
+              <w:t>Habitat table schema.</w:t>
+            </w:r>
+          </w:p>
+        </w:tc>
+        <w:tc>
+          <w:tcPr>
+            <w:tcW w:w="1250" w:type="pct"/>
+          </w:tcPr>
+          <w:p>
+            <w:r>
+              <w:t>“static”</w:t>
+            </w:r>
+          </w:p>
+        </w:tc>
+      </w:tr>
+      <w:tr>
+        <w:trPr>
+          <w:jc w:val="center"/>
+        </w:trPr>
+        <w:tc>
+          <w:tcPr>
+            <w:tcW w:w="1250" w:type="pct"/>
+          </w:tcPr>
+          <w:p>
+            <w:proofErr w:type="spellStart"/>
+            <w:r>
+              <w:t>habitat_table</w:t>
+            </w:r>
+            <w:proofErr w:type="spellEnd"/>
+          </w:p>
+        </w:tc>
+        <w:tc>
+          <w:tcPr>
+            <w:tcW w:w="750" w:type="pct"/>
+          </w:tcPr>
+          <w:p>
+            <w:r>
+              <w:t>name</w:t>
+            </w:r>
+          </w:p>
+        </w:tc>
+        <w:tc>
+          <w:tcPr>
+            <w:tcW w:w="1750" w:type="pct"/>
+          </w:tcPr>
+          <w:p>
+            <w:r>
+              <w:t>Ha</w:t>
+            </w:r>
+            <w:r>
+              <w:t>bitat table name.</w:t>
+            </w:r>
+          </w:p>
+        </w:tc>
+        <w:tc>
+          <w:tcPr>
+            <w:tcW w:w="1250" w:type="pct"/>
+          </w:tcPr>
+          <w:p>
+            <w:r>
+              <w:t>“</w:t>
+            </w:r>
+            <w:r>
+              <w:t>uk_habitat_map_wgs84</w:t>
+            </w:r>
+            <w:r>
+              <w:t>”</w:t>
+            </w:r>
+          </w:p>
+        </w:tc>
+      </w:tr>
+      <w:tr>
+        <w:trPr>
+          <w:jc w:val="center"/>
+        </w:trPr>
+        <w:tc>
+          <w:tcPr>
+            <w:tcW w:w="1250" w:type="pct"/>
+          </w:tcPr>
+          <w:p>
+            <w:proofErr w:type="spellStart"/>
+            <w:r>
+              <w:t>habitat_sensitivity_lookup_schema</w:t>
+            </w:r>
+            <w:proofErr w:type="spellEnd"/>
+          </w:p>
+        </w:tc>
+        <w:tc>
+          <w:tcPr>
+            <w:tcW w:w="750" w:type="pct"/>
+          </w:tcPr>
+          <w:p>
+            <w:r>
+              <w:t>name</w:t>
+            </w:r>
+          </w:p>
+        </w:tc>
+        <w:tc>
+          <w:tcPr>
+            <w:tcW w:w="1750" w:type="pct"/>
+          </w:tcPr>
+          <w:p>
+            <w:r>
+              <w:t>Schema of habitat sensitivity lookup table.</w:t>
+            </w:r>
+          </w:p>
+        </w:tc>
+        <w:tc>
+          <w:tcPr>
+            <w:tcW w:w="1250" w:type="pct"/>
+          </w:tcPr>
+          <w:p>
+            <w:r>
+              <w:t>“</w:t>
+            </w:r>
+            <w:proofErr w:type="spellStart"/>
+            <w:r>
+              <w:t>lut</w:t>
+            </w:r>
+            <w:proofErr w:type="spellEnd"/>
+            <w:r>
+              <w:t>”</w:t>
+            </w:r>
+          </w:p>
+        </w:tc>
+      </w:tr>
+      <w:tr>
+        <w:trPr>
+          <w:jc w:val="center"/>
+        </w:trPr>
+        <w:tc>
+          <w:tcPr>
+            <w:tcW w:w="1250" w:type="pct"/>
+          </w:tcPr>
+          <w:p>
+            <w:proofErr w:type="spellStart"/>
+            <w:r>
+              <w:t>habitat_sensitivity_lookup_table</w:t>
+            </w:r>
+            <w:proofErr w:type="spellEnd"/>
+          </w:p>
+        </w:tc>
+        <w:tc>
+          <w:tcPr>
+            <w:tcW w:w="750" w:type="pct"/>
+          </w:tcPr>
+          <w:p>
+            <w:r>
+              <w:t>name</w:t>
+            </w:r>
+          </w:p>
+        </w:tc>
+        <w:tc>
+          <w:tcPr>
+            <w:tcW w:w="1750" w:type="pct"/>
+          </w:tcPr>
+          <w:p>
+            <w:r>
+              <w:t>Name of habitat sensitivity lookup table.</w:t>
+            </w:r>
+          </w:p>
+        </w:tc>
+        <w:tc>
+          <w:tcPr>
+            <w:tcW w:w="1250" w:type="pct"/>
+          </w:tcPr>
+          <w:p>
+            <w:r>
+              <w:t>“</w:t>
+            </w:r>
+            <w:proofErr w:type="spellStart"/>
+            <w:r>
+              <w:t>sensitivity_broadscale_habitats</w:t>
+            </w:r>
+            <w:proofErr w:type="spellEnd"/>
+            <w:r>
+              <w:t>”</w:t>
+            </w:r>
+          </w:p>
+        </w:tc>
+      </w:tr>
+      <w:tr>
+        <w:trPr>
+          <w:jc w:val="center"/>
+        </w:trPr>
+        <w:tc>
+          <w:tcPr>
+            <w:tcW w:w="1250" w:type="pct"/>
+          </w:tcPr>
+          <w:p>
+            <w:proofErr w:type="spellStart"/>
+            <w:r>
+              <w:t>habitat_sensitivity_table</w:t>
+            </w:r>
+            <w:proofErr w:type="spellEnd"/>
+          </w:p>
+        </w:tc>
+        <w:tc>
+          <w:tcPr>
+            <w:tcW w:w="750" w:type="pct"/>
+          </w:tcPr>
+          <w:p>
+            <w:r>
+              <w:t>name</w:t>
+            </w:r>
+          </w:p>
+        </w:tc>
+        <w:tc>
+          <w:tcPr>
+            <w:tcW w:w="1750" w:type="pct"/>
+          </w:tcPr>
+          <w:p>
+            <w:r>
+              <w:t>Name of habitat sensitivity o</w:t>
+            </w:r>
+            <w:r>
+              <w:t>utput table.</w:t>
+            </w:r>
+          </w:p>
+        </w:tc>
+        <w:tc>
+          <w:tcPr>
+            <w:tcW w:w="1250" w:type="pct"/>
+          </w:tcPr>
+          <w:p>
+            <w:r>
+              <w:t>“</w:t>
+            </w:r>
+            <w:proofErr w:type="spellStart"/>
+            <w:r>
+              <w:t>habitat_sensitivity</w:t>
+            </w:r>
+            <w:proofErr w:type="spellEnd"/>
+            <w:r>
+              <w:t>”</w:t>
+            </w:r>
+          </w:p>
+        </w:tc>
+      </w:tr>
+      <w:tr>
+        <w:trPr>
+          <w:jc w:val="center"/>
+        </w:trPr>
+        <w:tc>
+          <w:tcPr>
+            <w:tcW w:w="1250" w:type="pct"/>
+          </w:tcPr>
+          <w:p>
+            <w:proofErr w:type="spellStart"/>
+            <w:r>
+              <w:t>habitat_sensitivity_grid_table</w:t>
+            </w:r>
+            <w:proofErr w:type="spellEnd"/>
+          </w:p>
+        </w:tc>
+        <w:tc>
+          <w:tcPr>
+            <w:tcW w:w="750" w:type="pct"/>
+          </w:tcPr>
+          <w:p>
+            <w:r>
+              <w:t>name</w:t>
+            </w:r>
+          </w:p>
+        </w:tc>
+        <w:tc>
+          <w:tcPr>
+            <w:tcW w:w="1750" w:type="pct"/>
+          </w:tcPr>
+          <w:p>
+            <w:r>
+              <w:t>Name of gridded habitat sensitivity output table.</w:t>
+            </w:r>
+          </w:p>
+        </w:tc>
+        <w:tc>
+          <w:tcPr>
+            <w:tcW w:w="1250" w:type="pct"/>
+          </w:tcPr>
+          <w:p>
+            <w:r>
+              <w:t>“</w:t>
+            </w:r>
+            <w:proofErr w:type="spellStart"/>
+            <w:r>
+              <w:t>habitat_sensitivity_grid</w:t>
+            </w:r>
+            <w:proofErr w:type="spellEnd"/>
+            <w:r>
+              <w:t>”</w:t>
+            </w:r>
+          </w:p>
+        </w:tc>
+      </w:tr>
+      <w:tr>
+        <w:trPr>
+          <w:jc w:val="center"/>
+        </w:trPr>
+        <w:tc>
+          <w:tcPr>
+            <w:tcW w:w="1250" w:type="pct"/>
+          </w:tcPr>
+          <w:p>
+            <w:proofErr w:type="spellStart"/>
+            <w:r>
+              <w:t>species_sensitivity_max_table</w:t>
+            </w:r>
+            <w:proofErr w:type="spellEnd"/>
+          </w:p>
+        </w:tc>
+        <w:tc>
+          <w:tcPr>
+            <w:tcW w:w="750" w:type="pct"/>
+          </w:tcPr>
+          <w:p>
+            <w:r>
+              <w:t>name</w:t>
+            </w:r>
+          </w:p>
+        </w:tc>
+        <w:tc>
+          <w:tcPr>
+            <w:tcW w:w="1750" w:type="pct"/>
+          </w:tcPr>
+          <w:p>
+            <w:r>
+              <w:t>Table name of species sensitivity maximum map.</w:t>
+            </w:r>
+          </w:p>
+        </w:tc>
+        <w:tc>
+          <w:tcPr>
+            <w:tcW w:w="1250" w:type="pct"/>
+          </w:tcPr>
+          <w:p>
+            <w:r>
+              <w:t>“</w:t>
+            </w:r>
+            <w:proofErr w:type="spellStart"/>
+            <w:r>
+              <w:t>species_sensitivity_max</w:t>
+            </w:r>
+            <w:proofErr w:type="spellEnd"/>
+            <w:r>
+              <w:t>”</w:t>
+            </w:r>
+          </w:p>
+        </w:tc>
+      </w:tr>
+      <w:tr>
+        <w:trPr>
+          <w:jc w:val="center"/>
+        </w:trPr>
+        <w:tc>
+          <w:tcPr>
+            <w:tcW w:w="1250" w:type="pct"/>
+          </w:tcPr>
+          <w:p>
+            <w:proofErr w:type="spellStart"/>
+            <w:r>
+              <w:t>species_sensitivity_mode_table</w:t>
+            </w:r>
+            <w:proofErr w:type="spellEnd"/>
+          </w:p>
+        </w:tc>
+        <w:tc>
+          <w:tcPr>
+            <w:tcW w:w="750" w:type="pct"/>
+          </w:tcPr>
+          <w:p>
+            <w:r>
+              <w:t>name</w:t>
+            </w:r>
+          </w:p>
+        </w:tc>
+        <w:tc>
+          <w:tcPr>
+            <w:tcW w:w="1750" w:type="pct"/>
+          </w:tcPr>
+          <w:p>
+            <w:r>
+              <w:t>Table name o</w:t>
+            </w:r>
+            <w:r>
+              <w:t>f species sensitivity mode map.</w:t>
+            </w:r>
+          </w:p>
+        </w:tc>
+        <w:tc>
+          <w:tcPr>
+            <w:tcW w:w="1250" w:type="pct"/>
+          </w:tcPr>
+          <w:p>
+            <w:r>
+              <w:t>“</w:t>
+            </w:r>
+            <w:proofErr w:type="spellStart"/>
+            <w:r>
+              <w:t>species_sensitivity_mode</w:t>
+            </w:r>
+            <w:proofErr w:type="spellEnd"/>
+            <w:r>
+              <w:t>”</w:t>
+            </w:r>
+          </w:p>
+        </w:tc>
+      </w:tr>
+      <w:tr>
+        <w:trPr>
+          <w:jc w:val="center"/>
+        </w:trPr>
+        <w:tc>
+          <w:tcPr>
+            <w:tcW w:w="1250" w:type="pct"/>
+          </w:tcPr>
+          <w:p>
+            <w:proofErr w:type="spellStart"/>
+            <w:r>
+              <w:t>sensitivity_map_table</w:t>
+            </w:r>
+            <w:proofErr w:type="spellEnd"/>
+          </w:p>
+        </w:tc>
+        <w:tc>
+          <w:tcPr>
+            <w:tcW w:w="750" w:type="pct"/>
+          </w:tcPr>
+          <w:p>
+            <w:r>
+              <w:t>name</w:t>
+            </w:r>
+          </w:p>
+        </w:tc>
+        <w:tc>
+          <w:tcPr>
+            <w:tcW w:w="1750" w:type="pct"/>
+          </w:tcPr>
+          <w:p>
+            <w:r>
+              <w:t>Table name of output sensitivity ma</w:t>
+            </w:r>
+            <w:r>
+              <w:t>p.</w:t>
+            </w:r>
+          </w:p>
+        </w:tc>
+        <w:tc>
+          <w:tcPr>
+            <w:tcW w:w="1250" w:type="pct"/>
+          </w:tcPr>
+          <w:p>
+            <w:r>
+              <w:t>“</w:t>
+            </w:r>
+            <w:proofErr w:type="spellStart"/>
+            <w:r>
+              <w:t>sensitivity_map</w:t>
+            </w:r>
+            <w:proofErr w:type="spellEnd"/>
+            <w:r>
+              <w:t>”</w:t>
+            </w:r>
+          </w:p>
+        </w:tc>
+      </w:tr>
+      <w:tr>
+        <w:trPr>
+          <w:jc w:val="center"/>
+        </w:trPr>
+        <w:tc>
+          <w:tcPr>
+            <w:tcW w:w="1250" w:type="pct"/>
+          </w:tcPr>
+          <w:p>
+            <w:proofErr w:type="spellStart"/>
+            <w:r>
+              <w:t>pressure_map_table</w:t>
+            </w:r>
+            <w:proofErr w:type="spellEnd"/>
+          </w:p>
+        </w:tc>
+        <w:tc>
+          <w:tcPr>
+            <w:tcW w:w="750" w:type="pct"/>
+          </w:tcPr>
+          <w:p>
+            <w:r>
+              <w:t>name</w:t>
+            </w:r>
+          </w:p>
+        </w:tc>
+        <w:tc>
+          <w:tcPr>
+            <w:tcW w:w="1750" w:type="pct"/>
+          </w:tcPr>
+          <w:p>
+            <w:r>
+              <w:t xml:space="preserve">Table name of pressure map, created in </w:t>
+            </w:r>
+            <w:proofErr w:type="spellStart"/>
+            <w:r>
+              <w:t>output_schema</w:t>
+            </w:r>
+            <w:proofErr w:type="spellEnd"/>
+            <w:r>
+              <w:t>.</w:t>
+            </w:r>
+          </w:p>
+        </w:tc>
+        <w:tc>
+          <w:tcPr>
+            <w:tcW w:w="1250" w:type="pct"/>
+          </w:tcPr>
+          <w:p>
+            <w:r>
+              <w:t>“</w:t>
+            </w:r>
+            <w:proofErr w:type="spellStart"/>
+            <w:r>
+              <w:t>pressure_map</w:t>
+            </w:r>
+            <w:proofErr w:type="spellEnd"/>
+            <w:r>
+              <w:t>”</w:t>
+            </w:r>
+          </w:p>
+        </w:tc>
+      </w:tr>
+      <w:tr>
+        <w:trPr>
+          <w:jc w:val="center"/>
+        </w:trPr>
+        <w:tc>
+          <w:tcPr>
+            <w:tcW w:w="1250" w:type="pct"/>
+          </w:tcPr>
+          <w:p>
+            <w:proofErr w:type="spellStart"/>
+            <w:r>
+              <w:t>disturbance_map_table</w:t>
+            </w:r>
+            <w:proofErr w:type="spellEnd"/>
+          </w:p>
+        </w:tc>
+        <w:tc>
+          <w:tcPr>
+            <w:tcW w:w="750" w:type="pct"/>
+          </w:tcPr>
+          <w:p>
+            <w:r>
+              <w:t>name</w:t>
+            </w:r>
+          </w:p>
+        </w:tc>
+        <w:tc>
+          <w:tcPr>
+            <w:tcW w:w="1750" w:type="pct"/>
+          </w:tcPr>
+          <w:p>
+            <w:r>
+              <w:t xml:space="preserve">Table name of output </w:t>
+            </w:r>
+            <w:r>
+              <w:t>disturbance</w:t>
+            </w:r>
+            <w:r>
+              <w:t xml:space="preserve"> map.</w:t>
+            </w:r>
+          </w:p>
+        </w:tc>
+        <w:tc>
+          <w:tcPr>
+            <w:tcW w:w="1250" w:type="pct"/>
+          </w:tcPr>
+          <w:p>
+            <w:r>
+              <w:t>“</w:t>
+            </w:r>
+            <w:proofErr w:type="spellStart"/>
+            <w:r>
+              <w:t>disturbance_map</w:t>
+            </w:r>
+            <w:proofErr w:type="spellEnd"/>
+            <w:r>
+              <w:t>”</w:t>
+            </w:r>
+          </w:p>
+        </w:tc>
+      </w:tr>
+      <w:tr>
+        <w:trPr>
+          <w:jc w:val="center"/>
+        </w:trPr>
+        <w:tc>
+          <w:tcPr>
+            <w:tcW w:w="1250" w:type="pct"/>
+          </w:tcPr>
+          <w:p>
+            <w:proofErr w:type="spellStart"/>
+            <w:r>
+              <w:t>sar_surface_column</w:t>
+            </w:r>
+            <w:proofErr w:type="spellEnd"/>
+          </w:p>
+        </w:tc>
+        <w:tc>
+          <w:tcPr>
+            <w:tcW w:w="750" w:type="pct"/>
+          </w:tcPr>
+          <w:p>
+            <w:r>
+              <w:t>name</w:t>
+            </w:r>
+          </w:p>
+        </w:tc>
+        <w:tc>
+          <w:tcPr>
+            <w:tcW w:w="1750" w:type="pct"/>
+          </w:tcPr>
+          <w:p>
+            <w:r>
+              <w:t>SAR surface column name in pressure source tab</w:t>
+            </w:r>
+            <w:r>
+              <w:t>les.</w:t>
+            </w:r>
+          </w:p>
+        </w:tc>
+        <w:tc>
+          <w:tcPr>
+            <w:tcW w:w="1250" w:type="pct"/>
+          </w:tcPr>
+          <w:p>
+            <w:r>
+              <w:t>“</w:t>
+            </w:r>
+            <w:proofErr w:type="spellStart"/>
+            <w:r>
+              <w:t>sar_surface</w:t>
+            </w:r>
+            <w:proofErr w:type="spellEnd"/>
+            <w:r>
+              <w:t>”</w:t>
+            </w:r>
+          </w:p>
+        </w:tc>
+      </w:tr>
+      <w:tr>
+        <w:trPr>
+          <w:jc w:val="center"/>
+        </w:trPr>
+        <w:tc>
+          <w:tcPr>
+            <w:tcW w:w="1250" w:type="pct"/>
+          </w:tcPr>
+          <w:p>
+            <w:proofErr w:type="spellStart"/>
+            <w:r>
+              <w:t>sar_subsurface_column</w:t>
+            </w:r>
+            <w:proofErr w:type="spellEnd"/>
+          </w:p>
+        </w:tc>
+        <w:tc>
+          <w:tcPr>
+            <w:tcW w:w="750" w:type="pct"/>
+          </w:tcPr>
+          <w:p>
+            <w:r>
+              <w:t>name</w:t>
+            </w:r>
+          </w:p>
+        </w:tc>
+        <w:tc>
+          <w:tcPr>
+            <w:tcW w:w="1750" w:type="pct"/>
+          </w:tcPr>
+          <w:p>
+            <w:r>
+              <w:t>SAR sub-surface column name in pressure source tables</w:t>
+            </w:r>
+            <w:r>
+              <w:t>.</w:t>
+            </w:r>
+          </w:p>
+        </w:tc>
+        <w:tc>
+          <w:tcPr>
+            <w:tcW w:w="1250" w:type="pct"/>
+          </w:tcPr>
+          <w:p>
+            <w:r>
+              <w:t>“</w:t>
+            </w:r>
+            <w:proofErr w:type="spellStart"/>
+            <w:r>
+              <w:t>sar_subsurface</w:t>
+            </w:r>
+            <w:proofErr w:type="spellEnd"/>
+            <w:r>
+              <w:t>”</w:t>
+            </w:r>
+          </w:p>
+        </w:tc>
+      </w:tr>
+      <w:tr>
+        <w:trPr>
+          <w:jc w:val="center"/>
+        </w:trPr>
+        <w:tc>
+          <w:tcPr>
+            <w:tcW w:w="1250" w:type="pct"/>
+          </w:tcPr>
+          <w:p>
+            <w:proofErr w:type="spellStart"/>
+            <w:r>
+              <w:t>date_end</w:t>
+            </w:r>
+            <w:proofErr w:type="spellEnd"/>
+          </w:p>
+        </w:tc>
+        <w:tc>
+          <w:tcPr>
+            <w:tcW w:w="750" w:type="pct"/>
+          </w:tcPr>
+          <w:p>
+            <w:r>
+              <w:t>timestamp without time zone</w:t>
+            </w:r>
+          </w:p>
+        </w:tc>
+        <w:tc>
+          <w:tcPr>
+            <w:tcW w:w="1750" w:type="pct"/>
+          </w:tcPr>
+          <w:p>
+            <w:r>
+              <w:t>Latest date for Marine Recorder species samples a</w:t>
+            </w:r>
+            <w:r>
+              <w:t>nd pressure data to be included</w:t>
+            </w:r>
+            <w:r>
+              <w:t>.</w:t>
+            </w:r>
+          </w:p>
+        </w:tc>
+        <w:tc>
+          <w:tcPr>
+            <w:tcW w:w="1250" w:type="pct"/>
+          </w:tcPr>
+          <w:p>
+            <w:r>
+              <w:t>C</w:t>
+            </w:r>
+            <w:r>
+              <w:t>urrent date and time</w:t>
+            </w:r>
+          </w:p>
+        </w:tc>
+      </w:tr>
+      <w:tr>
+        <w:trPr>
+          <w:jc w:val="center"/>
+        </w:trPr>
+        <w:tc>
+          <w:tcPr>
+            <w:tcW w:w="1250" w:type="pct"/>
+          </w:tcPr>
+          <w:p>
+            <w:proofErr w:type="spellStart"/>
+            <w:r>
+              <w:t>boundary_filter_negate</w:t>
+            </w:r>
+            <w:proofErr w:type="spellEnd"/>
+          </w:p>
+        </w:tc>
+        <w:tc>
+          <w:tcPr>
+            <w:tcW w:w="750" w:type="pct"/>
+          </w:tcPr>
+          <w:p>
+            <w:proofErr w:type="spellStart"/>
+            <w:r>
+              <w:t>boolean</w:t>
+            </w:r>
+            <w:proofErr w:type="spellEnd"/>
+          </w:p>
+        </w:tc>
+        <w:tc>
+          <w:tcPr>
+            <w:tcW w:w="1750" w:type="pct"/>
+          </w:tcPr>
+          <w:p>
+            <w:r>
+              <w:t xml:space="preserve">If true condition built with </w:t>
+            </w:r>
+            <w:proofErr w:type="spellStart"/>
+            <w:r>
+              <w:t>boundary_filter</w:t>
+            </w:r>
+            <w:proofErr w:type="spellEnd"/>
+            <w:r>
+              <w:t xml:space="preserve"> is to be negated, i.e. AOI is all but the polygon identified by </w:t>
+            </w:r>
+            <w:proofErr w:type="spellStart"/>
+            <w:r>
+              <w:t>boundary_filter</w:t>
+            </w:r>
+            <w:proofErr w:type="spellEnd"/>
+            <w:r>
+              <w:t>.</w:t>
+            </w:r>
+          </w:p>
+        </w:tc>
+        <w:tc>
+          <w:tcPr>
+            <w:tcW w:w="1250" w:type="pct"/>
+          </w:tcPr>
+          <w:p>
+            <w:r>
+              <w:t>False</w:t>
+            </w:r>
+          </w:p>
+        </w:tc>
+      </w:tr>
+      <w:tr>
+        <w:trPr>
+          <w:jc w:val="center"/>
+        </w:trPr>
+        <w:tc>
+          <w:tcPr>
+            <w:tcW w:w="1250" w:type="pct"/>
+          </w:tcPr>
+          <w:p>
+            <w:proofErr w:type="spellStart"/>
+            <w:r>
+              <w:t>habitat_types_filter_negate</w:t>
+            </w:r>
+            <w:proofErr w:type="spellEnd"/>
+          </w:p>
+        </w:tc>
+        <w:tc>
+          <w:tcPr>
+            <w:tcW w:w="750" w:type="pct"/>
+          </w:tcPr>
+          <w:p>
+            <w:proofErr w:type="spellStart"/>
+            <w:r>
+              <w:t>boolean</w:t>
+            </w:r>
+            <w:proofErr w:type="spellEnd"/>
+          </w:p>
+        </w:tc>
+        <w:tc>
+          <w:tcPr>
+            <w:tcW w:w="1750" w:type="pct"/>
+          </w:tcPr>
+          <w:p>
+            <w:r>
+              <w:t xml:space="preserve">If true condition built with </w:t>
+            </w:r>
+            <w:proofErr w:type="spellStart"/>
+            <w:r>
+              <w:t>habitat_types_filter</w:t>
+            </w:r>
+            <w:proofErr w:type="spellEnd"/>
+            <w:r>
+              <w:t xml:space="preserve"> is to be negated, i.e. EUNIS L3 codes in </w:t>
+            </w:r>
+            <w:proofErr w:type="spellStart"/>
+            <w:r>
+              <w:t>habita</w:t>
+            </w:r>
+            <w:r>
+              <w:t>t_types_filter</w:t>
+            </w:r>
+            <w:proofErr w:type="spellEnd"/>
+            <w:r>
+              <w:t xml:space="preserve"> will be excluded</w:t>
+            </w:r>
+            <w:r>
+              <w:t>.</w:t>
+            </w:r>
+          </w:p>
+        </w:tc>
+        <w:tc>
+          <w:tcPr>
+            <w:tcW w:w="1250" w:type="pct"/>
+          </w:tcPr>
+          <w:p>
+            <w:r>
+              <w:t>False</w:t>
+            </w:r>
+          </w:p>
+        </w:tc>
+      </w:tr>
+      <w:tr>
+        <w:trPr>
+          <w:jc w:val="center"/>
+        </w:trPr>
+        <w:tc>
+          <w:tcPr>
+            <w:tcW w:w="1250" w:type="pct"/>
+          </w:tcPr>
+          <w:p>
+            <w:proofErr w:type="spellStart"/>
+            <w:r>
+              <w:t>remove_overlaps</w:t>
+            </w:r>
+            <w:proofErr w:type="spellEnd"/>
+          </w:p>
+        </w:tc>
+        <w:tc>
+          <w:tcPr>
+            <w:tcW w:w="750" w:type="pct"/>
+          </w:tcPr>
+          <w:p>
+            <w:proofErr w:type="spellStart"/>
+            <w:r>
+              <w:t>boolean</w:t>
+            </w:r>
+            <w:proofErr w:type="spellEnd"/>
+          </w:p>
+        </w:tc>
+        <w:tc>
+          <w:tcPr>
+            <w:tcW w:w="1750" w:type="pct"/>
+          </w:tcPr>
+          <w:p>
+            <w:r>
+              <w:t xml:space="preserve">If true overlaps will be removed from </w:t>
+            </w:r>
+            <w:proofErr w:type="spellStart"/>
+            <w:r>
+              <w:t>habitat_sensitivity_table</w:t>
+            </w:r>
+            <w:proofErr w:type="spellEnd"/>
+            <w:r>
+              <w:t xml:space="preserve"> (significantly increases processing time).</w:t>
+            </w:r>
+          </w:p>
+        </w:tc>
+        <w:tc>
+          <w:tcPr>
+            <w:tcW w:w="1250" w:type="pct"/>
+          </w:tcPr>
+          <w:p>
+            <w:r>
+              <w:t>False</w:t>
+            </w:r>
+          </w:p>
+        </w:tc>
+      </w:tr>
+      <w:tr>
+        <w:trPr>
+          <w:jc w:val="center"/>
+        </w:trPr>
+        <w:tc>
+          <w:tcPr>
+            <w:tcW w:w="1250" w:type="pct"/>
+          </w:tcPr>
+          <w:p>
+            <w:proofErr w:type="spellStart"/>
+            <w:r>
+              <w:lastRenderedPageBreak/>
+              <w:t>output_srid</w:t>
+            </w:r>
+            <w:proofErr w:type="spellEnd"/>
+          </w:p>
+        </w:tc>
+        <w:tc>
+          <w:tcPr>
+            <w:tcW w:w="750" w:type="pct"/>
+          </w:tcPr>
+          <w:p>
+            <w:r>
+              <w:t>integer</w:t>
+            </w:r>
+          </w:p>
+        </w:tc>
+        <w:tc>
+          <w:tcPr>
+            <w:tcW w:w="1750" w:type="pct"/>
+          </w:tcPr>
+          <w:p>
+            <w:r>
+              <w:t>SRID of output tables (</w:t>
+            </w:r>
+            <w:proofErr w:type="spellStart"/>
+            <w:r>
+              <w:t>reprojecti</w:t>
+            </w:r>
+            <w:r>
+              <w:t>ng</w:t>
+            </w:r>
+            <w:proofErr w:type="spellEnd"/>
+            <w:r>
+              <w:t xml:space="preserve"> greatly affects performance)</w:t>
+            </w:r>
+            <w:r>
+              <w:t>.</w:t>
+            </w:r>
+          </w:p>
+        </w:tc>
+        <w:tc>
+          <w:tcPr>
+            <w:tcW w:w="1250" w:type="pct"/>
+          </w:tcPr>
+          <w:p>
+            <w:r>
+              <w:t>4326</w:t>
+            </w:r>
+          </w:p>
+        </w:tc>
+      </w:tr>
+    </w:tbl>
+    <w:p>
+      <w:pPr>
+        <w:pStyle w:val="Subtitle"/>
+      </w:pPr>
+      <w:r>
+        <w:t>Calls</w:t>
+      </w:r>
+    </w:p>
+    <w:p>
+      <w:r>
+        <w:t>bh3_get_pressure_csquares_size</w:t>
+      </w:r>
+    </w:p>
+    <w:p>
+      <w:r>
+        <w:t>bh3_boundary_subdivide</w:t>
+      </w:r>
+    </w:p>
+    <w:p>
+      <w:r>
+        <w:t>bh3_habitat_boundary_clip</w:t>
+      </w:r>
+    </w:p>
+    <w:p>
+      <w:r>
+        <w:t>bh3_habitat_grid</w:t>
+      </w:r>
+    </w:p>
+    <w:p>
+      <w:r>
+        <w:t>bh3_sensitivity_layer_prep</w:t>
+      </w:r>
+    </w:p>
+    <w:p>
+      <w:r>
+        <w:t>bh3_sensitivity_map</w:t>
+      </w:r>
+    </w:p>
+    <w:p>
+      <w:r>
+        <w:t>bh3_disturbance_map.</w:t>
+      </w:r>
+    </w:p>
     <w:p/>
     <w:p>
       <w:pPr>
@@ -2542,6 +4311,7 @@
         <w:pStyle w:val="Subtitle"/>
       </w:pPr>
       <w:r>
+        <w:lastRenderedPageBreak/>
         <w:t>Returns</w:t>
       </w:r>
     </w:p>
@@ -2576,7 +4346,6 @@
         <w:pStyle w:val="Heading2"/>
       </w:pPr>
       <w:r>
-        <w:lastRenderedPageBreak/>
         <w:t>Function</w:t>
       </w:r>
       <w:r>
@@ -3047,6 +4816,7 @@
         <w:pStyle w:val="Heading2"/>
       </w:pPr>
       <w:r>
+        <w:lastRenderedPageBreak/>
         <w:t>Function</w:t>
       </w:r>
       <w:r>
@@ -3084,14 +4854,7 @@
     </w:p>
     <w:p>
       <w:r>
-        <w:lastRenderedPageBreak/>
-        <w:t>The</w:t>
-      </w:r>
-      <w:r>
-        <w:t>n</w:t>
-      </w:r>
-      <w:r>
-        <w:t>, using a cursor, the disturbance map table is populated computing surface and subsurface disturbance scores surface and subsurface abrasion sensitivity scores from the sensitivity map with categorised combined surface and sub-surface abrasion scores from the pressure c-squares using case expressions and a geometry as the intersection of sensitivity and pressure c-square geometries.</w:t>
+        <w:t>Then, using a cursor, the disturbance map table is populated computing surface and subsurface disturbance scores surface and subsurface abrasion sensitivity scores from the sensitivity map with categorised combined surface and sub-surface abrasion scores from the pressure c-squares using case expressions and a geometry as the intersection of sensitivity and pressure c-square geometries.</w:t>
       </w:r>
     </w:p>
     <w:p>
@@ -3559,7 +5322,7 @@
           <w:p>
             <w:proofErr w:type="spellStart"/>
             <w:r>
-              <w:t>output_table</w:t>
+              <w:t>pressure_map_table</w:t>
             </w:r>
             <w:proofErr w:type="spellEnd"/>
           </w:p>
@@ -3580,7 +5343,15 @@
           </w:tcPr>
           <w:p>
             <w:r>
-              <w:t>Table name of output disturbance map.</w:t>
+              <w:t xml:space="preserve">Table name of pressure map, created in </w:t>
+            </w:r>
+            <w:proofErr w:type="spellStart"/>
+            <w:r>
+              <w:t>output_schema</w:t>
+            </w:r>
+            <w:proofErr w:type="spellEnd"/>
+            <w:r>
+              <w:t>.</w:t>
             </w:r>
           </w:p>
         </w:tc>
@@ -3594,7 +5365,7 @@
             </w:r>
             <w:proofErr w:type="spellStart"/>
             <w:r>
-              <w:t>disturbance_map</w:t>
+              <w:t>pressure_map</w:t>
             </w:r>
             <w:proofErr w:type="spellEnd"/>
             <w:r>
@@ -3715,6 +5486,7 @@
           <w:p>
             <w:proofErr w:type="spellStart"/>
             <w:r>
+              <w:lastRenderedPageBreak/>
               <w:t>output_srid</w:t>
             </w:r>
             <w:proofErr w:type="spellEnd"/>
@@ -3788,7 +5560,6 @@
     </w:p>
     <w:p>
       <w:r>
-        <w:lastRenderedPageBreak/>
         <w:t>bh3_get_pressure_csquares</w:t>
       </w:r>
     </w:p>
@@ -3979,13 +5750,13 @@
             <w:tcW w:w="1750" w:type="pct"/>
           </w:tcPr>
           <w:p>
-            <w:proofErr w:type="gramStart"/>
-            <w:r>
-              <w:t>Schema  of</w:t>
-            </w:r>
-            <w:proofErr w:type="gramEnd"/>
-            <w:r>
-              <w:t xml:space="preserve"> the geometry table.</w:t>
+            <w:r>
+              <w:t xml:space="preserve">Schema </w:t>
+            </w:r>
+            <w:bookmarkStart w:id="0" w:name="_GoBack"/>
+            <w:bookmarkEnd w:id="0"/>
+            <w:r>
+              <w:t>of the geometry table.</w:t>
             </w:r>
           </w:p>
         </w:tc>
@@ -4120,6 +5891,7 @@
         <w:pStyle w:val="Heading2"/>
       </w:pPr>
       <w:r>
+        <w:lastRenderedPageBreak/>
         <w:t>Function</w:t>
       </w:r>
       <w:r>
@@ -4280,7 +6052,6 @@
       </w:pPr>
       <w:proofErr w:type="spellStart"/>
       <w:r>
-        <w:lastRenderedPageBreak/>
         <w:t>Paramerters</w:t>
       </w:r>
       <w:proofErr w:type="spellEnd"/>
@@ -4787,6 +6558,7 @@
         <w:pStyle w:val="Subtitle"/>
       </w:pPr>
       <w:r>
+        <w:lastRenderedPageBreak/>
         <w:t>Calls</w:t>
       </w:r>
     </w:p>
@@ -4846,7 +6618,6 @@
     </w:p>
     <w:p>
       <w:r>
-        <w:lastRenderedPageBreak/>
         <w:t>The polygons are expected to be squares of equal size. The average width/height is returned as long as t</w:t>
       </w:r>
       <w:r>
@@ -5276,6 +7047,7 @@
         <w:pStyle w:val="Heading2"/>
       </w:pPr>
       <w:r>
+        <w:lastRenderedPageBreak/>
         <w:t>Function</w:t>
       </w:r>
       <w:r>
@@ -5337,7 +7109,6 @@
         <w:pStyle w:val="Subtitle"/>
       </w:pPr>
       <w:r>
-        <w:lastRenderedPageBreak/>
         <w:t>Parameters</w:t>
       </w:r>
     </w:p>
@@ -6032,6 +7803,7 @@
         <w:pStyle w:val="Subtitle"/>
       </w:pPr>
       <w:r>
+        <w:lastRenderedPageBreak/>
         <w:t>Returns</w:t>
       </w:r>
     </w:p>
@@ -6073,7 +7845,6 @@
         <w:pStyle w:val="Heading2"/>
       </w:pPr>
       <w:r>
-        <w:lastRenderedPageBreak/>
         <w:t>Function</w:t>
       </w:r>
       <w:r>
@@ -6573,6 +8344,7 @@
         <w:pStyle w:val="Subtitle"/>
       </w:pPr>
       <w:r>
+        <w:lastRenderedPageBreak/>
         <w:t>Calls</w:t>
       </w:r>
     </w:p>
@@ -6623,7 +8395,6 @@
         <w:pStyle w:val="Subtitle"/>
       </w:pPr>
       <w:r>
-        <w:lastRenderedPageBreak/>
         <w:t>Approa</w:t>
       </w:r>
       <w:r>
@@ -7108,7 +8879,6 @@
         <w:pStyle w:val="Subtitle"/>
       </w:pPr>
       <w:r>
-        <w:lastRenderedPageBreak/>
         <w:t>Returns</w:t>
       </w:r>
     </w:p>
@@ -7225,6 +8995,7 @@
         <w:pStyle w:val="Subtitle"/>
       </w:pPr>
       <w:r>
+        <w:lastRenderedPageBreak/>
         <w:t>Parameters</w:t>
       </w:r>
     </w:p>
@@ -7535,7 +9306,6 @@
           <w:p>
             <w:proofErr w:type="spellStart"/>
             <w:r>
-              <w:lastRenderedPageBreak/>
               <w:t>date_start</w:t>
             </w:r>
             <w:proofErr w:type="spellEnd"/>
@@ -8081,6 +9851,7 @@
         <w:pStyle w:val="Subtitle"/>
       </w:pPr>
       <w:r>
+        <w:lastRenderedPageBreak/>
         <w:t>Calls</w:t>
       </w:r>
     </w:p>
@@ -8134,7 +9905,6 @@
         <w:pStyle w:val="Subtitle"/>
       </w:pPr>
       <w:r>
-        <w:lastRenderedPageBreak/>
         <w:t>Approach</w:t>
       </w:r>
     </w:p>
@@ -8712,6 +10482,7 @@
           <w:p>
             <w:proofErr w:type="spellStart"/>
             <w:r>
+              <w:lastRenderedPageBreak/>
               <w:t>output_srid</w:t>
             </w:r>
             <w:proofErr w:type="spellEnd"/>
@@ -8793,7 +10564,6 @@
         <w:pStyle w:val="Heading2"/>
       </w:pPr>
       <w:r>
-        <w:lastRenderedPageBreak/>
         <w:t>Function</w:t>
       </w:r>
       <w:r>
@@ -9325,6 +11095,7 @@
           <w:p>
             <w:proofErr w:type="spellStart"/>
             <w:r>
+              <w:lastRenderedPageBreak/>
               <w:t>species_sensitivity_mode_table</w:t>
             </w:r>
             <w:proofErr w:type="spellEnd"/>
@@ -9482,7 +11253,6 @@
         <w:pStyle w:val="Subtitle"/>
       </w:pPr>
       <w:r>
-        <w:lastRenderedPageBreak/>
         <w:t>Calls</w:t>
       </w:r>
     </w:p>
@@ -9809,6 +11579,7 @@
         <w:pStyle w:val="Subtitle"/>
       </w:pPr>
       <w:r>
+        <w:lastRenderedPageBreak/>
         <w:t>Calls</w:t>
       </w:r>
     </w:p>
@@ -9847,13 +11618,7 @@
     </w:p>
     <w:p>
       <w:r>
-        <w:t>State transition function for bh3_safe_union</w:t>
-      </w:r>
-      <w:r>
-        <w:t xml:space="preserve"> custom</w:t>
-      </w:r>
-      <w:r>
-        <w:t xml:space="preserve"> aggregate, which is a wrapper around </w:t>
+        <w:t xml:space="preserve">State transition function for bh3_safe_union custom aggregate, which is a wrapper around </w:t>
       </w:r>
       <w:proofErr w:type="spellStart"/>
       <w:r>
@@ -9870,11 +11635,7 @@
         <w:pStyle w:val="Subtitle"/>
       </w:pPr>
       <w:r>
-        <w:lastRenderedPageBreak/>
-        <w:t>Appro</w:t>
-      </w:r>
-      <w:r>
-        <w:t>ach</w:t>
+        <w:t>Approach</w:t>
       </w:r>
     </w:p>
     <w:p>
@@ -10175,6 +11936,7 @@
         <w:pStyle w:val="Subtitle"/>
       </w:pPr>
       <w:r>
+        <w:lastRenderedPageBreak/>
         <w:t>Approach</w:t>
       </w:r>
     </w:p>
@@ -10416,7 +12178,6 @@
           <w:p>
             <w:proofErr w:type="spellStart"/>
             <w:r>
-              <w:lastRenderedPageBreak/>
               <w:t>output_schema</w:t>
             </w:r>
             <w:proofErr w:type="spellEnd"/>
@@ -10477,13 +12238,8 @@
             <w:tcW w:w="1750" w:type="pct"/>
           </w:tcPr>
           <w:p>
-            <w:proofErr w:type="spellStart"/>
-            <w:r>
-              <w:t>Name</w:t>
-            </w:r>
-            <w:proofErr w:type="spellEnd"/>
-            <w:r>
-              <w:t xml:space="preserve"> of table containing single, </w:t>
+            <w:r>
+              <w:t xml:space="preserve">Name of table containing single, </w:t>
             </w:r>
             <w:proofErr w:type="spellStart"/>
             <w:r>
@@ -10530,13 +12286,8 @@
             <w:tcW w:w="1750" w:type="pct"/>
           </w:tcPr>
           <w:p>
-            <w:proofErr w:type="spellStart"/>
-            <w:r>
-              <w:t>Name</w:t>
-            </w:r>
-            <w:proofErr w:type="spellEnd"/>
-            <w:r>
-              <w:t xml:space="preserve"> of table containing split AOI polygons. Defaults to ''</w:t>
+            <w:r>
+              <w:t>Name of table containing split AOI polygons. Defaults to ''</w:t>
             </w:r>
             <w:proofErr w:type="spellStart"/>
             <w:r>

</xml_diff>

<commit_message>
England and Wales further changes (run bh3_changes_20190502.sql)
</commit_message>
<xml_diff>
--- a/Documentation.docx
+++ b/Documentation.docx
@@ -2,6 +2,559 @@
 <file path=word/document.xml><?xml version="1.0" encoding="utf-8"?>
 <w:document xmlns:wpc="http://schemas.microsoft.com/office/word/2010/wordprocessingCanvas" xmlns:cx="http://schemas.microsoft.com/office/drawing/2014/chartex" xmlns:cx1="http://schemas.microsoft.com/office/drawing/2015/9/8/chartex" xmlns:mc="http://schemas.openxmlformats.org/markup-compatibility/2006" xmlns:o="urn:schemas-microsoft-com:office:office" xmlns:r="http://schemas.openxmlformats.org/officeDocument/2006/relationships" xmlns:m="http://schemas.openxmlformats.org/officeDocument/2006/math" xmlns:v="urn:schemas-microsoft-com:vml" xmlns:wp14="http://schemas.microsoft.com/office/word/2010/wordprocessingDrawing" xmlns:wp="http://schemas.openxmlformats.org/drawingml/2006/wordprocessingDrawing" xmlns:w10="urn:schemas-microsoft-com:office:word" xmlns:w="http://schemas.openxmlformats.org/wordprocessingml/2006/main" xmlns:w14="http://schemas.microsoft.com/office/word/2010/wordml" xmlns:w15="http://schemas.microsoft.com/office/word/2012/wordml" xmlns:w16se="http://schemas.microsoft.com/office/word/2015/wordml/symex" xmlns:wpg="http://schemas.microsoft.com/office/word/2010/wordprocessingGroup" xmlns:wpi="http://schemas.microsoft.com/office/word/2010/wordprocessingInk" xmlns:wne="http://schemas.microsoft.com/office/word/2006/wordml" xmlns:wps="http://schemas.microsoft.com/office/word/2010/wordprocessingShape" mc:Ignorable="w14 w15 w16se wp14">
   <w:body>
+    <w:p>
+      <w:pPr>
+        <w:pStyle w:val="Heading2"/>
+      </w:pPr>
+      <w:r>
+        <w:t>Procedure public.bh3_index</w:t>
+      </w:r>
+    </w:p>
+    <w:p>
+      <w:pPr>
+        <w:pStyle w:val="Subtitle"/>
+      </w:pPr>
+      <w:r>
+        <w:t>Purpose</w:t>
+      </w:r>
+    </w:p>
+    <w:p>
+      <w:r>
+        <w:t xml:space="preserve">Indexes one or </w:t>
+      </w:r>
+      <w:r>
+        <w:t>more columns of a table and re-c</w:t>
+      </w:r>
+      <w:r>
+        <w:t xml:space="preserve">omputes its statistics. </w:t>
+      </w:r>
+    </w:p>
+    <w:p/>
+    <w:p>
+      <w:pPr>
+        <w:pStyle w:val="Subtitle"/>
+      </w:pPr>
+      <w:r>
+        <w:t>Approach</w:t>
+      </w:r>
+    </w:p>
+    <w:p>
+      <w:r>
+        <w:t xml:space="preserve">Creates </w:t>
+      </w:r>
+      <w:proofErr w:type="gramStart"/>
+      <w:r>
+        <w:t>index(</w:t>
+      </w:r>
+      <w:proofErr w:type="spellStart"/>
+      <w:proofErr w:type="gramEnd"/>
+      <w:r>
+        <w:t>es</w:t>
+      </w:r>
+      <w:proofErr w:type="spellEnd"/>
+      <w:r>
+        <w:t>) with name(s) composed of table and column names if they do not already exist.</w:t>
+      </w:r>
+    </w:p>
+    <w:p>
+      <w:r>
+        <w:t xml:space="preserve">Calls </w:t>
+      </w:r>
+      <w:proofErr w:type="spellStart"/>
+      <w:r>
+        <w:t>analyze</w:t>
+      </w:r>
+      <w:proofErr w:type="spellEnd"/>
+      <w:r>
+        <w:t xml:space="preserve"> to re-compute table statistics. </w:t>
+      </w:r>
+    </w:p>
+    <w:p/>
+    <w:p>
+      <w:pPr>
+        <w:pStyle w:val="Subtitle"/>
+      </w:pPr>
+      <w:r>
+        <w:t>Parameters</w:t>
+      </w:r>
+    </w:p>
+    <w:tbl>
+      <w:tblPr>
+        <w:tblStyle w:val="TableGrid"/>
+        <w:tblW w:w="0" w:type="auto"/>
+        <w:tblBorders>
+          <w:top w:val="none" w:sz="0" w:space="0" w:color="auto"/>
+          <w:left w:val="none" w:sz="0" w:space="0" w:color="auto"/>
+          <w:bottom w:val="none" w:sz="0" w:space="0" w:color="auto"/>
+          <w:right w:val="none" w:sz="0" w:space="0" w:color="auto"/>
+          <w:insideH w:val="none" w:sz="0" w:space="0" w:color="auto"/>
+          <w:insideV w:val="none" w:sz="0" w:space="0" w:color="auto"/>
+        </w:tblBorders>
+        <w:tblLook w:val="04A0" w:firstRow="1" w:lastRow="0" w:firstColumn="1" w:lastColumn="0" w:noHBand="0" w:noVBand="1"/>
+      </w:tblPr>
+      <w:tblGrid>
+        <w:gridCol w:w="3489"/>
+        <w:gridCol w:w="2094"/>
+        <w:gridCol w:w="4885"/>
+        <w:gridCol w:w="3490"/>
+      </w:tblGrid>
+      <w:tr>
+        <w:tc>
+          <w:tcPr>
+            <w:tcW w:w="1250" w:type="pct"/>
+          </w:tcPr>
+          <w:p>
+            <w:pPr>
+              <w:rPr>
+                <w:b/>
+              </w:rPr>
+            </w:pPr>
+            <w:r>
+              <w:rPr>
+                <w:b/>
+              </w:rPr>
+              <w:t>Name</w:t>
+            </w:r>
+          </w:p>
+        </w:tc>
+        <w:tc>
+          <w:tcPr>
+            <w:tcW w:w="750" w:type="pct"/>
+          </w:tcPr>
+          <w:p>
+            <w:pPr>
+              <w:rPr>
+                <w:b/>
+              </w:rPr>
+            </w:pPr>
+            <w:r>
+              <w:rPr>
+                <w:b/>
+              </w:rPr>
+              <w:t>Type</w:t>
+            </w:r>
+          </w:p>
+        </w:tc>
+        <w:tc>
+          <w:tcPr>
+            <w:tcW w:w="1750" w:type="pct"/>
+          </w:tcPr>
+          <w:p>
+            <w:pPr>
+              <w:rPr>
+                <w:b/>
+              </w:rPr>
+            </w:pPr>
+            <w:r>
+              <w:rPr>
+                <w:b/>
+              </w:rPr>
+              <w:t>Description</w:t>
+            </w:r>
+          </w:p>
+        </w:tc>
+        <w:tc>
+          <w:tcPr>
+            <w:tcW w:w="1250" w:type="pct"/>
+          </w:tcPr>
+          <w:p>
+            <w:pPr>
+              <w:rPr>
+                <w:b/>
+              </w:rPr>
+            </w:pPr>
+            <w:r>
+              <w:rPr>
+                <w:b/>
+              </w:rPr>
+              <w:t>Default value</w:t>
+            </w:r>
+          </w:p>
+        </w:tc>
+      </w:tr>
+      <w:tr>
+        <w:tc>
+          <w:tcPr>
+            <w:tcW w:w="1250" w:type="pct"/>
+          </w:tcPr>
+          <w:p>
+            <w:proofErr w:type="spellStart"/>
+            <w:r>
+              <w:t>schema_name</w:t>
+            </w:r>
+            <w:proofErr w:type="spellEnd"/>
+          </w:p>
+        </w:tc>
+        <w:tc>
+          <w:tcPr>
+            <w:tcW w:w="750" w:type="pct"/>
+          </w:tcPr>
+          <w:p>
+            <w:r>
+              <w:t>name</w:t>
+            </w:r>
+          </w:p>
+        </w:tc>
+        <w:tc>
+          <w:tcPr>
+            <w:tcW w:w="1750" w:type="pct"/>
+          </w:tcPr>
+          <w:p>
+            <w:r>
+              <w:t>Schema name of table to be indexed.</w:t>
+            </w:r>
+          </w:p>
+        </w:tc>
+        <w:tc>
+          <w:tcPr>
+            <w:tcW w:w="1250" w:type="pct"/>
+          </w:tcPr>
+          <w:p/>
+        </w:tc>
+      </w:tr>
+      <w:tr>
+        <w:tc>
+          <w:tcPr>
+            <w:tcW w:w="1250" w:type="pct"/>
+          </w:tcPr>
+          <w:p>
+            <w:proofErr w:type="spellStart"/>
+            <w:r>
+              <w:t>table_name</w:t>
+            </w:r>
+            <w:proofErr w:type="spellEnd"/>
+          </w:p>
+        </w:tc>
+        <w:tc>
+          <w:tcPr>
+            <w:tcW w:w="750" w:type="pct"/>
+          </w:tcPr>
+          <w:p>
+            <w:r>
+              <w:t>name</w:t>
+            </w:r>
+          </w:p>
+        </w:tc>
+        <w:tc>
+          <w:tcPr>
+            <w:tcW w:w="1750" w:type="pct"/>
+          </w:tcPr>
+          <w:p>
+            <w:r>
+              <w:t>Table name of table to be indexed.</w:t>
+            </w:r>
+          </w:p>
+        </w:tc>
+        <w:tc>
+          <w:tcPr>
+            <w:tcW w:w="1250" w:type="pct"/>
+          </w:tcPr>
+          <w:p/>
+        </w:tc>
+      </w:tr>
+      <w:tr>
+        <w:tc>
+          <w:tcPr>
+            <w:tcW w:w="1250" w:type="pct"/>
+          </w:tcPr>
+          <w:p>
+            <w:proofErr w:type="spellStart"/>
+            <w:r>
+              <w:t>column_names_types</w:t>
+            </w:r>
+            <w:proofErr w:type="spellEnd"/>
+          </w:p>
+        </w:tc>
+        <w:tc>
+          <w:tcPr>
+            <w:tcW w:w="750" w:type="pct"/>
+          </w:tcPr>
+          <w:p>
+            <w:r>
+              <w:t>character varying[][]</w:t>
+            </w:r>
+          </w:p>
+        </w:tc>
+        <w:tc>
+          <w:tcPr>
+            <w:tcW w:w="1750" w:type="pct"/>
+          </w:tcPr>
+          <w:p>
+            <w:r>
+              <w:t>Two dimensional array of columns to be indexed. Each column is represented by an array of length two.</w:t>
+            </w:r>
+            <w:r>
+              <w:t xml:space="preserve"> </w:t>
+            </w:r>
+            <w:r>
+              <w:t xml:space="preserve">The first element is the column name; the second is the index type. </w:t>
+            </w:r>
+            <w:r>
+              <w:t xml:space="preserve"> </w:t>
+            </w:r>
+            <w:r>
+              <w:t>Valid types are, where ''s'' for spatial (GIST) and ''u'' for unique (BTREE).</w:t>
+            </w:r>
+            <w:r>
+              <w:t xml:space="preserve"> </w:t>
+            </w:r>
+            <w:r>
+              <w:t>Any other value will be interpreted as requesting a non-unique BTREE index.</w:t>
+            </w:r>
+          </w:p>
+        </w:tc>
+        <w:tc>
+          <w:tcPr>
+            <w:tcW w:w="1250" w:type="pct"/>
+          </w:tcPr>
+          <w:p/>
+        </w:tc>
+      </w:tr>
+    </w:tbl>
+    <w:p>
+      <w:pPr>
+        <w:pStyle w:val="Subtitle"/>
+      </w:pPr>
+      <w:r>
+        <w:t>Calls</w:t>
+      </w:r>
+    </w:p>
+    <w:p>
+      <w:r>
+        <w:t>No nested calls</w:t>
+      </w:r>
+    </w:p>
+    <w:p>
+      <w:pPr>
+        <w:pStyle w:val="Heading2"/>
+      </w:pPr>
+      <w:r>
+        <w:t>Procedure public.bh3_drop_spatial_table</w:t>
+      </w:r>
+    </w:p>
+    <w:p>
+      <w:pPr>
+        <w:pStyle w:val="Subtitle"/>
+      </w:pPr>
+      <w:r>
+        <w:t>Purpose</w:t>
+      </w:r>
+    </w:p>
+    <w:p>
+      <w:r>
+        <w:t xml:space="preserve">Drops a spatial table and its </w:t>
+      </w:r>
+      <w:proofErr w:type="spellStart"/>
+      <w:r>
+        <w:t>PostGIS</w:t>
+      </w:r>
+      <w:proofErr w:type="spellEnd"/>
+      <w:r>
+        <w:t xml:space="preserve"> metadata. </w:t>
+      </w:r>
+    </w:p>
+    <w:p/>
+    <w:p>
+      <w:pPr>
+        <w:pStyle w:val="Subtitle"/>
+      </w:pPr>
+      <w:r>
+        <w:lastRenderedPageBreak/>
+        <w:t>Approach</w:t>
+      </w:r>
+    </w:p>
+    <w:p>
+      <w:r>
+        <w:t xml:space="preserve">Calls the </w:t>
+      </w:r>
+      <w:proofErr w:type="spellStart"/>
+      <w:r>
+        <w:t>DropGeometryTable</w:t>
+      </w:r>
+      <w:proofErr w:type="spellEnd"/>
+      <w:r>
+        <w:t xml:space="preserve"> function to drop a spatial table along </w:t>
+      </w:r>
+      <w:proofErr w:type="gramStart"/>
+      <w:r>
+        <w:t>with  its</w:t>
+      </w:r>
+      <w:proofErr w:type="gramEnd"/>
+      <w:r>
+        <w:t xml:space="preserve"> </w:t>
+      </w:r>
+      <w:proofErr w:type="spellStart"/>
+      <w:r>
+        <w:t>PostGIS</w:t>
+      </w:r>
+      <w:proofErr w:type="spellEnd"/>
+      <w:r>
+        <w:t xml:space="preserve"> metadata.</w:t>
+      </w:r>
+    </w:p>
+    <w:p/>
+    <w:p>
+      <w:pPr>
+        <w:pStyle w:val="Subtitle"/>
+      </w:pPr>
+      <w:r>
+        <w:t>P</w:t>
+      </w:r>
+      <w:r>
+        <w:t>arameters</w:t>
+      </w:r>
+    </w:p>
+    <w:tbl>
+      <w:tblPr>
+        <w:tblStyle w:val="TableGrid"/>
+        <w:tblW w:w="5000" w:type="pct"/>
+        <w:tblBorders>
+          <w:top w:val="none" w:sz="0" w:space="0" w:color="auto"/>
+          <w:left w:val="none" w:sz="0" w:space="0" w:color="auto"/>
+          <w:bottom w:val="none" w:sz="0" w:space="0" w:color="auto"/>
+          <w:right w:val="none" w:sz="0" w:space="0" w:color="auto"/>
+          <w:insideH w:val="none" w:sz="0" w:space="0" w:color="auto"/>
+          <w:insideV w:val="none" w:sz="0" w:space="0" w:color="auto"/>
+        </w:tblBorders>
+        <w:tblLook w:val="04A0" w:firstRow="1" w:lastRow="0" w:firstColumn="1" w:lastColumn="0" w:noHBand="0" w:noVBand="1"/>
+      </w:tblPr>
+      <w:tblGrid>
+        <w:gridCol w:w="3489"/>
+        <w:gridCol w:w="2094"/>
+        <w:gridCol w:w="4885"/>
+        <w:gridCol w:w="3490"/>
+      </w:tblGrid>
+      <w:tr>
+        <w:tc>
+          <w:tcPr>
+            <w:tcW w:w="1250" w:type="pct"/>
+          </w:tcPr>
+          <w:p>
+            <w:pPr>
+              <w:rPr>
+                <w:b/>
+              </w:rPr>
+            </w:pPr>
+            <w:r>
+              <w:rPr>
+                <w:b/>
+              </w:rPr>
+              <w:t>Name</w:t>
+            </w:r>
+          </w:p>
+        </w:tc>
+        <w:tc>
+          <w:tcPr>
+            <w:tcW w:w="750" w:type="pct"/>
+          </w:tcPr>
+          <w:p>
+            <w:pPr>
+              <w:rPr>
+                <w:b/>
+              </w:rPr>
+            </w:pPr>
+            <w:r>
+              <w:rPr>
+                <w:b/>
+              </w:rPr>
+              <w:t>Type</w:t>
+            </w:r>
+          </w:p>
+        </w:tc>
+        <w:tc>
+          <w:tcPr>
+            <w:tcW w:w="1750" w:type="pct"/>
+          </w:tcPr>
+          <w:p>
+            <w:pPr>
+              <w:rPr>
+                <w:b/>
+              </w:rPr>
+            </w:pPr>
+            <w:r>
+              <w:rPr>
+                <w:b/>
+              </w:rPr>
+              <w:t>Description</w:t>
+            </w:r>
+          </w:p>
+        </w:tc>
+        <w:tc>
+          <w:tcPr>
+            <w:tcW w:w="1250" w:type="pct"/>
+          </w:tcPr>
+          <w:p>
+            <w:pPr>
+              <w:rPr>
+                <w:b/>
+              </w:rPr>
+            </w:pPr>
+            <w:r>
+              <w:rPr>
+                <w:b/>
+              </w:rPr>
+              <w:t>Default value</w:t>
+            </w:r>
+          </w:p>
+        </w:tc>
+      </w:tr>
+      <w:tr>
+        <w:tc>
+          <w:tcPr>
+            <w:tcW w:w="1250" w:type="pct"/>
+          </w:tcPr>
+          <w:p>
+            <w:proofErr w:type="spellStart"/>
+            <w:r>
+              <w:t>spatial_tables</w:t>
+            </w:r>
+            <w:proofErr w:type="spellEnd"/>
+          </w:p>
+        </w:tc>
+        <w:tc>
+          <w:tcPr>
+            <w:tcW w:w="750" w:type="pct"/>
+          </w:tcPr>
+          <w:p>
+            <w:r>
+              <w:t>name[]</w:t>
+            </w:r>
+          </w:p>
+        </w:tc>
+        <w:tc>
+          <w:tcPr>
+            <w:tcW w:w="1750" w:type="pct"/>
+          </w:tcPr>
+          <w:p>
+            <w:r>
+              <w:t>Array of arrays of length two (table schema and table name of table to be dropped).</w:t>
+            </w:r>
+          </w:p>
+        </w:tc>
+        <w:tc>
+          <w:tcPr>
+            <w:tcW w:w="1250" w:type="pct"/>
+          </w:tcPr>
+          <w:p/>
+        </w:tc>
+      </w:tr>
+    </w:tbl>
+    <w:p/>
+    <w:p>
+      <w:pPr>
+        <w:pStyle w:val="Subtitle"/>
+      </w:pPr>
+      <w:r>
+        <w:t>Calls</w:t>
+      </w:r>
+      <w:bookmarkStart w:id="0" w:name="_GoBack"/>
+      <w:bookmarkEnd w:id="0"/>
+    </w:p>
+    <w:p>
+      <w:r>
+        <w:t>No nested calls.</w:t>
+      </w:r>
+    </w:p>
     <w:p>
       <w:pPr>
         <w:pStyle w:val="Heading2"/>
@@ -103,7 +656,13 @@
               <w:rPr>
                 <w:b/>
               </w:rPr>
-              <w:t>Type</w:t>
+              <w:t>Typ</w:t>
+            </w:r>
+            <w:r>
+              <w:rPr>
+                <w:b/>
+              </w:rPr>
+              <w:t>e</w:t>
             </w:r>
           </w:p>
         </w:tc>
@@ -246,6 +805,7 @@
         <w:pStyle w:val="Subtitle"/>
       </w:pPr>
       <w:r>
+        <w:lastRenderedPageBreak/>
         <w:t>Approach</w:t>
       </w:r>
     </w:p>
@@ -529,7 +1089,6 @@
           <w:p>
             <w:proofErr w:type="spellStart"/>
             <w:r>
-              <w:lastRenderedPageBreak/>
               <w:t>date_start</w:t>
             </w:r>
             <w:proofErr w:type="spellEnd"/>
@@ -1333,6 +1892,7 @@
           <w:p>
             <w:proofErr w:type="spellStart"/>
             <w:r>
+              <w:lastRenderedPageBreak/>
               <w:t>pressure_map_table</w:t>
             </w:r>
             <w:proofErr w:type="spellEnd"/>
@@ -1629,7 +2189,6 @@
           <w:p>
             <w:proofErr w:type="spellStart"/>
             <w:r>
-              <w:lastRenderedPageBreak/>
               <w:t>boundary_filter_negate</w:t>
             </w:r>
             <w:proofErr w:type="spellEnd"/>
@@ -1922,6 +2481,7 @@
         <w:pStyle w:val="Heading2"/>
       </w:pPr>
       <w:r>
+        <w:lastRenderedPageBreak/>
         <w:t xml:space="preserve">Procedure </w:t>
       </w:r>
       <w:r>
@@ -2109,7 +2669,6 @@
           <w:p>
             <w:proofErr w:type="spellStart"/>
             <w:r>
-              <w:lastRenderedPageBreak/>
               <w:t>table_name</w:t>
             </w:r>
             <w:proofErr w:type="spellEnd"/>
@@ -2471,6 +3030,7 @@
           <w:p>
             <w:proofErr w:type="spellStart"/>
             <w:r>
+              <w:lastRenderedPageBreak/>
               <w:t>habitat_types_filter</w:t>
             </w:r>
             <w:proofErr w:type="spellEnd"/>
@@ -2693,7 +3253,6 @@
           <w:p>
             <w:proofErr w:type="spellStart"/>
             <w:r>
-              <w:lastRenderedPageBreak/>
               <w:t>output_schema</w:t>
             </w:r>
             <w:proofErr w:type="spellEnd"/>
@@ -3574,6 +4133,7 @@
           <w:p>
             <w:proofErr w:type="spellStart"/>
             <w:r>
+              <w:lastRenderedPageBreak/>
               <w:t>date_end</w:t>
             </w:r>
             <w:proofErr w:type="spellEnd"/>
@@ -3823,7 +4383,6 @@
           <w:p>
             <w:proofErr w:type="spellStart"/>
             <w:r>
-              <w:lastRenderedPageBreak/>
               <w:t>output_srid</w:t>
             </w:r>
             <w:proofErr w:type="spellEnd"/>
@@ -4311,7 +4870,6 @@
         <w:pStyle w:val="Subtitle"/>
       </w:pPr>
       <w:r>
-        <w:lastRenderedPageBreak/>
         <w:t>Returns</w:t>
       </w:r>
     </w:p>
@@ -4701,6 +5259,7 @@
           <w:p>
             <w:proofErr w:type="spellStart"/>
             <w:r>
+              <w:lastRenderedPageBreak/>
               <w:t>origin_y</w:t>
             </w:r>
             <w:proofErr w:type="spellEnd"/>
@@ -4816,7 +5375,6 @@
         <w:pStyle w:val="Heading2"/>
       </w:pPr>
       <w:r>
-        <w:lastRenderedPageBreak/>
         <w:t>Function</w:t>
       </w:r>
       <w:r>
@@ -5220,6 +5778,7 @@
           <w:p>
             <w:proofErr w:type="spellStart"/>
             <w:r>
+              <w:lastRenderedPageBreak/>
               <w:t>boundary_table</w:t>
             </w:r>
             <w:proofErr w:type="spellEnd"/>
@@ -5486,7 +6045,6 @@
           <w:p>
             <w:proofErr w:type="spellStart"/>
             <w:r>
-              <w:lastRenderedPageBreak/>
               <w:t>output_srid</w:t>
             </w:r>
             <w:proofErr w:type="spellEnd"/>
@@ -5753,8 +6311,6 @@
             <w:r>
               <w:t xml:space="preserve">Schema </w:t>
             </w:r>
-            <w:bookmarkStart w:id="0" w:name="_GoBack"/>
-            <w:bookmarkEnd w:id="0"/>
             <w:r>
               <w:t>of the geometry table.</w:t>
             </w:r>
@@ -5865,6 +6421,7 @@
         <w:pStyle w:val="Subtitle"/>
       </w:pPr>
       <w:r>
+        <w:lastRenderedPageBreak/>
         <w:t>Returns</w:t>
       </w:r>
     </w:p>
@@ -5891,7 +6448,6 @@
         <w:pStyle w:val="Heading2"/>
       </w:pPr>
       <w:r>
-        <w:lastRenderedPageBreak/>
         <w:t>Function</w:t>
       </w:r>
       <w:r>
@@ -6487,6 +7043,7 @@
           <w:p>
             <w:proofErr w:type="spellStart"/>
             <w:r>
+              <w:lastRenderedPageBreak/>
               <w:t>output_srid</w:t>
             </w:r>
             <w:proofErr w:type="spellEnd"/>
@@ -6558,7 +7115,6 @@
         <w:pStyle w:val="Subtitle"/>
       </w:pPr>
       <w:r>
-        <w:lastRenderedPageBreak/>
         <w:t>Calls</w:t>
       </w:r>
     </w:p>
@@ -7034,6 +7590,7 @@
         <w:pStyle w:val="Subtitle"/>
       </w:pPr>
       <w:r>
+        <w:lastRenderedPageBreak/>
         <w:t>Calls</w:t>
       </w:r>
     </w:p>
@@ -7047,7 +7604,6 @@
         <w:pStyle w:val="Heading2"/>
       </w:pPr>
       <w:r>
-        <w:lastRenderedPageBreak/>
         <w:t>Function</w:t>
       </w:r>
       <w:r>
@@ -7751,6 +8307,7 @@
           <w:p>
             <w:proofErr w:type="spellStart"/>
             <w:r>
+              <w:lastRenderedPageBreak/>
               <w:t>remove_overlaps</w:t>
             </w:r>
             <w:proofErr w:type="spellEnd"/>
@@ -7803,7 +8360,6 @@
         <w:pStyle w:val="Subtitle"/>
       </w:pPr>
       <w:r>
-        <w:lastRenderedPageBreak/>
         <w:t>Returns</w:t>
       </w:r>
     </w:p>
@@ -8331,6 +8887,7 @@
         <w:pStyle w:val="Subtitle"/>
       </w:pPr>
       <w:r>
+        <w:lastRenderedPageBreak/>
         <w:t>Returns</w:t>
       </w:r>
     </w:p>
@@ -8344,7 +8901,6 @@
         <w:pStyle w:val="Subtitle"/>
       </w:pPr>
       <w:r>
-        <w:lastRenderedPageBreak/>
         <w:t>Calls</w:t>
       </w:r>
     </w:p>
@@ -8650,6 +9206,7 @@
         <w:pStyle w:val="Heading2"/>
       </w:pPr>
       <w:r>
+        <w:lastRenderedPageBreak/>
         <w:t>Function</w:t>
       </w:r>
       <w:r>
@@ -12937,7 +13494,6 @@
   <w:style w:type="character" w:default="1" w:styleId="DefaultParagraphFont">
     <w:name w:val="Default Paragraph Font"/>
     <w:uiPriority w:val="1"/>
-    <w:semiHidden/>
     <w:unhideWhenUsed/>
   </w:style>
   <w:style w:type="table" w:default="1" w:styleId="TableNormal">

</xml_diff>

<commit_message>
Changes to filtering by habitat types in bh3_species_sensitivity_clipped. Run bh3_upgrade_20190522.sql to update database.
Further documentation.
</commit_message>
<xml_diff>
--- a/Documentation.docx
+++ b/Documentation.docx
@@ -7,6 +7,2047 @@
         <w:pStyle w:val="Heading2"/>
       </w:pPr>
       <w:r>
+        <w:t>Running a BH3 analysis</w:t>
+      </w:r>
+    </w:p>
+    <w:p>
+      <w:r>
+        <w:t xml:space="preserve">A BH3 analysis is initiated by invoking the main procedure, bh3_procedure or the equivalent function bh3_entry, which call another 20 functions and procedures that the user does not need to concern themselves with unless they want to separately run individual parts of the analysis. The </w:t>
+      </w:r>
+      <w:r>
+        <w:t xml:space="preserve">geographical, temporal and habitat </w:t>
+      </w:r>
+      <w:r>
+        <w:t>scope</w:t>
+      </w:r>
+      <w:r>
+        <w:t xml:space="preserve"> as well as other details</w:t>
+      </w:r>
+      <w:r>
+        <w:t xml:space="preserve"> </w:t>
+      </w:r>
+      <w:r>
+        <w:t xml:space="preserve">of the analysis </w:t>
+      </w:r>
+      <w:r>
+        <w:t>are</w:t>
+      </w:r>
+      <w:r>
+        <w:t xml:space="preserve"> controlled by </w:t>
+      </w:r>
+      <w:r>
+        <w:t>26</w:t>
+      </w:r>
+      <w:r>
+        <w:t xml:space="preserve"> parameters on the main procedure, wh</w:t>
+      </w:r>
+      <w:r>
+        <w:t xml:space="preserve">ose values </w:t>
+      </w:r>
+      <w:r>
+        <w:t>are passed into the functions called.</w:t>
+      </w:r>
+      <w:r>
+        <w:t xml:space="preserve"> </w:t>
+      </w:r>
+      <w:r>
+        <w:t xml:space="preserve">The user invokes bh3_procedure by issuing the </w:t>
+      </w:r>
+    </w:p>
+    <w:p>
+      <w:pPr>
+        <w:pStyle w:val="SQLCode"/>
+      </w:pPr>
+      <w:r>
+        <w:t xml:space="preserve">CALL </w:t>
+      </w:r>
+      <w:r>
+        <w:t>public.</w:t>
+      </w:r>
+      <w:r>
+        <w:t>bh3_</w:t>
+      </w:r>
+      <w:proofErr w:type="gramStart"/>
+      <w:r>
+        <w:t>procedure(</w:t>
+      </w:r>
+      <w:proofErr w:type="gramEnd"/>
+      <w:r>
+        <w:t>…);</w:t>
+      </w:r>
+    </w:p>
+    <w:p>
+      <w:proofErr w:type="gramStart"/>
+      <w:r>
+        <w:t>command</w:t>
+      </w:r>
+      <w:proofErr w:type="gramEnd"/>
+      <w:r>
+        <w:t xml:space="preserve"> </w:t>
+      </w:r>
+      <w:r>
+        <w:t xml:space="preserve">with the desired set of </w:t>
+      </w:r>
+      <w:r>
+        <w:t>ar</w:t>
+      </w:r>
+      <w:r>
+        <w:t>gu</w:t>
+      </w:r>
+      <w:r>
+        <w:t>me</w:t>
+      </w:r>
+      <w:r>
+        <w:t>n</w:t>
+      </w:r>
+      <w:r>
+        <w:t>ts</w:t>
+      </w:r>
+      <w:r>
+        <w:t xml:space="preserve"> in a </w:t>
+      </w:r>
+      <w:proofErr w:type="spellStart"/>
+      <w:r>
+        <w:t>pgAdmin</w:t>
+      </w:r>
+      <w:proofErr w:type="spellEnd"/>
+      <w:r>
+        <w:t xml:space="preserve"> query window or on the PostgreSQL command line</w:t>
+      </w:r>
+      <w:r>
+        <w:t xml:space="preserve"> using the syntax</w:t>
+      </w:r>
+    </w:p>
+    <w:p>
+      <w:pPr>
+        <w:pStyle w:val="SQLCode"/>
+      </w:pPr>
+      <w:proofErr w:type="spellStart"/>
+      <w:proofErr w:type="gramStart"/>
+      <w:r>
+        <w:t>psql</w:t>
+      </w:r>
+      <w:proofErr w:type="spellEnd"/>
+      <w:proofErr w:type="gramEnd"/>
+      <w:r>
+        <w:t xml:space="preserve"> –h 127.0</w:t>
+      </w:r>
+      <w:r>
+        <w:t>.0</w:t>
+      </w:r>
+      <w:r>
+        <w:t xml:space="preserve">.1 –p 5432 –U </w:t>
+      </w:r>
+      <w:proofErr w:type="spellStart"/>
+      <w:r>
+        <w:t>postgres</w:t>
+      </w:r>
+      <w:proofErr w:type="spellEnd"/>
+      <w:r>
+        <w:t xml:space="preserve"> –d bh3 –c “</w:t>
+      </w:r>
+      <w:r>
+        <w:t xml:space="preserve">CALL </w:t>
+      </w:r>
+      <w:r>
+        <w:t>public.</w:t>
+      </w:r>
+      <w:r>
+        <w:t>bh3_procedure(…);</w:t>
+      </w:r>
+      <w:r>
+        <w:t>”</w:t>
+      </w:r>
+    </w:p>
+    <w:p>
+      <w:proofErr w:type="gramStart"/>
+      <w:r>
+        <w:t>where</w:t>
+      </w:r>
+      <w:proofErr w:type="gramEnd"/>
+      <w:r>
+        <w:t xml:space="preserve"> –h is the IP address of the PostgreSQL server host</w:t>
+      </w:r>
+      <w:r>
+        <w:t xml:space="preserve"> (</w:t>
+      </w:r>
+      <w:r>
+        <w:t xml:space="preserve">defaults to </w:t>
+      </w:r>
+      <w:r>
+        <w:t>127.0</w:t>
+      </w:r>
+      <w:r>
+        <w:t>.0</w:t>
+      </w:r>
+      <w:r>
+        <w:t>.1</w:t>
+      </w:r>
+      <w:r>
+        <w:t xml:space="preserve"> </w:t>
+      </w:r>
+      <w:r>
+        <w:t>/</w:t>
+      </w:r>
+      <w:r>
+        <w:t xml:space="preserve"> localhost)</w:t>
+      </w:r>
+      <w:r>
+        <w:t>; -p the port number the server is listening on</w:t>
+      </w:r>
+      <w:r>
+        <w:t xml:space="preserve"> (default</w:t>
+      </w:r>
+      <w:r>
+        <w:t>s to</w:t>
+      </w:r>
+      <w:r>
+        <w:t xml:space="preserve"> 5432); -U is the user name; -d is the database name (which will</w:t>
+      </w:r>
+      <w:r>
+        <w:t xml:space="preserve"> usually </w:t>
+      </w:r>
+      <w:r>
+        <w:t>be bh3); and –c is the SQL command to be executed, enclosed in double quotes.</w:t>
+      </w:r>
+    </w:p>
+    <w:p>
+      <w:r>
+        <w:t>All but six of these parameters have default values</w:t>
+      </w:r>
+      <w:r>
+        <w:t>, as they are relatively unlikely to change</w:t>
+      </w:r>
+      <w:r>
+        <w:t>.</w:t>
+      </w:r>
+      <w:r>
+        <w:t xml:space="preserve"> Values must be provided for the six parameters that have no default values; the other 20 are optional and may be skipped. However, if a value is to be provided for any optional parameter values must </w:t>
+      </w:r>
+      <w:r>
+        <w:t xml:space="preserve">also </w:t>
+      </w:r>
+      <w:r>
+        <w:t xml:space="preserve">be provided for all optional parameters preceding it in the parameter list. This is because the PL/PGSQL language matches </w:t>
+      </w:r>
+      <w:r>
+        <w:t xml:space="preserve">arguments to </w:t>
+      </w:r>
+      <w:r>
+        <w:t>parameter</w:t>
+      </w:r>
+      <w:r>
+        <w:t>s</w:t>
+      </w:r>
+      <w:r>
+        <w:t xml:space="preserve"> by position </w:t>
+      </w:r>
+      <w:r>
+        <w:t xml:space="preserve">in the list </w:t>
+      </w:r>
+      <w:r>
+        <w:t xml:space="preserve">and does not support named </w:t>
+      </w:r>
+      <w:r>
+        <w:t>arguments</w:t>
+      </w:r>
+      <w:r>
+        <w:t>.</w:t>
+      </w:r>
+    </w:p>
+    <w:p>
+      <w:r>
+        <w:t>The six required parameters control (1) the area of interest (</w:t>
+      </w:r>
+      <w:proofErr w:type="spellStart"/>
+      <w:r>
+        <w:t>boundary_filter</w:t>
+      </w:r>
+      <w:proofErr w:type="spellEnd"/>
+      <w:r>
+        <w:t xml:space="preserve"> [, </w:t>
+      </w:r>
+      <w:proofErr w:type="spellStart"/>
+      <w:r>
+        <w:t>boundary_filter_negate</w:t>
+      </w:r>
+      <w:proofErr w:type="spellEnd"/>
+      <w:r>
+        <w:t>]</w:t>
+      </w:r>
+      <w:r>
+        <w:t>); (2) the habitats to be included or excluded (</w:t>
+      </w:r>
+      <w:proofErr w:type="spellStart"/>
+      <w:r>
+        <w:t>habitat_types_filter</w:t>
+      </w:r>
+      <w:proofErr w:type="spellEnd"/>
+      <w:r>
+        <w:t xml:space="preserve"> [</w:t>
+      </w:r>
+      <w:r>
+        <w:t xml:space="preserve">, </w:t>
+      </w:r>
+      <w:proofErr w:type="spellStart"/>
+      <w:r>
+        <w:t>habitat_types_filter_negate</w:t>
+      </w:r>
+      <w:proofErr w:type="spellEnd"/>
+      <w:r>
+        <w:t>]</w:t>
+      </w:r>
+      <w:r>
+        <w:t>); (3) the temporal scope (</w:t>
+      </w:r>
+      <w:proofErr w:type="spellStart"/>
+      <w:r>
+        <w:t>date_start</w:t>
+      </w:r>
+      <w:proofErr w:type="spellEnd"/>
+      <w:r>
+        <w:t xml:space="preserve"> [</w:t>
+      </w:r>
+      <w:r>
+        <w:t xml:space="preserve">, </w:t>
+      </w:r>
+      <w:proofErr w:type="spellStart"/>
+      <w:r>
+        <w:t>date_end</w:t>
+      </w:r>
+      <w:proofErr w:type="spellEnd"/>
+      <w:r>
+        <w:t>]</w:t>
+      </w:r>
+      <w:r>
+        <w:t>); the source</w:t>
+      </w:r>
+      <w:r>
+        <w:t>s</w:t>
+      </w:r>
+      <w:r>
+        <w:t xml:space="preserve"> of</w:t>
+      </w:r>
+      <w:r>
+        <w:t xml:space="preserve"> (4) species sensitivity </w:t>
+      </w:r>
+      <w:r>
+        <w:t>(</w:t>
+      </w:r>
+      <w:proofErr w:type="spellStart"/>
+      <w:r>
+        <w:t>species_sensitivity_source_table</w:t>
+      </w:r>
+      <w:proofErr w:type="spellEnd"/>
+      <w:r>
+        <w:t xml:space="preserve">) </w:t>
+      </w:r>
+      <w:r>
+        <w:t>and (5)</w:t>
+      </w:r>
+      <w:r>
+        <w:t xml:space="preserve"> pressure information (</w:t>
+      </w:r>
+      <w:proofErr w:type="spellStart"/>
+      <w:r>
+        <w:t>pressure_schema</w:t>
+      </w:r>
+      <w:proofErr w:type="spellEnd"/>
+      <w:r>
+        <w:t>); and (</w:t>
+      </w:r>
+      <w:r>
+        <w:t>6</w:t>
+      </w:r>
+      <w:r>
+        <w:t>) the schema in which the output tables are to be created</w:t>
+      </w:r>
+      <w:r>
+        <w:t xml:space="preserve"> (</w:t>
+      </w:r>
+      <w:proofErr w:type="spellStart"/>
+      <w:r>
+        <w:t>output_schema</w:t>
+      </w:r>
+      <w:proofErr w:type="spellEnd"/>
+      <w:r>
+        <w:t>)</w:t>
+      </w:r>
+      <w:r>
+        <w:t>.</w:t>
+      </w:r>
+    </w:p>
+    <w:p/>
+    <w:p>
+      <w:pPr>
+        <w:pStyle w:val="Heading3"/>
+      </w:pPr>
+      <w:r>
+        <w:t>(1</w:t>
+      </w:r>
+      <w:r>
+        <w:t>) Area of interest</w:t>
+      </w:r>
+      <w:r>
+        <w:t>. Parameters:</w:t>
+      </w:r>
+      <w:r>
+        <w:t xml:space="preserve"> </w:t>
+      </w:r>
+      <w:proofErr w:type="spellStart"/>
+      <w:r>
+        <w:t>boundary_filter</w:t>
+      </w:r>
+      <w:proofErr w:type="spellEnd"/>
+      <w:r>
+        <w:t xml:space="preserve">, </w:t>
+      </w:r>
+      <w:proofErr w:type="spellStart"/>
+      <w:r>
+        <w:t>boundary_filter_negate</w:t>
+      </w:r>
+      <w:proofErr w:type="spellEnd"/>
+      <w:r>
+        <w:t>.</w:t>
+      </w:r>
+    </w:p>
+    <w:p>
+      <w:r>
+        <w:t>The area of interest is defined by one or more polygons taken from the table static.</w:t>
+      </w:r>
+      <w:r>
+        <w:t>official_country_waters_wgs84</w:t>
+      </w:r>
+      <w:r>
+        <w:t xml:space="preserve">. The polygons are identified by the </w:t>
+      </w:r>
+      <w:proofErr w:type="spellStart"/>
+      <w:r>
+        <w:t>boundary_filter</w:t>
+      </w:r>
+      <w:proofErr w:type="spellEnd"/>
+      <w:r>
+        <w:t xml:space="preserve"> parameter. This is an array of integers, each of which is the primary key value (column </w:t>
+      </w:r>
+      <w:proofErr w:type="spellStart"/>
+      <w:r>
+        <w:t>gid</w:t>
+      </w:r>
+      <w:proofErr w:type="spellEnd"/>
+      <w:r>
+        <w:t>) of the corresponding record in the table static.</w:t>
+      </w:r>
+      <w:r>
+        <w:t>official_country_waters_wgs84</w:t>
+      </w:r>
+      <w:r>
+        <w:t xml:space="preserve">. </w:t>
+      </w:r>
+      <w:r>
+        <w:t xml:space="preserve">A PostgreSQL array is declared by the ARRAY keyword followed by a coma separated list of elements in square brackets, for example as </w:t>
+      </w:r>
+      <w:r>
+        <w:t>ARRAY[</w:t>
+      </w:r>
+      <w:r>
+        <w:t>4, 5</w:t>
+      </w:r>
+      <w:r>
+        <w:t>]::integer[]</w:t>
+      </w:r>
+      <w:r>
+        <w:t>. The additional</w:t>
+      </w:r>
+      <w:r>
+        <w:t>, optional</w:t>
+      </w:r>
+      <w:r>
+        <w:t xml:space="preserve"> element at the end is a PostgreSQL type cast which expressly declare</w:t>
+      </w:r>
+      <w:r>
+        <w:t>s the array</w:t>
+      </w:r>
+      <w:r>
+        <w:t xml:space="preserve"> as an array of integers. The array </w:t>
+      </w:r>
+      <w:r>
+        <w:t>ARRAY[</w:t>
+      </w:r>
+      <w:r>
+        <w:t>4, 5</w:t>
+      </w:r>
+      <w:r>
+        <w:t>]::integer[]</w:t>
+      </w:r>
+      <w:r>
+        <w:t xml:space="preserve"> as the first argument (</w:t>
+      </w:r>
+      <w:proofErr w:type="spellStart"/>
+      <w:r>
+        <w:t>boundary_filter</w:t>
+      </w:r>
+      <w:proofErr w:type="spellEnd"/>
+      <w:r>
+        <w:t xml:space="preserve">) means that the topological union of the polygons identified by </w:t>
+      </w:r>
+      <w:proofErr w:type="spellStart"/>
+      <w:r>
+        <w:t>gid</w:t>
+      </w:r>
+      <w:proofErr w:type="spellEnd"/>
+      <w:r>
+        <w:t xml:space="preserve"> 4 and 5 in the table static.</w:t>
+      </w:r>
+      <w:r>
+        <w:t>official_country_waters_wgs84</w:t>
+      </w:r>
+      <w:r>
+        <w:t xml:space="preserve"> defines the boundary of the area of interest, that is Scotland territorial and offshore waters.</w:t>
+      </w:r>
+    </w:p>
+    <w:p>
+      <w:pPr>
+        <w:rPr>
+          <w:b/>
+        </w:rPr>
+      </w:pPr>
+      <w:r>
+        <w:t xml:space="preserve">Sometimes it may be more convenient to exclude one or a few polygons rather than specifying a long list of polygons to be included. This is supported by the optional Boolean </w:t>
+      </w:r>
+      <w:r>
+        <w:t xml:space="preserve">parameter </w:t>
+      </w:r>
+      <w:proofErr w:type="spellStart"/>
+      <w:r>
+        <w:t>boundary_filter_negate</w:t>
+      </w:r>
+      <w:proofErr w:type="spellEnd"/>
+      <w:r>
+        <w:t>.</w:t>
+      </w:r>
+      <w:r>
+        <w:t xml:space="preserve"> If this is true (default is false) the </w:t>
+      </w:r>
+      <w:proofErr w:type="spellStart"/>
+      <w:r>
+        <w:t>boundary_filter</w:t>
+      </w:r>
+      <w:proofErr w:type="spellEnd"/>
+      <w:r>
+        <w:t xml:space="preserve"> list of </w:t>
+      </w:r>
+      <w:proofErr w:type="spellStart"/>
+      <w:r>
+        <w:t>gid</w:t>
+      </w:r>
+      <w:proofErr w:type="spellEnd"/>
+      <w:r>
+        <w:t xml:space="preserve"> values will be interpreted as an </w:t>
+      </w:r>
+      <w:r>
+        <w:lastRenderedPageBreak/>
+        <w:t xml:space="preserve">exclusion list. The </w:t>
+      </w:r>
+      <w:r>
+        <w:t>ARRAY[</w:t>
+      </w:r>
+      <w:r>
+        <w:t>4, 5</w:t>
+      </w:r>
+      <w:r>
+        <w:t>]::integer[]</w:t>
+      </w:r>
+      <w:r>
+        <w:t xml:space="preserve"> example with </w:t>
+      </w:r>
+      <w:proofErr w:type="spellStart"/>
+      <w:r>
+        <w:t>boundary_filter_negate</w:t>
+      </w:r>
+      <w:proofErr w:type="spellEnd"/>
+      <w:r>
+        <w:t xml:space="preserve"> set to true would translate into an area of interest defined by the topological union of all but Scotland territorial and offshore waters.</w:t>
+      </w:r>
+    </w:p>
+    <w:p>
+      <w:pPr>
+        <w:pStyle w:val="Heading3"/>
+      </w:pPr>
+      <w:r>
+        <w:t>(2) Habitats to be included or excluded</w:t>
+      </w:r>
+      <w:r>
+        <w:t xml:space="preserve">. Parameters: </w:t>
+      </w:r>
+      <w:proofErr w:type="spellStart"/>
+      <w:r>
+        <w:t>habitat_types_filter</w:t>
+      </w:r>
+      <w:proofErr w:type="spellEnd"/>
+      <w:r>
+        <w:t xml:space="preserve">, </w:t>
+      </w:r>
+      <w:proofErr w:type="spellStart"/>
+      <w:r>
+        <w:t>habitat_types_filter_negate</w:t>
+      </w:r>
+      <w:proofErr w:type="spellEnd"/>
+      <w:r>
+        <w:t>.</w:t>
+      </w:r>
+    </w:p>
+    <w:p>
+      <w:r>
+        <w:t xml:space="preserve">The second parameter, </w:t>
+      </w:r>
+      <w:proofErr w:type="spellStart"/>
+      <w:r>
+        <w:t>habitat_types_filter</w:t>
+      </w:r>
+      <w:proofErr w:type="spellEnd"/>
+      <w:r>
+        <w:t>, is a list of EUNIS L3 habitat codes to be included in or excluded from the analysis. This is another array, this time of text strings. It is declared in the same way as the integer boundary array, i.e. by the ARRA</w:t>
+      </w:r>
+      <w:r>
+        <w:t>Y</w:t>
+      </w:r>
+      <w:r>
+        <w:t xml:space="preserve"> keyword followed by a comma separated element list in square brackets, for example: </w:t>
+      </w:r>
+      <w:r>
+        <w:t>ARRAY['A5.1','A5.2','A5.3','A5.4','A5.5','A5.6','A5.7','A5.1+5.4']::character varying[]</w:t>
+      </w:r>
+      <w:r>
+        <w:t>. Array elements are strings that must be enclosed in single quotes. The cast at the end (</w:t>
+      </w:r>
+      <w:r>
+        <w:t>]:</w:t>
+      </w:r>
+      <w:proofErr w:type="gramStart"/>
+      <w:r>
+        <w:t>:character</w:t>
+      </w:r>
+      <w:proofErr w:type="gramEnd"/>
+      <w:r>
+        <w:t xml:space="preserve"> varying[]</w:t>
+      </w:r>
+      <w:r>
+        <w:t xml:space="preserve">) is optional. </w:t>
+      </w:r>
+      <w:r>
+        <w:t>This array will be used to filter the habitat map and species sensitivity samples. Only habitat polygons (table static.</w:t>
+      </w:r>
+      <w:r>
+        <w:t>uk_habitat_map_wgs84</w:t>
+      </w:r>
+      <w:r>
+        <w:t xml:space="preserve">) whose eunis_l3 value matches one of the listed codes and Marine Recorder sample records related to a </w:t>
+      </w:r>
+      <w:proofErr w:type="spellStart"/>
+      <w:r>
+        <w:t>eunis_correlation_table</w:t>
+      </w:r>
+      <w:proofErr w:type="spellEnd"/>
+      <w:r>
+        <w:t xml:space="preserve"> record whose </w:t>
+      </w:r>
+      <w:r>
+        <w:t>eunis_code_2007</w:t>
+      </w:r>
+      <w:r>
+        <w:t xml:space="preserve"> value matches one the listed values will be included. The </w:t>
+      </w:r>
+      <w:r>
+        <w:t>uk_habitat_map_wgs84</w:t>
+      </w:r>
+      <w:r>
+        <w:t>.</w:t>
+      </w:r>
+      <w:r>
+        <w:t xml:space="preserve"> </w:t>
+      </w:r>
+      <w:proofErr w:type="gramStart"/>
+      <w:r>
+        <w:t>eunis_l3</w:t>
+      </w:r>
+      <w:proofErr w:type="gramEnd"/>
+      <w:r>
+        <w:t xml:space="preserve"> match is exact as these codes are EUNIS L3. Since the </w:t>
+      </w:r>
+      <w:proofErr w:type="spellStart"/>
+      <w:r>
+        <w:t>eunis_correlation_table</w:t>
+      </w:r>
+      <w:proofErr w:type="spellEnd"/>
+      <w:r>
+        <w:t xml:space="preserve"> </w:t>
+      </w:r>
+      <w:r>
+        <w:t>.</w:t>
+      </w:r>
+      <w:r>
+        <w:t>eunis_code_2007</w:t>
+      </w:r>
+      <w:r>
+        <w:t xml:space="preserve"> </w:t>
+      </w:r>
+      <w:r>
+        <w:t xml:space="preserve">column contains all EUNIS levels, the elements of the </w:t>
+      </w:r>
+      <w:proofErr w:type="spellStart"/>
+      <w:r>
+        <w:t>habitat_types_filter</w:t>
+      </w:r>
+      <w:proofErr w:type="spellEnd"/>
+      <w:r>
+        <w:t xml:space="preserve"> argument are pattern matched using </w:t>
+      </w:r>
+      <w:r>
+        <w:t>a “begins with” pattern that will include EUNIS L3 and up</w:t>
+      </w:r>
+      <w:r>
+        <w:t>.</w:t>
+      </w:r>
+    </w:p>
+    <w:p>
+      <w:r>
+        <w:t xml:space="preserve">Like the </w:t>
+      </w:r>
+      <w:proofErr w:type="spellStart"/>
+      <w:r>
+        <w:t>boundary_filter</w:t>
+      </w:r>
+      <w:proofErr w:type="spellEnd"/>
+      <w:r>
+        <w:t xml:space="preserve"> array, the </w:t>
+      </w:r>
+      <w:proofErr w:type="spellStart"/>
+      <w:r>
+        <w:t>habitat_types_filter</w:t>
+      </w:r>
+      <w:proofErr w:type="spellEnd"/>
+      <w:r>
+        <w:t xml:space="preserve"> array can be turned into an exclusion list by setting the optional </w:t>
+      </w:r>
+      <w:proofErr w:type="spellStart"/>
+      <w:r>
+        <w:t>habitat_types_filter_negate</w:t>
+      </w:r>
+      <w:proofErr w:type="spellEnd"/>
+      <w:r>
+        <w:t xml:space="preserve"> parameter to true. This means that all but the listed EUNIS L3 habitats will be included. This is probably more useful here than for the </w:t>
+      </w:r>
+      <w:proofErr w:type="spellStart"/>
+      <w:r>
+        <w:t>boundary_filter</w:t>
+      </w:r>
+      <w:proofErr w:type="spellEnd"/>
+      <w:r>
+        <w:t xml:space="preserve"> argument because the lists may be expected to be longer and comparisons with a shorter array will perform better </w:t>
+      </w:r>
+      <w:r>
+        <w:t>than with a longer array.</w:t>
+      </w:r>
+    </w:p>
+    <w:p>
+      <w:pPr>
+        <w:pStyle w:val="Heading3"/>
+      </w:pPr>
+      <w:r>
+        <w:t>(3) Temporal scope</w:t>
+      </w:r>
+      <w:r>
+        <w:t>. Parameters:</w:t>
+      </w:r>
+      <w:r>
+        <w:t xml:space="preserve"> </w:t>
+      </w:r>
+      <w:proofErr w:type="spellStart"/>
+      <w:r>
+        <w:t>date_start</w:t>
+      </w:r>
+      <w:proofErr w:type="spellEnd"/>
+      <w:r>
+        <w:t xml:space="preserve">, </w:t>
+      </w:r>
+      <w:proofErr w:type="spellStart"/>
+      <w:r>
+        <w:t>date_end</w:t>
+      </w:r>
+      <w:proofErr w:type="spellEnd"/>
+      <w:r>
+        <w:t>.</w:t>
+      </w:r>
+    </w:p>
+    <w:p>
+      <w:r>
+        <w:t xml:space="preserve">Two parameters, one required and one optional, define the temporal scope of the analysis. The required parameter </w:t>
+      </w:r>
+      <w:proofErr w:type="spellStart"/>
+      <w:r>
+        <w:t>date_start</w:t>
+      </w:r>
+      <w:proofErr w:type="spellEnd"/>
+      <w:r>
+        <w:t xml:space="preserve"> sets the start, the optional parameter </w:t>
+      </w:r>
+      <w:proofErr w:type="spellStart"/>
+      <w:r>
+        <w:t>date_end</w:t>
+      </w:r>
+      <w:proofErr w:type="spellEnd"/>
+      <w:r>
+        <w:t xml:space="preserve"> the end of the time span </w:t>
+      </w:r>
+      <w:r>
+        <w:t>of interest</w:t>
+      </w:r>
+      <w:r>
+        <w:t>. Date arguments are specified as text strings with a cast, for example ‘2010-05-02’:</w:t>
+      </w:r>
+      <w:proofErr w:type="gramStart"/>
+      <w:r>
+        <w:t>:timestamp</w:t>
+      </w:r>
+      <w:proofErr w:type="gramEnd"/>
+      <w:r>
+        <w:t xml:space="preserve"> without time zone (without time zone is optional</w:t>
+      </w:r>
+      <w:r>
+        <w:t>)</w:t>
+      </w:r>
+      <w:r>
+        <w:t xml:space="preserve">. If this date was the </w:t>
+      </w:r>
+      <w:proofErr w:type="spellStart"/>
+      <w:r>
+        <w:t>date_start</w:t>
+      </w:r>
+      <w:proofErr w:type="spellEnd"/>
+      <w:r>
+        <w:t xml:space="preserve"> argument and no </w:t>
+      </w:r>
+      <w:proofErr w:type="spellStart"/>
+      <w:r>
+        <w:t>date_end</w:t>
+      </w:r>
+      <w:proofErr w:type="spellEnd"/>
+      <w:r>
+        <w:t xml:space="preserve"> argument was specified </w:t>
+      </w:r>
+      <w:proofErr w:type="spellStart"/>
+      <w:r>
+        <w:t>date_end</w:t>
+      </w:r>
+      <w:proofErr w:type="spellEnd"/>
+      <w:r>
+        <w:t xml:space="preserve"> would default to the current date and the analysis would include only Marine Recorder samples</w:t>
+      </w:r>
+      <w:r>
+        <w:t xml:space="preserve"> (table </w:t>
+      </w:r>
+      <w:proofErr w:type="spellStart"/>
+      <w:r>
+        <w:t>marinerec.sample</w:t>
+      </w:r>
+      <w:proofErr w:type="spellEnd"/>
+      <w:r>
+        <w:t xml:space="preserve">) with </w:t>
+      </w:r>
+      <w:proofErr w:type="spellStart"/>
+      <w:r>
+        <w:t>sample_date</w:t>
+      </w:r>
+      <w:proofErr w:type="spellEnd"/>
+      <w:r>
+        <w:t xml:space="preserve"> ranging between 2 May 2010 and the current date; and only pressure records whose year column values range between 2010 and the current year.</w:t>
+      </w:r>
+    </w:p>
+    <w:p>
+      <w:pPr>
+        <w:pStyle w:val="Heading3"/>
+      </w:pPr>
+      <w:r>
+        <w:t>(4)</w:t>
+      </w:r>
+      <w:r>
+        <w:t xml:space="preserve"> </w:t>
+      </w:r>
+      <w:r>
+        <w:t>Source of species sensitivity data</w:t>
+      </w:r>
+      <w:r>
+        <w:t>. Parameters:</w:t>
+      </w:r>
+      <w:r>
+        <w:t xml:space="preserve"> </w:t>
+      </w:r>
+      <w:proofErr w:type="spellStart"/>
+      <w:r>
+        <w:t>species_sensitivity_source_table</w:t>
+      </w:r>
+      <w:proofErr w:type="spellEnd"/>
+      <w:r>
+        <w:t>.</w:t>
+      </w:r>
+    </w:p>
+    <w:p>
+      <w:r>
+        <w:t xml:space="preserve">The fourth argument specifies the lookup table in the </w:t>
+      </w:r>
+      <w:proofErr w:type="spellStart"/>
+      <w:r>
+        <w:t>lut</w:t>
+      </w:r>
+      <w:proofErr w:type="spellEnd"/>
+      <w:r>
+        <w:t xml:space="preserve"> schema from which species sensitivity scores are obtained. The </w:t>
+      </w:r>
+      <w:proofErr w:type="spellStart"/>
+      <w:r>
+        <w:t>sensitivity_source</w:t>
+      </w:r>
+      <w:proofErr w:type="spellEnd"/>
+      <w:r>
+        <w:t xml:space="preserve"> </w:t>
+      </w:r>
+      <w:proofErr w:type="spellStart"/>
+      <w:r>
+        <w:t>enum</w:t>
+      </w:r>
+      <w:proofErr w:type="spellEnd"/>
+      <w:r>
+        <w:t xml:space="preserve"> defines the options, with each </w:t>
+      </w:r>
+      <w:proofErr w:type="spellStart"/>
+      <w:r>
+        <w:t>enum</w:t>
+      </w:r>
+      <w:proofErr w:type="spellEnd"/>
+      <w:r>
+        <w:t xml:space="preserve"> value corresponding to one lookup table</w:t>
+      </w:r>
+      <w:r>
+        <w:t xml:space="preserve"> in the </w:t>
+      </w:r>
+      <w:proofErr w:type="spellStart"/>
+      <w:r>
+        <w:t>lut</w:t>
+      </w:r>
+      <w:proofErr w:type="spellEnd"/>
+      <w:r>
+        <w:t xml:space="preserve"> schema</w:t>
+      </w:r>
+      <w:r>
+        <w:t>: '</w:t>
+      </w:r>
+      <w:proofErr w:type="spellStart"/>
+      <w:r>
+        <w:t>broadscale_habitats</w:t>
+      </w:r>
+      <w:proofErr w:type="spellEnd"/>
+      <w:r>
+        <w:t>':</w:t>
+      </w:r>
+      <w:proofErr w:type="gramStart"/>
+      <w:r>
+        <w:t>:</w:t>
+      </w:r>
+      <w:proofErr w:type="spellStart"/>
+      <w:r>
+        <w:t>sensitivity</w:t>
+      </w:r>
+      <w:proofErr w:type="gramEnd"/>
+      <w:r>
+        <w:t>_source</w:t>
+      </w:r>
+      <w:proofErr w:type="spellEnd"/>
+      <w:r>
+        <w:t xml:space="preserve"> to</w:t>
+      </w:r>
+      <w:r>
+        <w:t xml:space="preserve"> </w:t>
+      </w:r>
+      <w:proofErr w:type="spellStart"/>
+      <w:r>
+        <w:t>sensitivity_</w:t>
+      </w:r>
+      <w:r>
+        <w:t>broadscale_habitats</w:t>
+      </w:r>
+      <w:proofErr w:type="spellEnd"/>
+      <w:r>
+        <w:t>::</w:t>
+      </w:r>
+      <w:proofErr w:type="spellStart"/>
+      <w:r>
+        <w:t>sensitivity_source</w:t>
+      </w:r>
+      <w:proofErr w:type="spellEnd"/>
+      <w:r>
+        <w:t>;</w:t>
+      </w:r>
+      <w:r>
+        <w:t xml:space="preserve"> '</w:t>
+      </w:r>
+      <w:proofErr w:type="spellStart"/>
+      <w:r>
+        <w:t>eco_groups</w:t>
+      </w:r>
+      <w:proofErr w:type="spellEnd"/>
+      <w:r>
+        <w:t>'</w:t>
+      </w:r>
+      <w:r>
+        <w:t>::</w:t>
+      </w:r>
+      <w:proofErr w:type="spellStart"/>
+      <w:r>
+        <w:t>sensitivity_source</w:t>
+      </w:r>
+      <w:proofErr w:type="spellEnd"/>
+      <w:r>
+        <w:t xml:space="preserve"> to </w:t>
+      </w:r>
+      <w:proofErr w:type="spellStart"/>
+      <w:r>
+        <w:t>sensitivity_eco_groups</w:t>
+      </w:r>
+      <w:proofErr w:type="spellEnd"/>
+      <w:r>
+        <w:t>;</w:t>
+      </w:r>
+      <w:r>
+        <w:t xml:space="preserve"> 'rock'</w:t>
+      </w:r>
+      <w:r>
+        <w:t>::</w:t>
+      </w:r>
+      <w:proofErr w:type="spellStart"/>
+      <w:r>
+        <w:t>sensitivity_source</w:t>
+      </w:r>
+      <w:proofErr w:type="spellEnd"/>
+      <w:r>
+        <w:t xml:space="preserve"> to </w:t>
+      </w:r>
+      <w:proofErr w:type="spellStart"/>
+      <w:r>
+        <w:t>sensitivity_rock</w:t>
+      </w:r>
+      <w:proofErr w:type="spellEnd"/>
+      <w:r>
+        <w:t xml:space="preserve">; and </w:t>
+      </w:r>
+      <w:r>
+        <w:t xml:space="preserve"> '</w:t>
+      </w:r>
+      <w:proofErr w:type="spellStart"/>
+      <w:r>
+        <w:t>rock_eco_groups</w:t>
+      </w:r>
+      <w:proofErr w:type="spellEnd"/>
+      <w:r>
+        <w:t>'</w:t>
+      </w:r>
+      <w:r>
+        <w:t>::</w:t>
+      </w:r>
+      <w:proofErr w:type="spellStart"/>
+      <w:r>
+        <w:t>sensitivity_source</w:t>
+      </w:r>
+      <w:proofErr w:type="spellEnd"/>
+      <w:r>
+        <w:t xml:space="preserve"> to </w:t>
+      </w:r>
+      <w:proofErr w:type="spellStart"/>
+      <w:r>
+        <w:t>sensitivity_</w:t>
+      </w:r>
+      <w:r>
+        <w:t>rock_eco_groups</w:t>
+      </w:r>
+      <w:proofErr w:type="spellEnd"/>
+      <w:r>
+        <w:t>.</w:t>
+      </w:r>
+      <w:r>
+        <w:t xml:space="preserve"> The </w:t>
+      </w:r>
+      <w:proofErr w:type="spellStart"/>
+      <w:r>
+        <w:t>species_sensitivity_source_table</w:t>
+      </w:r>
+      <w:proofErr w:type="spellEnd"/>
+      <w:r>
+        <w:t xml:space="preserve"> parameter is of the </w:t>
+      </w:r>
+      <w:proofErr w:type="spellStart"/>
+      <w:r>
+        <w:t>enum</w:t>
+      </w:r>
+      <w:proofErr w:type="spellEnd"/>
+      <w:r>
+        <w:t xml:space="preserve"> type; so to use </w:t>
+      </w:r>
+      <w:proofErr w:type="spellStart"/>
+      <w:r>
+        <w:t>lut</w:t>
+      </w:r>
+      <w:proofErr w:type="spellEnd"/>
+      <w:r>
+        <w:t>.</w:t>
+      </w:r>
+      <w:r>
+        <w:t xml:space="preserve"> </w:t>
+      </w:r>
+      <w:proofErr w:type="spellStart"/>
+      <w:proofErr w:type="gramStart"/>
+      <w:r>
+        <w:t>sensitivity_</w:t>
+      </w:r>
+      <w:r>
+        <w:t>rock_eco_groups</w:t>
+      </w:r>
+      <w:proofErr w:type="spellEnd"/>
+      <w:proofErr w:type="gramEnd"/>
+      <w:r>
+        <w:t xml:space="preserve"> as the sensitivity data source the </w:t>
+      </w:r>
+      <w:proofErr w:type="spellStart"/>
+      <w:r>
+        <w:t>species_sensitivity_source_table</w:t>
+      </w:r>
+      <w:proofErr w:type="spellEnd"/>
+      <w:r>
+        <w:t xml:space="preserve"> argument must be '</w:t>
+      </w:r>
+      <w:proofErr w:type="spellStart"/>
+      <w:r>
+        <w:t>rock_eco_groups</w:t>
+      </w:r>
+      <w:proofErr w:type="spellEnd"/>
+      <w:r>
+        <w:t>'::</w:t>
+      </w:r>
+      <w:proofErr w:type="spellStart"/>
+      <w:r>
+        <w:t>sensitivity_source</w:t>
+      </w:r>
+      <w:proofErr w:type="spellEnd"/>
+      <w:r>
+        <w:t xml:space="preserve">, i.e. the </w:t>
+      </w:r>
+      <w:proofErr w:type="spellStart"/>
+      <w:r>
+        <w:t>enum</w:t>
+      </w:r>
+      <w:proofErr w:type="spellEnd"/>
+      <w:r>
+        <w:t xml:space="preserve"> value as a string cast to the </w:t>
+      </w:r>
+      <w:proofErr w:type="spellStart"/>
+      <w:r>
+        <w:t>sensitivity_source</w:t>
+      </w:r>
+      <w:proofErr w:type="spellEnd"/>
+      <w:r>
+        <w:t xml:space="preserve"> </w:t>
+      </w:r>
+      <w:proofErr w:type="spellStart"/>
+      <w:r>
+        <w:t>enum</w:t>
+      </w:r>
+      <w:proofErr w:type="spellEnd"/>
+      <w:r>
+        <w:t xml:space="preserve"> type.</w:t>
+      </w:r>
+    </w:p>
+    <w:p>
+      <w:r>
+        <w:t xml:space="preserve">To make lookup table with slightly different structures compatible with one another, the </w:t>
+      </w:r>
+      <w:r>
+        <w:t>bh3_sensitivity</w:t>
+      </w:r>
+      <w:r>
+        <w:t xml:space="preserve"> </w:t>
+      </w:r>
+      <w:r>
+        <w:t>function pulls the sensitivity data in a standardized form</w:t>
+      </w:r>
+      <w:r>
+        <w:t>:</w:t>
+      </w:r>
+      <w:r>
+        <w:t xml:space="preserve"> eunis_l3_name, </w:t>
+      </w:r>
+      <w:proofErr w:type="spellStart"/>
+      <w:r>
+        <w:t>characterising_species</w:t>
+      </w:r>
+      <w:proofErr w:type="spellEnd"/>
+      <w:r>
+        <w:t xml:space="preserve">, </w:t>
+      </w:r>
+      <w:proofErr w:type="spellStart"/>
+      <w:r>
+        <w:t>sensitivity_ab_su_num</w:t>
+      </w:r>
+      <w:proofErr w:type="spellEnd"/>
+      <w:r>
+        <w:t xml:space="preserve">, </w:t>
+      </w:r>
+      <w:proofErr w:type="spellStart"/>
+      <w:r>
+        <w:t>sensitivity_ab_ss_num</w:t>
+      </w:r>
+      <w:proofErr w:type="spellEnd"/>
+      <w:r>
+        <w:t xml:space="preserve">, </w:t>
+      </w:r>
+      <w:proofErr w:type="spellStart"/>
+      <w:r>
+        <w:t>confidence_ab_su_num</w:t>
+      </w:r>
+      <w:proofErr w:type="spellEnd"/>
+      <w:r>
+        <w:t xml:space="preserve">, </w:t>
+      </w:r>
+      <w:proofErr w:type="spellStart"/>
+      <w:r>
+        <w:t>confidence_ab_ss_num</w:t>
+      </w:r>
+      <w:proofErr w:type="spellEnd"/>
+      <w:r>
+        <w:t xml:space="preserve">. Not all of these columns need to present in all of the sensitivity source tables; </w:t>
+      </w:r>
+      <w:r>
+        <w:t xml:space="preserve">however, </w:t>
+      </w:r>
+      <w:r>
+        <w:t>eunis_l3_code and some columns co</w:t>
+      </w:r>
+      <w:r>
+        <w:t xml:space="preserve">ntaining numeric </w:t>
+      </w:r>
+      <w:r>
+        <w:t xml:space="preserve">sensitivity and </w:t>
+      </w:r>
+      <w:r>
+        <w:lastRenderedPageBreak/>
+        <w:t xml:space="preserve">confidence </w:t>
+      </w:r>
+      <w:r>
+        <w:t>s</w:t>
+      </w:r>
+      <w:r>
+        <w:t>co</w:t>
+      </w:r>
+      <w:r>
+        <w:t xml:space="preserve">re </w:t>
+      </w:r>
+      <w:r>
+        <w:t xml:space="preserve">will be required. If additional sensitivity source tables are added corresponding values must be added to the </w:t>
+      </w:r>
+      <w:proofErr w:type="spellStart"/>
+      <w:r>
+        <w:t>sensitivity_source</w:t>
+      </w:r>
+      <w:proofErr w:type="spellEnd"/>
+      <w:r>
+        <w:t xml:space="preserve"> </w:t>
+      </w:r>
+      <w:proofErr w:type="spellStart"/>
+      <w:r>
+        <w:t>enum</w:t>
+      </w:r>
+      <w:proofErr w:type="spellEnd"/>
+      <w:r>
+        <w:t xml:space="preserve"> and the </w:t>
+      </w:r>
+      <w:r>
+        <w:t>bh3_sensitivity</w:t>
+      </w:r>
+      <w:r>
+        <w:t xml:space="preserve"> function must be modified to cover the new tables. If the </w:t>
+      </w:r>
+      <w:r>
+        <w:t xml:space="preserve">new sources do not </w:t>
+      </w:r>
+      <w:r>
+        <w:t>distin</w:t>
+      </w:r>
+      <w:r>
+        <w:t xml:space="preserve">guish </w:t>
+      </w:r>
+      <w:r>
+        <w:t>between surface and sub-surface</w:t>
+      </w:r>
+      <w:r>
+        <w:t xml:space="preserve"> sensitivities another version of the </w:t>
+      </w:r>
+      <w:r>
+        <w:t>bh3_sensitivity</w:t>
+      </w:r>
+      <w:r>
+        <w:t xml:space="preserve"> function may be required and the </w:t>
+      </w:r>
+      <w:r>
+        <w:t xml:space="preserve">bh3_species_sensitivity_clipped </w:t>
+      </w:r>
+      <w:r>
+        <w:t>may need to be re-written to call different sensitivity functions for different types of sensitivity data.</w:t>
+      </w:r>
+    </w:p>
+    <w:p>
+      <w:pPr>
+        <w:pStyle w:val="Heading3"/>
+      </w:pPr>
+      <w:r>
+        <w:t>(</w:t>
+      </w:r>
+      <w:r>
+        <w:t>5</w:t>
+      </w:r>
+      <w:r>
+        <w:t>) Source of pressure information</w:t>
+      </w:r>
+      <w:r>
+        <w:t xml:space="preserve">. Parameters: </w:t>
+      </w:r>
+      <w:proofErr w:type="spellStart"/>
+      <w:r>
+        <w:t>pressure_schema</w:t>
+      </w:r>
+      <w:proofErr w:type="spellEnd"/>
+      <w:r>
+        <w:t>.</w:t>
+      </w:r>
+    </w:p>
+    <w:p>
+      <w:r>
+        <w:t xml:space="preserve">Pressure data are taken from multiple tables that share the same structure and reside in the same schema. Currently the only schema available in the bh3 database is </w:t>
+      </w:r>
+      <w:proofErr w:type="spellStart"/>
+      <w:r>
+        <w:t>ices_abrasion</w:t>
+      </w:r>
+      <w:proofErr w:type="spellEnd"/>
+      <w:r>
+        <w:t>; it</w:t>
+      </w:r>
+      <w:r>
+        <w:t xml:space="preserve"> contains the OSPAR intensity totals for 20</w:t>
+      </w:r>
+      <w:r>
+        <w:t>0</w:t>
+      </w:r>
+      <w:r>
+        <w:t>9–2016.</w:t>
+      </w:r>
+      <w:r>
+        <w:t xml:space="preserve"> The schema name is specified as a string in single quotes with an optional cast to the name type, e.g. ‘</w:t>
+      </w:r>
+      <w:proofErr w:type="spellStart"/>
+      <w:r>
+        <w:t>ices_abrasion</w:t>
+      </w:r>
+      <w:proofErr w:type="spellEnd"/>
+      <w:r>
+        <w:t>’:</w:t>
+      </w:r>
+      <w:proofErr w:type="gramStart"/>
+      <w:r>
+        <w:t>:name</w:t>
+      </w:r>
+      <w:proofErr w:type="gramEnd"/>
+      <w:r>
+        <w:t>.</w:t>
+      </w:r>
+      <w:r>
+        <w:t xml:space="preserve"> The analysis will include all tables in the specified schema that have the columns </w:t>
+      </w:r>
+      <w:r>
+        <w:t>“</w:t>
+      </w:r>
+      <w:proofErr w:type="spellStart"/>
+      <w:r>
+        <w:t>c_square</w:t>
+      </w:r>
+      <w:proofErr w:type="spellEnd"/>
+      <w:r>
+        <w:t>”</w:t>
+      </w:r>
+      <w:r>
+        <w:t xml:space="preserve">, </w:t>
+      </w:r>
+      <w:r>
+        <w:t>“</w:t>
+      </w:r>
+      <w:r>
+        <w:t>year</w:t>
+      </w:r>
+      <w:r>
+        <w:t>”</w:t>
+      </w:r>
+      <w:r>
+        <w:t xml:space="preserve">, </w:t>
+      </w:r>
+      <w:proofErr w:type="spellStart"/>
+      <w:r>
+        <w:t>sar_surface_column</w:t>
+      </w:r>
+      <w:proofErr w:type="spellEnd"/>
+      <w:r>
+        <w:t xml:space="preserve"> (parameter defaulting to ‘</w:t>
+      </w:r>
+      <w:proofErr w:type="spellStart"/>
+      <w:r>
+        <w:t>sar_surface</w:t>
+      </w:r>
+      <w:proofErr w:type="spellEnd"/>
+      <w:r>
+        <w:t>’)</w:t>
+      </w:r>
+      <w:r>
+        <w:t xml:space="preserve">, </w:t>
+      </w:r>
+      <w:proofErr w:type="spellStart"/>
+      <w:r>
+        <w:t>sar_subsurface_column</w:t>
+      </w:r>
+      <w:proofErr w:type="spellEnd"/>
+      <w:r>
+        <w:t xml:space="preserve"> (parameter defaulting to ‘</w:t>
+      </w:r>
+      <w:proofErr w:type="spellStart"/>
+      <w:r>
+        <w:t>sar_</w:t>
+      </w:r>
+      <w:r>
+        <w:t>sub</w:t>
+      </w:r>
+      <w:r>
+        <w:t>surface</w:t>
+      </w:r>
+      <w:proofErr w:type="spellEnd"/>
+      <w:r>
+        <w:t>’). The first two column names are hard coded; the other two are parameters of bh3_procedure whose values may be modified if other pressure schemas with different pressure data are to be used in future.</w:t>
+      </w:r>
+      <w:r>
+        <w:t xml:space="preserve"> Pressure data will be filtered by geographic area and timespan of interest.</w:t>
+      </w:r>
+    </w:p>
+    <w:p>
+      <w:pPr>
+        <w:pStyle w:val="Heading3"/>
+      </w:pPr>
+      <w:r>
+        <w:t>(</w:t>
+      </w:r>
+      <w:r>
+        <w:t>6</w:t>
+      </w:r>
+      <w:r>
+        <w:t>) Output schema</w:t>
+      </w:r>
+      <w:r>
+        <w:t>. Parameters:</w:t>
+      </w:r>
+      <w:r>
+        <w:t xml:space="preserve"> </w:t>
+      </w:r>
+      <w:proofErr w:type="spellStart"/>
+      <w:r>
+        <w:t>output_schema</w:t>
+      </w:r>
+      <w:proofErr w:type="spellEnd"/>
+      <w:r>
+        <w:t xml:space="preserve">, </w:t>
+      </w:r>
+      <w:proofErr w:type="spellStart"/>
+      <w:r>
+        <w:t>output_owner</w:t>
+      </w:r>
+      <w:proofErr w:type="spellEnd"/>
+      <w:r>
+        <w:t>.</w:t>
+      </w:r>
+    </w:p>
+    <w:p>
+      <w:r>
+        <w:t>The last required parameter is the name of the output schema, as a string optional cast to the name type, e.g. ‘</w:t>
+      </w:r>
+      <w:proofErr w:type="spellStart"/>
+      <w:r>
+        <w:t>northern_ireland</w:t>
+      </w:r>
+      <w:proofErr w:type="spellEnd"/>
+      <w:r>
+        <w:t>’:</w:t>
+      </w:r>
+      <w:proofErr w:type="gramStart"/>
+      <w:r>
+        <w:t>:name</w:t>
+      </w:r>
+      <w:proofErr w:type="gramEnd"/>
+      <w:r>
+        <w:t xml:space="preserve">. All output tables will be generated in this schema. If it doesn’t already exist it will be created. If it does exist it will be dropped, along with all its contents, and re-created. If the optional </w:t>
+      </w:r>
+      <w:proofErr w:type="spellStart"/>
+      <w:r>
+        <w:t>output_owner</w:t>
+      </w:r>
+      <w:proofErr w:type="spellEnd"/>
+      <w:r>
+        <w:t xml:space="preserve"> argument is present, the new schema will be owned by the specified role.</w:t>
+      </w:r>
+    </w:p>
+    <w:p/>
+    <w:p>
+      <w:pPr>
+        <w:pStyle w:val="Heading2"/>
+      </w:pPr>
+      <w:r>
+        <w:t>Adding data to the bh3 database</w:t>
+      </w:r>
+    </w:p>
+    <w:p>
+      <w:pPr>
+        <w:pStyle w:val="Heading3"/>
+      </w:pPr>
+      <w:r>
+        <w:t>A</w:t>
+      </w:r>
+      <w:r>
+        <w:t>dd</w:t>
+      </w:r>
+      <w:r>
+        <w:t>ing</w:t>
+      </w:r>
+      <w:r>
+        <w:t xml:space="preserve"> a new area of interest</w:t>
+      </w:r>
+      <w:r>
+        <w:t xml:space="preserve"> </w:t>
+      </w:r>
+      <w:r>
+        <w:t>bou</w:t>
+      </w:r>
+      <w:r>
+        <w:t>ndary</w:t>
+      </w:r>
+    </w:p>
+    <w:p>
+      <w:r>
+        <w:t>Boundaries are taken from the table static.</w:t>
+      </w:r>
+      <w:r>
+        <w:t>official_country_waters_wgs84</w:t>
+      </w:r>
+      <w:r>
+        <w:t xml:space="preserve">. Any additional boundary must be added to that table, assuring that it has a valid geometry. The primary key column, </w:t>
+      </w:r>
+      <w:proofErr w:type="spellStart"/>
+      <w:r>
+        <w:t>gid</w:t>
+      </w:r>
+      <w:proofErr w:type="spellEnd"/>
+      <w:r>
+        <w:t>, which identifies the boundary in filter conditions, is automatically populated.</w:t>
+      </w:r>
+    </w:p>
+    <w:p>
+      <w:r>
+        <w:t>To add geometr</w:t>
+      </w:r>
+      <w:r>
+        <w:t>ies</w:t>
+      </w:r>
+      <w:r>
+        <w:t xml:space="preserve"> in QGIS, add the static.</w:t>
+      </w:r>
+      <w:r>
+        <w:t>official_country_waters_wgs84</w:t>
+      </w:r>
+      <w:r>
+        <w:t xml:space="preserve"> table </w:t>
+      </w:r>
+      <w:r>
+        <w:t xml:space="preserve">and the source file or table </w:t>
+      </w:r>
+      <w:r>
+        <w:t>to a QGIS map project</w:t>
+      </w:r>
+      <w:r>
+        <w:t>.</w:t>
+      </w:r>
+      <w:r>
+        <w:t xml:space="preserve"> </w:t>
+      </w:r>
+      <w:r>
+        <w:t xml:space="preserve">Given the size of the bh3 database, the fastest and most likely the only reasonable way to add one of its tables to a QGIS project is the Database Manager </w:t>
+      </w:r>
+      <w:proofErr w:type="gramStart"/>
+      <w:r>
+        <w:t>plugin</w:t>
+      </w:r>
+      <w:proofErr w:type="gramEnd"/>
+      <w:r>
+        <w:t>, which is a standard part of the QGIS distribution</w:t>
+      </w:r>
+      <w:r>
+        <w:t xml:space="preserve"> and found in the Database menu</w:t>
+      </w:r>
+      <w:r>
+        <w:t xml:space="preserve">. The </w:t>
+      </w:r>
+      <w:r>
+        <w:t xml:space="preserve">Data Source </w:t>
+      </w:r>
+      <w:r>
+        <w:t>M</w:t>
+      </w:r>
+      <w:r>
+        <w:t xml:space="preserve">anager </w:t>
+      </w:r>
+      <w:r>
+        <w:t>dialogue may take forever to inventory the spatial tables in the bh3 database</w:t>
+      </w:r>
+      <w:r>
+        <w:t>, freezing QGIS to the point where it can only be closed using Task Manager</w:t>
+      </w:r>
+      <w:r>
+        <w:t>.</w:t>
+      </w:r>
+    </w:p>
+    <w:p>
+      <w:r>
+        <w:t>S</w:t>
+      </w:r>
+      <w:r>
+        <w:t>tart editing t</w:t>
+      </w:r>
+      <w:r>
+        <w:t>he</w:t>
+      </w:r>
+      <w:r>
+        <w:t xml:space="preserve"> </w:t>
+      </w:r>
+      <w:r>
+        <w:t>layer based on the static.</w:t>
+      </w:r>
+      <w:r>
+        <w:t>official_country_waters_wgs84</w:t>
+      </w:r>
+      <w:r>
+        <w:t xml:space="preserve"> table by </w:t>
+      </w:r>
+      <w:r>
+        <w:t>right click</w:t>
+      </w:r>
+      <w:r>
+        <w:t xml:space="preserve">ing on it </w:t>
+      </w:r>
+      <w:r>
+        <w:t>and c</w:t>
+      </w:r>
+      <w:r>
+        <w:t>licking Toggle</w:t>
+      </w:r>
+      <w:r>
+        <w:t xml:space="preserve"> Edit</w:t>
+      </w:r>
+      <w:r>
+        <w:t>ing</w:t>
+      </w:r>
+      <w:r>
+        <w:t xml:space="preserve">. </w:t>
+      </w:r>
+      <w:r>
+        <w:t>Select the geometry or geometries to be added on the source layer, copy them to the clipboard (Edit &gt; Copy features), select the boundary layer being edited and paste the features into it (Edit &gt; Paste Features). Finish the edit session by right clicking the boundary layer and clicking Toggle Editing again.</w:t>
+      </w:r>
+    </w:p>
+    <w:p>
+      <w:r>
+        <w:t xml:space="preserve">To add a larger number of boundary geometries, import them </w:t>
+      </w:r>
+      <w:r>
+        <w:t>into a new table using Database Manager, then insert the geometries into the static.</w:t>
+      </w:r>
+      <w:r>
+        <w:t>official_country_waters_wgs84</w:t>
+      </w:r>
+      <w:r>
+        <w:t xml:space="preserve"> table and drop the table created by Database Manager. Unfortunately, Database Manager cannot append rows to an </w:t>
+      </w:r>
+      <w:r>
+        <w:lastRenderedPageBreak/>
+        <w:t xml:space="preserve">existing table. Assuming the imported table is called </w:t>
+      </w:r>
+      <w:proofErr w:type="spellStart"/>
+      <w:r>
+        <w:t>static.import_table</w:t>
+      </w:r>
+      <w:proofErr w:type="spellEnd"/>
+      <w:r>
+        <w:t xml:space="preserve"> and has a </w:t>
+      </w:r>
+      <w:r>
+        <w:t xml:space="preserve">text </w:t>
+      </w:r>
+      <w:r>
+        <w:t>column called “name”</w:t>
+      </w:r>
+      <w:r>
+        <w:t xml:space="preserve"> and a geometry column named “</w:t>
+      </w:r>
+      <w:proofErr w:type="spellStart"/>
+      <w:r>
+        <w:t>geom</w:t>
+      </w:r>
+      <w:proofErr w:type="spellEnd"/>
+      <w:r>
+        <w:t>”</w:t>
+      </w:r>
+      <w:r>
+        <w:t>, the insert statement will look like this:</w:t>
+      </w:r>
+    </w:p>
+    <w:p>
+      <w:pPr>
+        <w:pStyle w:val="SQLCode"/>
+      </w:pPr>
+      <w:r>
+        <w:t>INSERT INTO static.official_country_waters_wgs84</w:t>
+      </w:r>
+    </w:p>
+    <w:p>
+      <w:pPr>
+        <w:pStyle w:val="SQLCode"/>
+      </w:pPr>
+      <w:r>
+        <w:t>(</w:t>
+      </w:r>
+    </w:p>
+    <w:p>
+      <w:pPr>
+        <w:pStyle w:val="SQLCode"/>
+      </w:pPr>
+      <w:r>
+        <w:tab/>
+      </w:r>
+      <w:proofErr w:type="spellStart"/>
+      <w:r>
+        <w:t>the_geom</w:t>
+      </w:r>
+      <w:proofErr w:type="spellEnd"/>
+    </w:p>
+    <w:p>
+      <w:pPr>
+        <w:pStyle w:val="SQLCode"/>
+        <w:ind w:firstLine="607"/>
+      </w:pPr>
+      <w:proofErr w:type="gramStart"/>
+      <w:r>
+        <w:t>,</w:t>
+      </w:r>
+      <w:proofErr w:type="spellStart"/>
+      <w:r>
+        <w:t>adminarea</w:t>
+      </w:r>
+      <w:proofErr w:type="spellEnd"/>
+      <w:proofErr w:type="gramEnd"/>
+    </w:p>
+    <w:p>
+      <w:pPr>
+        <w:pStyle w:val="SQLCode"/>
+      </w:pPr>
+      <w:r>
+        <w:t>)</w:t>
+      </w:r>
+    </w:p>
+    <w:p>
+      <w:pPr>
+        <w:pStyle w:val="SQLCode"/>
+      </w:pPr>
+      <w:r>
+        <w:t xml:space="preserve">SELECT </w:t>
+      </w:r>
+      <w:proofErr w:type="spellStart"/>
+      <w:r>
+        <w:t>geom</w:t>
+      </w:r>
+      <w:proofErr w:type="spellEnd"/>
+    </w:p>
+    <w:p>
+      <w:pPr>
+        <w:pStyle w:val="SQLCode"/>
+        <w:ind w:firstLine="607"/>
+      </w:pPr>
+      <w:proofErr w:type="gramStart"/>
+      <w:r>
+        <w:t>,name</w:t>
+      </w:r>
+      <w:proofErr w:type="gramEnd"/>
+    </w:p>
+    <w:p>
+      <w:pPr>
+        <w:pStyle w:val="SQLCode"/>
+      </w:pPr>
+      <w:r>
+        <w:t xml:space="preserve">FROM </w:t>
+      </w:r>
+      <w:proofErr w:type="spellStart"/>
+      <w:r>
+        <w:t>static.import_table</w:t>
+      </w:r>
+      <w:proofErr w:type="spellEnd"/>
+      <w:r>
+        <w:t>;</w:t>
+      </w:r>
+    </w:p>
+    <w:p>
+      <w:pPr>
+        <w:rPr>
+          <w:rFonts w:ascii="Arial" w:hAnsi="Arial" w:cs="Arial"/>
+        </w:rPr>
+      </w:pPr>
+    </w:p>
+    <w:p>
+      <w:r>
+        <w:t xml:space="preserve">The </w:t>
+      </w:r>
+      <w:proofErr w:type="spellStart"/>
+      <w:r>
+        <w:t>gid</w:t>
+      </w:r>
+      <w:proofErr w:type="spellEnd"/>
+      <w:r>
+        <w:t xml:space="preserve"> column will be auto populated from a sequence. The other columns are optional; technically even the </w:t>
+      </w:r>
+      <w:proofErr w:type="spellStart"/>
+      <w:r>
+        <w:t>adminarea</w:t>
+      </w:r>
+      <w:proofErr w:type="spellEnd"/>
+      <w:r>
+        <w:t xml:space="preserve"> column is, but it will be helpful to identify the record to human users.</w:t>
+      </w:r>
+      <w:r>
+        <w:t xml:space="preserve"> SQL statement templates may be created easily in </w:t>
+      </w:r>
+      <w:proofErr w:type="spellStart"/>
+      <w:r>
+        <w:t>pgAdmin</w:t>
+      </w:r>
+      <w:proofErr w:type="spellEnd"/>
+      <w:r>
+        <w:t xml:space="preserve"> by right clicking on the table name in the database tree and invoking one of the commands in the context menu’s Scripts sub-menu. </w:t>
+      </w:r>
+    </w:p>
+    <w:p>
+      <w:pPr>
+        <w:pStyle w:val="Heading2"/>
+      </w:pPr>
+      <w:r>
+        <w:t xml:space="preserve">Updating the </w:t>
+      </w:r>
+      <w:r>
+        <w:t>habitat map</w:t>
+      </w:r>
+    </w:p>
+    <w:p>
+      <w:r>
+        <w:t xml:space="preserve">The table </w:t>
+      </w:r>
+      <w:r>
+        <w:t>static.uk_habitat_map_wgs84</w:t>
+      </w:r>
+      <w:r>
+        <w:t xml:space="preserve"> holds the habitat map. This is hardcoded. The table has no dependents in the database. Data can be inserted or removed and the entire table may be replaced</w:t>
+      </w:r>
+      <w:r>
+        <w:t xml:space="preserve"> without constraints</w:t>
+      </w:r>
+      <w:r>
+        <w:t xml:space="preserve">. To replace the table with a new version, rename the existing </w:t>
+      </w:r>
+      <w:r>
+        <w:t>static.uk_habitat_map_wgs84</w:t>
+      </w:r>
+      <w:r>
+        <w:t xml:space="preserve"> table or drop it if it is no longer required; then import the new table into the database as </w:t>
+      </w:r>
+      <w:r>
+        <w:t>static.uk_habitat_map_wgs84</w:t>
+      </w:r>
+      <w:r>
+        <w:t xml:space="preserve">. This can be done using the QGIS Database Manager </w:t>
+      </w:r>
+      <w:proofErr w:type="gramStart"/>
+      <w:r>
+        <w:t>plugin</w:t>
+      </w:r>
+      <w:proofErr w:type="gramEnd"/>
+      <w:r>
+        <w:t xml:space="preserve"> which can import from any QGIS vector layer into a PostgreSQL/</w:t>
+      </w:r>
+      <w:proofErr w:type="spellStart"/>
+      <w:r>
+        <w:t>PostGIS</w:t>
+      </w:r>
+      <w:proofErr w:type="spellEnd"/>
+      <w:r>
+        <w:t xml:space="preserve"> database. Thus, any vector data format that QGIS can read may be imported, including all ESRI major formats (shape file, file geodatabase, personal geodatabase). The new data should be topologically cleaned either before or after import, or both. </w:t>
+      </w:r>
+      <w:r>
+        <w:t>It is exceedingly important to add a spatial index (preferably clustered) to the new table</w:t>
+      </w:r>
+      <w:r>
+        <w:t xml:space="preserve">. The commands to do this can be copied from the SQL definition of the existing </w:t>
+      </w:r>
+      <w:r>
+        <w:t>static.uk_habitat_map_wgs84</w:t>
+      </w:r>
+      <w:r>
+        <w:t xml:space="preserve"> table; select the table in the database tree and click the SQL tab at the top of the window to view the table’s SQL definition.</w:t>
+      </w:r>
+    </w:p>
+    <w:p>
+      <w:pPr>
+        <w:pStyle w:val="Heading2"/>
+      </w:pPr>
+      <w:r>
+        <w:t xml:space="preserve">Adding </w:t>
+      </w:r>
+      <w:r>
+        <w:t xml:space="preserve">sensitivity </w:t>
+      </w:r>
+      <w:r>
+        <w:t xml:space="preserve">and pressure </w:t>
+      </w:r>
+      <w:r>
+        <w:t>information</w:t>
+      </w:r>
+    </w:p>
+    <w:p>
+      <w:r>
+        <w:t>Item</w:t>
+      </w:r>
+      <w:r>
+        <w:t xml:space="preserve">s </w:t>
+      </w:r>
+      <w:r>
+        <w:t>(4)</w:t>
+      </w:r>
+      <w:r>
+        <w:t>,</w:t>
+      </w:r>
+      <w:r>
+        <w:t xml:space="preserve"> </w:t>
+      </w:r>
+      <w:r>
+        <w:t>“</w:t>
+      </w:r>
+      <w:r>
+        <w:t>Source of species sensitivity data</w:t>
+      </w:r>
+      <w:r>
+        <w:t>,”</w:t>
+      </w:r>
+      <w:r>
+        <w:t xml:space="preserve"> </w:t>
+      </w:r>
+      <w:r>
+        <w:t>and (5), “</w:t>
+      </w:r>
+      <w:r>
+        <w:t>Source of pressure information</w:t>
+      </w:r>
+      <w:r>
+        <w:t xml:space="preserve">,” of the previous section </w:t>
+      </w:r>
+      <w:r>
+        <w:t>offer</w:t>
+      </w:r>
+      <w:r>
+        <w:t xml:space="preserve"> some information on </w:t>
+      </w:r>
+      <w:r>
+        <w:t xml:space="preserve">the requirements on additional </w:t>
+      </w:r>
+      <w:r>
+        <w:t>sensitivity and pressure data.</w:t>
+      </w:r>
+    </w:p>
+    <w:p>
+      <w:pPr>
+        <w:rPr>
+          <w:rFonts w:ascii="Arial" w:hAnsi="Arial" w:cs="Arial"/>
+        </w:rPr>
+      </w:pPr>
+      <w:r>
+        <w:lastRenderedPageBreak/>
+        <w:t xml:space="preserve">Pressure data come in one table per year. Adding </w:t>
+      </w:r>
+      <w:r>
+        <w:t>additional years amounts to importing new tables (presumably from OSPAR shape files</w:t>
+      </w:r>
+      <w:r>
+        <w:t xml:space="preserve">, using the QGIS Database Manager </w:t>
+      </w:r>
+      <w:proofErr w:type="gramStart"/>
+      <w:r>
+        <w:t>plugin</w:t>
+      </w:r>
+      <w:proofErr w:type="gramEnd"/>
+      <w:r>
+        <w:t xml:space="preserve">) into the </w:t>
+      </w:r>
+      <w:proofErr w:type="spellStart"/>
+      <w:r>
+        <w:t>ices_abrasion</w:t>
+      </w:r>
+      <w:proofErr w:type="spellEnd"/>
+      <w:r>
+        <w:t xml:space="preserve"> schema. As long as the new tables are in the pressure schema specified by the </w:t>
+      </w:r>
+      <w:proofErr w:type="spellStart"/>
+      <w:r>
+        <w:t>pressure_schema</w:t>
+      </w:r>
+      <w:proofErr w:type="spellEnd"/>
+      <w:r>
+        <w:t xml:space="preserve"> argument and have the correct structure (see item (5) of previous section) they will be included in future runs of bh3_procedure.</w:t>
+      </w:r>
+      <w:r>
+        <w:rPr>
+          <w:rFonts w:ascii="Arial" w:hAnsi="Arial" w:cs="Arial"/>
+        </w:rPr>
+        <w:t> </w:t>
+      </w:r>
+    </w:p>
+    <w:p>
+      <w:pPr>
+        <w:pStyle w:val="Heading2"/>
+      </w:pPr>
+      <w:r>
+        <w:t>BH3 p</w:t>
+      </w:r>
+      <w:bookmarkStart w:id="0" w:name="_GoBack"/>
+      <w:bookmarkEnd w:id="0"/>
+      <w:r>
+        <w:t>rocedures</w:t>
+      </w:r>
+    </w:p>
+    <w:p>
+      <w:pPr>
+        <w:pStyle w:val="Heading3"/>
+      </w:pPr>
+      <w:r>
         <w:t>Procedure public.bh3_index</w:t>
       </w:r>
     </w:p>
@@ -20,13 +2061,7 @@
     </w:p>
     <w:p>
       <w:r>
-        <w:t xml:space="preserve">Indexes one or </w:t>
-      </w:r>
-      <w:r>
-        <w:t>more columns of a table and re-c</w:t>
-      </w:r>
-      <w:r>
-        <w:t xml:space="preserve">omputes its statistics. </w:t>
+        <w:t xml:space="preserve">Indexes one or more columns of a table and re-computes its statistics. </w:t>
       </w:r>
     </w:p>
     <w:p/>
@@ -281,25 +2316,7 @@
           </w:tcPr>
           <w:p>
             <w:r>
-              <w:t>Two dimensional array of columns to be indexed. Each column is represented by an array of length two.</w:t>
-            </w:r>
-            <w:r>
-              <w:t xml:space="preserve"> </w:t>
-            </w:r>
-            <w:r>
-              <w:t xml:space="preserve">The first element is the column name; the second is the index type. </w:t>
-            </w:r>
-            <w:r>
-              <w:t xml:space="preserve"> </w:t>
-            </w:r>
-            <w:r>
-              <w:t>Valid types are, where ''s'' for spatial (GIST) and ''u'' for unique (BTREE).</w:t>
-            </w:r>
-            <w:r>
-              <w:t xml:space="preserve"> </w:t>
-            </w:r>
-            <w:r>
-              <w:t>Any other value will be interpreted as requesting a non-unique BTREE index.</w:t>
+              <w:t>Two dimensional array of columns to be indexed. Each column is represented by an array of length two. The first element is the column name; the second is the index type.  Valid types are, where ''s'' for spatial (GIST) and ''u'' for unique (BTREE). Any other value will be interpreted as requesting a non-unique BTREE index.</w:t>
             </w:r>
           </w:p>
         </w:tc>
@@ -326,9 +2343,10 @@
     </w:p>
     <w:p>
       <w:pPr>
-        <w:pStyle w:val="Heading2"/>
-      </w:pPr>
-      <w:r>
+        <w:pStyle w:val="Heading3"/>
+      </w:pPr>
+      <w:r>
+        <w:lastRenderedPageBreak/>
         <w:t>Procedure public.bh3_drop_spatial_table</w:t>
       </w:r>
     </w:p>
@@ -359,7 +2377,6 @@
         <w:pStyle w:val="Subtitle"/>
       </w:pPr>
       <w:r>
-        <w:lastRenderedPageBreak/>
         <w:t>Approach</w:t>
       </w:r>
     </w:p>
@@ -398,10 +2415,7 @@
         <w:pStyle w:val="Subtitle"/>
       </w:pPr>
       <w:r>
-        <w:t>P</w:t>
-      </w:r>
-      <w:r>
-        <w:t>arameters</w:t>
+        <w:t>Parameters</w:t>
       </w:r>
     </w:p>
     <w:tbl>
@@ -547,8 +2561,6 @@
       <w:r>
         <w:t>Calls</w:t>
       </w:r>
-      <w:bookmarkStart w:id="0" w:name="_GoBack"/>
-      <w:bookmarkEnd w:id="0"/>
     </w:p>
     <w:p>
       <w:r>
@@ -557,7 +2569,7 @@
     </w:p>
     <w:p>
       <w:pPr>
-        <w:pStyle w:val="Heading2"/>
+        <w:pStyle w:val="Heading3"/>
       </w:pPr>
       <w:r>
         <w:t>Procedure public.bh3_drop_temp_table</w:t>
@@ -762,9 +2774,10 @@
     </w:p>
     <w:p>
       <w:pPr>
-        <w:pStyle w:val="Heading2"/>
-      </w:pPr>
-      <w:r>
+        <w:pStyle w:val="Heading3"/>
+      </w:pPr>
+      <w:r>
+        <w:lastRenderedPageBreak/>
         <w:t>Procedure public.bh3_</w:t>
       </w:r>
       <w:r>
@@ -805,7 +2818,6 @@
         <w:pStyle w:val="Subtitle"/>
       </w:pPr>
       <w:r>
-        <w:lastRenderedPageBreak/>
         <w:t>Approach</w:t>
       </w:r>
     </w:p>
@@ -1553,6 +3565,7 @@
           <w:p>
             <w:proofErr w:type="spellStart"/>
             <w:r>
+              <w:lastRenderedPageBreak/>
               <w:t>habitat_sensitivity_lookup_table</w:t>
             </w:r>
             <w:proofErr w:type="spellEnd"/>
@@ -1892,7 +3905,6 @@
           <w:p>
             <w:proofErr w:type="spellStart"/>
             <w:r>
-              <w:lastRenderedPageBreak/>
               <w:t>pressure_map_table</w:t>
             </w:r>
             <w:proofErr w:type="spellEnd"/>
@@ -2473,15 +4485,15 @@
     </w:p>
     <w:p>
       <w:r>
+        <w:lastRenderedPageBreak/>
         <w:t>bh3_disturbance_map.</w:t>
       </w:r>
     </w:p>
     <w:p>
       <w:pPr>
-        <w:pStyle w:val="Heading2"/>
-      </w:pPr>
-      <w:r>
-        <w:lastRenderedPageBreak/>
+        <w:pStyle w:val="Heading3"/>
+      </w:pPr>
+      <w:r>
         <w:t xml:space="preserve">Procedure </w:t>
       </w:r>
       <w:r>
@@ -2772,6 +4784,17 @@
         <w:pStyle w:val="Heading2"/>
       </w:pPr>
       <w:r>
+        <w:t>BH3 f</w:t>
+      </w:r>
+      <w:r>
+        <w:t>unctions</w:t>
+      </w:r>
+    </w:p>
+    <w:p>
+      <w:pPr>
+        <w:pStyle w:val="Heading3"/>
+      </w:pPr>
+      <w:r>
         <w:t>Function public.bh3_entry</w:t>
       </w:r>
     </w:p>
@@ -2850,6 +4873,7 @@
         <w:pStyle w:val="Subtitle"/>
       </w:pPr>
       <w:r>
+        <w:lastRenderedPageBreak/>
         <w:t>Parameters</w:t>
       </w:r>
     </w:p>
@@ -3030,7 +5054,6 @@
           <w:p>
             <w:proofErr w:type="spellStart"/>
             <w:r>
-              <w:lastRenderedPageBreak/>
               <w:t>habitat_types_filter</w:t>
             </w:r>
             <w:proofErr w:type="spellEnd"/>
@@ -4075,6 +6098,7 @@
           <w:p>
             <w:proofErr w:type="spellStart"/>
             <w:r>
+              <w:lastRenderedPageBreak/>
               <w:t>sar_subsurface_column</w:t>
             </w:r>
             <w:proofErr w:type="spellEnd"/>
@@ -4133,7 +6157,6 @@
           <w:p>
             <w:proofErr w:type="spellStart"/>
             <w:r>
-              <w:lastRenderedPageBreak/>
               <w:t>date_end</w:t>
             </w:r>
             <w:proofErr w:type="spellEnd"/>
@@ -4480,7 +6503,7 @@
     <w:p/>
     <w:p>
       <w:pPr>
-        <w:pStyle w:val="Heading2"/>
+        <w:pStyle w:val="Heading3"/>
       </w:pPr>
       <w:r>
         <w:t>Function</w:t>
@@ -4512,6 +6535,7 @@
         <w:pStyle w:val="Subtitle"/>
       </w:pPr>
       <w:r>
+        <w:lastRenderedPageBreak/>
         <w:t>Approach</w:t>
       </w:r>
     </w:p>
@@ -4901,7 +6925,7 @@
     </w:p>
     <w:p>
       <w:pPr>
-        <w:pStyle w:val="Heading2"/>
+        <w:pStyle w:val="Heading3"/>
       </w:pPr>
       <w:r>
         <w:t>Function</w:t>
@@ -5135,6 +7159,7 @@
           <w:p>
             <w:proofErr w:type="spellStart"/>
             <w:r>
+              <w:lastRenderedPageBreak/>
               <w:t>size_x</w:t>
             </w:r>
             <w:proofErr w:type="spellEnd"/>
@@ -5259,7 +7284,6 @@
           <w:p>
             <w:proofErr w:type="spellStart"/>
             <w:r>
-              <w:lastRenderedPageBreak/>
               <w:t>origin_y</w:t>
             </w:r>
             <w:proofErr w:type="spellEnd"/>
@@ -5372,7 +7396,7 @@
     </w:p>
     <w:p>
       <w:pPr>
-        <w:pStyle w:val="Heading2"/>
+        <w:pStyle w:val="Heading3"/>
       </w:pPr>
       <w:r>
         <w:t>Function</w:t>
@@ -5688,6 +7712,7 @@
           <w:p>
             <w:proofErr w:type="spellStart"/>
             <w:r>
+              <w:lastRenderedPageBreak/>
               <w:t>date_start</w:t>
             </w:r>
             <w:proofErr w:type="spellEnd"/>
@@ -5778,7 +7803,6 @@
           <w:p>
             <w:proofErr w:type="spellStart"/>
             <w:r>
-              <w:lastRenderedPageBreak/>
               <w:t>boundary_table</w:t>
             </w:r>
             <w:proofErr w:type="spellEnd"/>
@@ -6128,7 +8152,7 @@
     </w:p>
     <w:p>
       <w:pPr>
-        <w:pStyle w:val="Heading2"/>
+        <w:pStyle w:val="Heading3"/>
       </w:pPr>
       <w:r>
         <w:t>Function</w:t>
@@ -6288,6 +8312,7 @@
           <w:p>
             <w:proofErr w:type="spellStart"/>
             <w:r>
+              <w:lastRenderedPageBreak/>
               <w:t>table_schema</w:t>
             </w:r>
             <w:proofErr w:type="spellEnd"/>
@@ -6421,7 +8446,6 @@
         <w:pStyle w:val="Subtitle"/>
       </w:pPr>
       <w:r>
-        <w:lastRenderedPageBreak/>
         <w:t>Returns</w:t>
       </w:r>
     </w:p>
@@ -6445,7 +8469,7 @@
     </w:p>
     <w:p>
       <w:pPr>
-        <w:pStyle w:val="Heading2"/>
+        <w:pStyle w:val="Heading3"/>
       </w:pPr>
       <w:r>
         <w:t>Function</w:t>
@@ -6939,6 +8963,7 @@
           <w:p>
             <w:proofErr w:type="spellStart"/>
             <w:r>
+              <w:lastRenderedPageBreak/>
               <w:t>sar_surface_column</w:t>
             </w:r>
             <w:proofErr w:type="spellEnd"/>
@@ -7043,7 +9068,6 @@
           <w:p>
             <w:proofErr w:type="spellStart"/>
             <w:r>
-              <w:lastRenderedPageBreak/>
               <w:t>output_srid</w:t>
             </w:r>
             <w:proofErr w:type="spellEnd"/>
@@ -7125,7 +9149,7 @@
     </w:p>
     <w:p>
       <w:pPr>
-        <w:pStyle w:val="Heading2"/>
+        <w:pStyle w:val="Heading3"/>
       </w:pPr>
       <w:r>
         <w:t>Function</w:t>
@@ -7569,6 +9593,7 @@
         <w:pStyle w:val="Subtitle"/>
       </w:pPr>
       <w:r>
+        <w:lastRenderedPageBreak/>
         <w:t>Returns</w:t>
       </w:r>
     </w:p>
@@ -7590,7 +9615,6 @@
         <w:pStyle w:val="Subtitle"/>
       </w:pPr>
       <w:r>
-        <w:lastRenderedPageBreak/>
         <w:t>Calls</w:t>
       </w:r>
     </w:p>
@@ -7601,7 +9625,7 @@
     </w:p>
     <w:p>
       <w:pPr>
-        <w:pStyle w:val="Heading2"/>
+        <w:pStyle w:val="Heading3"/>
       </w:pPr>
       <w:r>
         <w:t>Function</w:t>
@@ -8254,6 +10278,7 @@
           </w:tcPr>
           <w:p>
             <w:r>
+              <w:lastRenderedPageBreak/>
               <w:t>exclude_empty_mismatched_eunis_l3</w:t>
             </w:r>
           </w:p>
@@ -8307,7 +10332,6 @@
           <w:p>
             <w:proofErr w:type="spellStart"/>
             <w:r>
-              <w:lastRenderedPageBreak/>
               <w:t>remove_overlaps</w:t>
             </w:r>
             <w:proofErr w:type="spellEnd"/>
@@ -8398,7 +10422,7 @@
     </w:p>
     <w:p>
       <w:pPr>
-        <w:pStyle w:val="Heading2"/>
+        <w:pStyle w:val="Heading3"/>
       </w:pPr>
       <w:r>
         <w:t>Function</w:t>
@@ -8741,6 +10765,7 @@
           <w:p>
             <w:proofErr w:type="spellStart"/>
             <w:r>
+              <w:lastRenderedPageBreak/>
               <w:t>habitat_sensitivity_table</w:t>
             </w:r>
             <w:proofErr w:type="spellEnd"/>
@@ -8887,7 +10912,6 @@
         <w:pStyle w:val="Subtitle"/>
       </w:pPr>
       <w:r>
-        <w:lastRenderedPageBreak/>
         <w:t>Returns</w:t>
       </w:r>
     </w:p>
@@ -8921,7 +10945,7 @@
     </w:p>
     <w:p>
       <w:pPr>
-        <w:pStyle w:val="Heading2"/>
+        <w:pStyle w:val="Heading3"/>
       </w:pPr>
       <w:r>
         <w:t>Function</w:t>
@@ -9198,15 +11222,15 @@
     </w:p>
     <w:p>
       <w:r>
+        <w:lastRenderedPageBreak/>
         <w:t>bh3_repair_geometries</w:t>
       </w:r>
     </w:p>
     <w:p>
       <w:pPr>
-        <w:pStyle w:val="Heading2"/>
-      </w:pPr>
-      <w:r>
-        <w:lastRenderedPageBreak/>
+        <w:pStyle w:val="Heading3"/>
+      </w:pPr>
+      <w:r>
         <w:t>Function</w:t>
       </w:r>
       <w:r>
@@ -9459,7 +11483,7 @@
     </w:p>
     <w:p>
       <w:pPr>
-        <w:pStyle w:val="Heading2"/>
+        <w:pStyle w:val="Heading3"/>
       </w:pPr>
       <w:r>
         <w:t>Function</w:t>
@@ -9530,7 +11554,11 @@
     </w:p>
     <w:p>
       <w:r>
-        <w:t xml:space="preserve">Creates the output sensitivity mode table and populates it by joining the habitat table to the clipped species sensitivity table, separately counting the total number of samples as well as counting and ranking the frequencies of all different surface and sub-surface abrasion sensitivity scores, aggregating by habitat table </w:t>
+        <w:t xml:space="preserve">Creates the output sensitivity mode table and populates it by joining the habitat table to the clipped species sensitivity table, separately counting the total number of samples as well as counting and ranking the frequencies of all different surface and sub-surface abrasion sensitivity scores, aggregating by </w:t>
+      </w:r>
+      <w:r>
+        <w:lastRenderedPageBreak/>
+        <w:t xml:space="preserve">habitat table </w:t>
       </w:r>
       <w:proofErr w:type="spellStart"/>
       <w:r>
@@ -9552,7 +11580,6 @@
         <w:pStyle w:val="Subtitle"/>
       </w:pPr>
       <w:r>
-        <w:lastRenderedPageBreak/>
         <w:t>Parameters</w:t>
       </w:r>
     </w:p>
@@ -10395,6 +12422,7 @@
         <w:pStyle w:val="Subtitle"/>
       </w:pPr>
       <w:r>
+        <w:lastRenderedPageBreak/>
         <w:t>Returns</w:t>
       </w:r>
     </w:p>
@@ -10408,7 +12436,6 @@
         <w:pStyle w:val="Subtitle"/>
       </w:pPr>
       <w:r>
-        <w:lastRenderedPageBreak/>
         <w:t>Calls</w:t>
       </w:r>
     </w:p>
@@ -10432,7 +12459,7 @@
     </w:p>
     <w:p>
       <w:pPr>
-        <w:pStyle w:val="Heading2"/>
+        <w:pStyle w:val="Heading3"/>
       </w:pPr>
       <w:r>
         <w:t>Function</w:t>
@@ -10971,6 +12998,7 @@
           <w:p>
             <w:proofErr w:type="spellStart"/>
             <w:r>
+              <w:lastRenderedPageBreak/>
               <w:t>habitat_types_filter_negate</w:t>
             </w:r>
             <w:proofErr w:type="spellEnd"/>
@@ -11039,7 +13067,6 @@
           <w:p>
             <w:proofErr w:type="spellStart"/>
             <w:r>
-              <w:lastRenderedPageBreak/>
               <w:t>output_srid</w:t>
             </w:r>
             <w:proofErr w:type="spellEnd"/>
@@ -11118,7 +13145,7 @@
     </w:p>
     <w:p>
       <w:pPr>
-        <w:pStyle w:val="Heading2"/>
+        <w:pStyle w:val="Heading3"/>
       </w:pPr>
       <w:r>
         <w:t>Function</w:t>
@@ -11508,6 +13535,7 @@
           <w:p>
             <w:proofErr w:type="spellStart"/>
             <w:r>
+              <w:lastRenderedPageBreak/>
               <w:t>output_schema</w:t>
             </w:r>
             <w:proofErr w:type="spellEnd"/>
@@ -11652,7 +13680,6 @@
           <w:p>
             <w:proofErr w:type="spellStart"/>
             <w:r>
-              <w:lastRenderedPageBreak/>
               <w:t>species_sensitivity_mode_table</w:t>
             </w:r>
             <w:proofErr w:type="spellEnd"/>
@@ -11823,7 +13850,7 @@
     </w:p>
     <w:p>
       <w:pPr>
-        <w:pStyle w:val="Heading2"/>
+        <w:pStyle w:val="Heading3"/>
       </w:pPr>
       <w:r>
         <w:t>Function public.bh3_safe_difference</w:t>
@@ -12136,7 +14163,6 @@
         <w:pStyle w:val="Subtitle"/>
       </w:pPr>
       <w:r>
-        <w:lastRenderedPageBreak/>
         <w:t>Calls</w:t>
       </w:r>
     </w:p>
@@ -12147,7 +14173,7 @@
     </w:p>
     <w:p>
       <w:pPr>
-        <w:pStyle w:val="Heading2"/>
+        <w:pStyle w:val="Heading3"/>
       </w:pPr>
       <w:r>
         <w:t>F</w:t>
@@ -12447,9 +14473,10 @@
     </w:p>
     <w:p>
       <w:pPr>
-        <w:pStyle w:val="Heading2"/>
-      </w:pPr>
-      <w:r>
+        <w:pStyle w:val="Heading3"/>
+      </w:pPr>
+      <w:r>
+        <w:lastRenderedPageBreak/>
         <w:t>F</w:t>
       </w:r>
       <w:r>
@@ -12493,7 +14520,6 @@
         <w:pStyle w:val="Subtitle"/>
       </w:pPr>
       <w:r>
-        <w:lastRenderedPageBreak/>
         <w:t>Approach</w:t>
       </w:r>
     </w:p>
@@ -13069,6 +15095,195 @@
     </w:sectPr>
   </w:body>
 </w:document>
+</file>
+
+<file path=word/numbering.xml><?xml version="1.0" encoding="utf-8"?>
+<w:numbering xmlns:wpc="http://schemas.microsoft.com/office/word/2010/wordprocessingCanvas" xmlns:cx="http://schemas.microsoft.com/office/drawing/2014/chartex" xmlns:cx1="http://schemas.microsoft.com/office/drawing/2015/9/8/chartex" xmlns:mc="http://schemas.openxmlformats.org/markup-compatibility/2006" xmlns:o="urn:schemas-microsoft-com:office:office" xmlns:r="http://schemas.openxmlformats.org/officeDocument/2006/relationships" xmlns:m="http://schemas.openxmlformats.org/officeDocument/2006/math" xmlns:v="urn:schemas-microsoft-com:vml" xmlns:wp14="http://schemas.microsoft.com/office/word/2010/wordprocessingDrawing" xmlns:wp="http://schemas.openxmlformats.org/drawingml/2006/wordprocessingDrawing" xmlns:w10="urn:schemas-microsoft-com:office:word" xmlns:w="http://schemas.openxmlformats.org/wordprocessingml/2006/main" xmlns:w14="http://schemas.microsoft.com/office/word/2010/wordml" xmlns:w15="http://schemas.microsoft.com/office/word/2012/wordml" xmlns:w16se="http://schemas.microsoft.com/office/word/2015/wordml/symex" xmlns:wpg="http://schemas.microsoft.com/office/word/2010/wordprocessingGroup" xmlns:wpi="http://schemas.microsoft.com/office/word/2010/wordprocessingInk" xmlns:wne="http://schemas.microsoft.com/office/word/2006/wordml" xmlns:wps="http://schemas.microsoft.com/office/word/2010/wordprocessingShape" mc:Ignorable="w14 w15 w16se wp14">
+  <w:abstractNum w:abstractNumId="0" w15:restartNumberingAfterBreak="0">
+    <w:nsid w:val="2A425371"/>
+    <w:multiLevelType w:val="hybridMultilevel"/>
+    <w:tmpl w:val="38580852"/>
+    <w:lvl w:ilvl="0" w:tplc="435C836C">
+      <w:start w:val="1"/>
+      <w:numFmt w:val="decimal"/>
+      <w:lvlText w:val="(%1)"/>
+      <w:lvlJc w:val="left"/>
+      <w:pPr>
+        <w:ind w:left="720" w:hanging="360"/>
+      </w:pPr>
+      <w:rPr>
+        <w:rFonts w:hint="default"/>
+      </w:rPr>
+    </w:lvl>
+    <w:lvl w:ilvl="1" w:tplc="08090019" w:tentative="1">
+      <w:start w:val="1"/>
+      <w:numFmt w:val="lowerLetter"/>
+      <w:lvlText w:val="%2."/>
+      <w:lvlJc w:val="left"/>
+      <w:pPr>
+        <w:ind w:left="1440" w:hanging="360"/>
+      </w:pPr>
+    </w:lvl>
+    <w:lvl w:ilvl="2" w:tplc="0809001B" w:tentative="1">
+      <w:start w:val="1"/>
+      <w:numFmt w:val="lowerRoman"/>
+      <w:lvlText w:val="%3."/>
+      <w:lvlJc w:val="right"/>
+      <w:pPr>
+        <w:ind w:left="2160" w:hanging="180"/>
+      </w:pPr>
+    </w:lvl>
+    <w:lvl w:ilvl="3" w:tplc="0809000F" w:tentative="1">
+      <w:start w:val="1"/>
+      <w:numFmt w:val="decimal"/>
+      <w:lvlText w:val="%4."/>
+      <w:lvlJc w:val="left"/>
+      <w:pPr>
+        <w:ind w:left="2880" w:hanging="360"/>
+      </w:pPr>
+    </w:lvl>
+    <w:lvl w:ilvl="4" w:tplc="08090019" w:tentative="1">
+      <w:start w:val="1"/>
+      <w:numFmt w:val="lowerLetter"/>
+      <w:lvlText w:val="%5."/>
+      <w:lvlJc w:val="left"/>
+      <w:pPr>
+        <w:ind w:left="3600" w:hanging="360"/>
+      </w:pPr>
+    </w:lvl>
+    <w:lvl w:ilvl="5" w:tplc="0809001B" w:tentative="1">
+      <w:start w:val="1"/>
+      <w:numFmt w:val="lowerRoman"/>
+      <w:lvlText w:val="%6."/>
+      <w:lvlJc w:val="right"/>
+      <w:pPr>
+        <w:ind w:left="4320" w:hanging="180"/>
+      </w:pPr>
+    </w:lvl>
+    <w:lvl w:ilvl="6" w:tplc="0809000F" w:tentative="1">
+      <w:start w:val="1"/>
+      <w:numFmt w:val="decimal"/>
+      <w:lvlText w:val="%7."/>
+      <w:lvlJc w:val="left"/>
+      <w:pPr>
+        <w:ind w:left="5040" w:hanging="360"/>
+      </w:pPr>
+    </w:lvl>
+    <w:lvl w:ilvl="7" w:tplc="08090019" w:tentative="1">
+      <w:start w:val="1"/>
+      <w:numFmt w:val="lowerLetter"/>
+      <w:lvlText w:val="%8."/>
+      <w:lvlJc w:val="left"/>
+      <w:pPr>
+        <w:ind w:left="5760" w:hanging="360"/>
+      </w:pPr>
+    </w:lvl>
+    <w:lvl w:ilvl="8" w:tplc="0809001B" w:tentative="1">
+      <w:start w:val="1"/>
+      <w:numFmt w:val="lowerRoman"/>
+      <w:lvlText w:val="%9."/>
+      <w:lvlJc w:val="right"/>
+      <w:pPr>
+        <w:ind w:left="6480" w:hanging="180"/>
+      </w:pPr>
+    </w:lvl>
+  </w:abstractNum>
+  <w:abstractNum w:abstractNumId="1" w15:restartNumberingAfterBreak="0">
+    <w:nsid w:val="4B6E0CF6"/>
+    <w:multiLevelType w:val="hybridMultilevel"/>
+    <w:tmpl w:val="AA04D40C"/>
+    <w:lvl w:ilvl="0" w:tplc="A2FE7EC4">
+      <w:start w:val="1"/>
+      <w:numFmt w:val="decimal"/>
+      <w:lvlText w:val="(%1)"/>
+      <w:lvlJc w:val="left"/>
+      <w:pPr>
+        <w:ind w:left="720" w:hanging="360"/>
+      </w:pPr>
+      <w:rPr>
+        <w:rFonts w:hint="default"/>
+      </w:rPr>
+    </w:lvl>
+    <w:lvl w:ilvl="1" w:tplc="08090019" w:tentative="1">
+      <w:start w:val="1"/>
+      <w:numFmt w:val="lowerLetter"/>
+      <w:lvlText w:val="%2."/>
+      <w:lvlJc w:val="left"/>
+      <w:pPr>
+        <w:ind w:left="1440" w:hanging="360"/>
+      </w:pPr>
+    </w:lvl>
+    <w:lvl w:ilvl="2" w:tplc="0809001B" w:tentative="1">
+      <w:start w:val="1"/>
+      <w:numFmt w:val="lowerRoman"/>
+      <w:lvlText w:val="%3."/>
+      <w:lvlJc w:val="right"/>
+      <w:pPr>
+        <w:ind w:left="2160" w:hanging="180"/>
+      </w:pPr>
+    </w:lvl>
+    <w:lvl w:ilvl="3" w:tplc="0809000F" w:tentative="1">
+      <w:start w:val="1"/>
+      <w:numFmt w:val="decimal"/>
+      <w:lvlText w:val="%4."/>
+      <w:lvlJc w:val="left"/>
+      <w:pPr>
+        <w:ind w:left="2880" w:hanging="360"/>
+      </w:pPr>
+    </w:lvl>
+    <w:lvl w:ilvl="4" w:tplc="08090019" w:tentative="1">
+      <w:start w:val="1"/>
+      <w:numFmt w:val="lowerLetter"/>
+      <w:lvlText w:val="%5."/>
+      <w:lvlJc w:val="left"/>
+      <w:pPr>
+        <w:ind w:left="3600" w:hanging="360"/>
+      </w:pPr>
+    </w:lvl>
+    <w:lvl w:ilvl="5" w:tplc="0809001B" w:tentative="1">
+      <w:start w:val="1"/>
+      <w:numFmt w:val="lowerRoman"/>
+      <w:lvlText w:val="%6."/>
+      <w:lvlJc w:val="right"/>
+      <w:pPr>
+        <w:ind w:left="4320" w:hanging="180"/>
+      </w:pPr>
+    </w:lvl>
+    <w:lvl w:ilvl="6" w:tplc="0809000F" w:tentative="1">
+      <w:start w:val="1"/>
+      <w:numFmt w:val="decimal"/>
+      <w:lvlText w:val="%7."/>
+      <w:lvlJc w:val="left"/>
+      <w:pPr>
+        <w:ind w:left="5040" w:hanging="360"/>
+      </w:pPr>
+    </w:lvl>
+    <w:lvl w:ilvl="7" w:tplc="08090019" w:tentative="1">
+      <w:start w:val="1"/>
+      <w:numFmt w:val="lowerLetter"/>
+      <w:lvlText w:val="%8."/>
+      <w:lvlJc w:val="left"/>
+      <w:pPr>
+        <w:ind w:left="5760" w:hanging="360"/>
+      </w:pPr>
+    </w:lvl>
+    <w:lvl w:ilvl="8" w:tplc="0809001B" w:tentative="1">
+      <w:start w:val="1"/>
+      <w:numFmt w:val="lowerRoman"/>
+      <w:lvlText w:val="%9."/>
+      <w:lvlJc w:val="right"/>
+      <w:pPr>
+        <w:ind w:left="6480" w:hanging="180"/>
+      </w:pPr>
+    </w:lvl>
+  </w:abstractNum>
+  <w:num w:numId="1">
+    <w:abstractNumId w:val="0"/>
+  </w:num>
+  <w:num w:numId="2">
+    <w:abstractNumId w:val="1"/>
+  </w:num>
+</w:numbering>
 </file>
 
 <file path=word/styles.xml><?xml version="1.0" encoding="utf-8"?>
@@ -13491,6 +15706,28 @@
       <w:szCs w:val="26"/>
     </w:rPr>
   </w:style>
+  <w:style w:type="paragraph" w:styleId="Heading3">
+    <w:name w:val="heading 3"/>
+    <w:basedOn w:val="Normal"/>
+    <w:next w:val="Normal"/>
+    <w:link w:val="Heading3Char"/>
+    <w:uiPriority w:val="9"/>
+    <w:unhideWhenUsed/>
+    <w:qFormat/>
+    <w:rsid w:val="00F536C8"/>
+    <w:pPr>
+      <w:keepNext/>
+      <w:keepLines/>
+      <w:spacing w:before="240"/>
+      <w:outlineLvl w:val="2"/>
+    </w:pPr>
+    <w:rPr>
+      <w:rFonts w:asciiTheme="majorHAnsi" w:eastAsiaTheme="majorEastAsia" w:hAnsiTheme="majorHAnsi" w:cstheme="majorBidi"/>
+      <w:color w:val="1F4D78" w:themeColor="accent1" w:themeShade="7F"/>
+      <w:sz w:val="24"/>
+      <w:szCs w:val="24"/>
+    </w:rPr>
+  </w:style>
   <w:style w:type="character" w:default="1" w:styleId="DefaultParagraphFont">
     <w:name w:val="Default Paragraph Font"/>
     <w:uiPriority w:val="1"/>
@@ -13674,6 +15911,45 @@
       <w:rFonts w:ascii="Segoe UI" w:hAnsi="Segoe UI" w:cs="Segoe UI"/>
       <w:sz w:val="18"/>
       <w:szCs w:val="18"/>
+    </w:rPr>
+  </w:style>
+  <w:style w:type="paragraph" w:customStyle="1" w:styleId="SQLCode">
+    <w:name w:val="SQL Code"/>
+    <w:basedOn w:val="Normal"/>
+    <w:qFormat/>
+    <w:rsid w:val="00002DA1"/>
+    <w:pPr>
+      <w:keepNext/>
+      <w:keepLines/>
+      <w:spacing w:before="120" w:after="120"/>
+      <w:ind w:left="113"/>
+    </w:pPr>
+    <w:rPr>
+      <w:rFonts w:ascii="Courier New" w:hAnsi="Courier New"/>
+    </w:rPr>
+  </w:style>
+  <w:style w:type="paragraph" w:styleId="ListParagraph">
+    <w:name w:val="List Paragraph"/>
+    <w:basedOn w:val="Normal"/>
+    <w:uiPriority w:val="34"/>
+    <w:qFormat/>
+    <w:rsid w:val="002E6A84"/>
+    <w:pPr>
+      <w:ind w:left="720"/>
+      <w:contextualSpacing/>
+    </w:pPr>
+  </w:style>
+  <w:style w:type="character" w:customStyle="1" w:styleId="Heading3Char">
+    <w:name w:val="Heading 3 Char"/>
+    <w:basedOn w:val="DefaultParagraphFont"/>
+    <w:link w:val="Heading3"/>
+    <w:uiPriority w:val="9"/>
+    <w:rsid w:val="00F536C8"/>
+    <w:rPr>
+      <w:rFonts w:asciiTheme="majorHAnsi" w:eastAsiaTheme="majorEastAsia" w:hAnsiTheme="majorHAnsi" w:cstheme="majorBidi"/>
+      <w:color w:val="1F4D78" w:themeColor="accent1" w:themeShade="7F"/>
+      <w:sz w:val="24"/>
+      <w:szCs w:val="24"/>
     </w:rPr>
   </w:style>
 </w:styles>
@@ -13938,4 +16214,16 @@
     </a:ext>
   </a:extLst>
 </a:theme>
+</file>
+
+<file path=customXml/item1.xml><?xml version="1.0" encoding="utf-8"?>
+<b:Sources xmlns:b="http://schemas.openxmlformats.org/officeDocument/2006/bibliography" xmlns="http://schemas.openxmlformats.org/officeDocument/2006/bibliography" SelectedStyle="\APASixthEditionOfficeOnline.xsl" StyleName="APA" Version="6"/>
+</file>
+
+<file path=customXml/itemProps1.xml><?xml version="1.0" encoding="utf-8"?>
+<ds:datastoreItem xmlns:ds="http://schemas.openxmlformats.org/officeDocument/2006/customXml" ds:itemID="{5EDF797F-CF88-445F-B6C7-0B6D3A172131}">
+  <ds:schemaRefs>
+    <ds:schemaRef ds:uri="http://schemas.openxmlformats.org/officeDocument/2006/bibliography"/>
+  </ds:schemaRefs>
+</ds:datastoreItem>
 </file>
</xml_diff>

<commit_message>
May 23-24 workshop changes (run bh3_install.sql).
</commit_message>
<xml_diff>
--- a/Documentation.docx
+++ b/Documentation.docx
@@ -302,7 +302,7 @@
       </w:r>
       <w:proofErr w:type="spellStart"/>
       <w:r>
-        <w:t>date_start</w:t>
+        <w:t>start_year</w:t>
       </w:r>
       <w:proofErr w:type="spellEnd"/>
       <w:r>
@@ -313,7 +313,7 @@
       </w:r>
       <w:proofErr w:type="spellStart"/>
       <w:r>
-        <w:t>date_end</w:t>
+        <w:t>end_year</w:t>
       </w:r>
       <w:proofErr w:type="spellEnd"/>
       <w:r>
@@ -416,7 +416,7 @@
         <w:t>The area of interest is defined by one or more polygons taken from the table static.</w:t>
       </w:r>
       <w:r>
-        <w:t>official_country_waters_wgs84</w:t>
+        <w:t>unofficial_country_waters_simplified_wgs84</w:t>
       </w:r>
       <w:r>
         <w:t xml:space="preserve">. The polygons are identified by the </w:t>
@@ -438,7 +438,7 @@
         <w:t>) of the corresponding record in the table static.</w:t>
       </w:r>
       <w:r>
-        <w:t>official_country_waters_wgs84</w:t>
+        <w:t>unofficial_country_waters_simplified_wgs84</w:t>
       </w:r>
       <w:r>
         <w:t xml:space="preserve">. </w:t>
@@ -499,7 +499,7 @@
         <w:t xml:space="preserve"> 4 and 5 in the table static.</w:t>
       </w:r>
       <w:r>
-        <w:t>official_country_waters_wgs84</w:t>
+        <w:t>unofficial_country_waters_simplified_wgs84</w:t>
       </w:r>
       <w:r>
         <w:t xml:space="preserve"> defines the boundary of the area of interest, that is Scotland territorial and offshore waters.</w:t>
@@ -764,7 +764,7 @@
       </w:r>
       <w:proofErr w:type="spellStart"/>
       <w:r>
-        <w:t>date_start</w:t>
+        <w:t>start_year</w:t>
       </w:r>
       <w:proofErr w:type="spellEnd"/>
       <w:r>
@@ -772,7 +772,7 @@
       </w:r>
       <w:proofErr w:type="spellStart"/>
       <w:r>
-        <w:t>date_end</w:t>
+        <w:t>end_year</w:t>
       </w:r>
       <w:proofErr w:type="spellEnd"/>
       <w:r>
@@ -785,7 +785,7 @@
       </w:r>
       <w:proofErr w:type="spellStart"/>
       <w:r>
-        <w:t>date_start</w:t>
+        <w:t>start_year</w:t>
       </w:r>
       <w:proofErr w:type="spellEnd"/>
       <w:r>
@@ -793,7 +793,7 @@
       </w:r>
       <w:proofErr w:type="spellStart"/>
       <w:r>
-        <w:t>date_end</w:t>
+        <w:t>end_year</w:t>
       </w:r>
       <w:proofErr w:type="spellEnd"/>
       <w:r>
@@ -803,64 +803,616 @@
         <w:t>of interest</w:t>
       </w:r>
       <w:r>
-        <w:t>. Date arguments are specified as text strings with a cast, for example ‘2010-05-02’:</w:t>
-      </w:r>
+        <w:t xml:space="preserve">. Date arguments are specified as </w:t>
+      </w:r>
+      <w:r>
+        <w:t>integer years</w:t>
+      </w:r>
+      <w:r>
+        <w:t>, for example 2010::</w:t>
+      </w:r>
+      <w:r>
+        <w:t>integer</w:t>
+      </w:r>
+      <w:r>
+        <w:t xml:space="preserve"> (</w:t>
+      </w:r>
+      <w:r>
+        <w:t>the cast is optional</w:t>
+      </w:r>
+      <w:r>
+        <w:t>)</w:t>
+      </w:r>
+      <w:r>
+        <w:t xml:space="preserve">. If this date was the </w:t>
+      </w:r>
+      <w:proofErr w:type="spellStart"/>
+      <w:r>
+        <w:t>start_year</w:t>
+      </w:r>
+      <w:proofErr w:type="spellEnd"/>
+      <w:r>
+        <w:t xml:space="preserve"> argument and no </w:t>
+      </w:r>
+      <w:proofErr w:type="spellStart"/>
+      <w:r>
+        <w:t>end_year</w:t>
+      </w:r>
+      <w:proofErr w:type="spellEnd"/>
+      <w:r>
+        <w:t xml:space="preserve"> argument was specified </w:t>
+      </w:r>
+      <w:proofErr w:type="spellStart"/>
+      <w:r>
+        <w:t>end_year</w:t>
+      </w:r>
+      <w:proofErr w:type="spellEnd"/>
+      <w:r>
+        <w:t xml:space="preserve"> would default to the current </w:t>
+      </w:r>
+      <w:r>
+        <w:t>year</w:t>
+      </w:r>
+      <w:r>
+        <w:t xml:space="preserve"> and the analysis would include only Marine Recorder samples</w:t>
+      </w:r>
+      <w:r>
+        <w:t xml:space="preserve"> (table </w:t>
+      </w:r>
+      <w:proofErr w:type="spellStart"/>
+      <w:r>
+        <w:t>marinerec.sample</w:t>
+      </w:r>
+      <w:proofErr w:type="spellEnd"/>
+      <w:r>
+        <w:t xml:space="preserve">) with </w:t>
+      </w:r>
+      <w:proofErr w:type="spellStart"/>
+      <w:r>
+        <w:t>sample_date</w:t>
+      </w:r>
+      <w:proofErr w:type="spellEnd"/>
+      <w:r>
+        <w:t xml:space="preserve"> ranging between </w:t>
+      </w:r>
+      <w:r>
+        <w:t>1</w:t>
+      </w:r>
+      <w:r>
+        <w:t xml:space="preserve"> </w:t>
+      </w:r>
+      <w:r>
+        <w:t xml:space="preserve">January </w:t>
+      </w:r>
+      <w:r>
+        <w:t xml:space="preserve">2010 and the </w:t>
+      </w:r>
+      <w:r>
+        <w:t xml:space="preserve">31 December of the </w:t>
+      </w:r>
+      <w:r>
+        <w:t>current</w:t>
+      </w:r>
+      <w:r>
+        <w:t xml:space="preserve"> year</w:t>
+      </w:r>
+      <w:r>
+        <w:t>; and only pressure records whose year column values range between 2010 and the current year.</w:t>
+      </w:r>
+    </w:p>
+    <w:p>
+      <w:pPr>
+        <w:pStyle w:val="Heading3"/>
+      </w:pPr>
+      <w:r>
+        <w:t>(4)</w:t>
+      </w:r>
+      <w:r>
+        <w:t xml:space="preserve"> </w:t>
+      </w:r>
+      <w:r>
+        <w:t>Source of species sensitivity data</w:t>
+      </w:r>
+      <w:r>
+        <w:t>. Parameters:</w:t>
+      </w:r>
+      <w:r>
+        <w:t xml:space="preserve"> </w:t>
+      </w:r>
+      <w:proofErr w:type="spellStart"/>
+      <w:r>
+        <w:t>species_sensitivity_source_table</w:t>
+      </w:r>
+      <w:proofErr w:type="spellEnd"/>
+      <w:r>
+        <w:t>.</w:t>
+      </w:r>
+    </w:p>
+    <w:p>
+      <w:r>
+        <w:t xml:space="preserve">The fourth argument specifies the lookup table in the </w:t>
+      </w:r>
+      <w:proofErr w:type="spellStart"/>
+      <w:r>
+        <w:t>lut</w:t>
+      </w:r>
+      <w:proofErr w:type="spellEnd"/>
+      <w:r>
+        <w:t xml:space="preserve"> schema from which species sensitivity scores are obtained. The </w:t>
+      </w:r>
+      <w:proofErr w:type="spellStart"/>
+      <w:r>
+        <w:t>sensitivity_source</w:t>
+      </w:r>
+      <w:proofErr w:type="spellEnd"/>
+      <w:r>
+        <w:t xml:space="preserve"> </w:t>
+      </w:r>
+      <w:proofErr w:type="spellStart"/>
+      <w:r>
+        <w:t>enum</w:t>
+      </w:r>
+      <w:proofErr w:type="spellEnd"/>
+      <w:r>
+        <w:t xml:space="preserve"> defines the options, with each </w:t>
+      </w:r>
+      <w:proofErr w:type="spellStart"/>
+      <w:r>
+        <w:t>enum</w:t>
+      </w:r>
+      <w:proofErr w:type="spellEnd"/>
+      <w:r>
+        <w:t xml:space="preserve"> value corresponding to </w:t>
+      </w:r>
+      <w:r>
+        <w:t xml:space="preserve">a query drawing on </w:t>
+      </w:r>
+      <w:r>
+        <w:t xml:space="preserve">one </w:t>
+      </w:r>
+      <w:r>
+        <w:t xml:space="preserve">or more </w:t>
+      </w:r>
+      <w:r>
+        <w:t>lookup table</w:t>
+      </w:r>
+      <w:r>
+        <w:t>s</w:t>
+      </w:r>
+      <w:r>
+        <w:t xml:space="preserve"> in the </w:t>
+      </w:r>
+      <w:proofErr w:type="spellStart"/>
+      <w:r>
+        <w:t>lut</w:t>
+      </w:r>
+      <w:proofErr w:type="spellEnd"/>
+      <w:r>
+        <w:t xml:space="preserve"> schema</w:t>
+      </w:r>
+      <w:r>
+        <w:t>: '</w:t>
+      </w:r>
+      <w:proofErr w:type="spellStart"/>
+      <w:r>
+        <w:t>broadscale_habitats</w:t>
+      </w:r>
+      <w:proofErr w:type="spellEnd"/>
+      <w:r>
+        <w:t>'::</w:t>
+      </w:r>
+      <w:proofErr w:type="spellStart"/>
+      <w:r>
+        <w:t>sensitivity_source</w:t>
+      </w:r>
+      <w:proofErr w:type="spellEnd"/>
+      <w:r>
+        <w:t xml:space="preserve"> to</w:t>
+      </w:r>
+      <w:r>
+        <w:t xml:space="preserve"> </w:t>
+      </w:r>
+      <w:r>
+        <w:t xml:space="preserve">all rows from </w:t>
+      </w:r>
+      <w:proofErr w:type="spellStart"/>
+      <w:r>
+        <w:t>lut.</w:t>
+      </w:r>
+      <w:r>
+        <w:t>sensitivity_</w:t>
+      </w:r>
+      <w:r>
+        <w:t>broadscale_habitats</w:t>
+      </w:r>
+      <w:proofErr w:type="spellEnd"/>
+      <w:r>
+        <w:t>::</w:t>
+      </w:r>
+      <w:proofErr w:type="spellStart"/>
+      <w:r>
+        <w:t>sensitivity_source</w:t>
+      </w:r>
+      <w:proofErr w:type="spellEnd"/>
+      <w:r>
+        <w:t>;</w:t>
+      </w:r>
+      <w:r>
+        <w:t xml:space="preserve"> '</w:t>
+      </w:r>
+      <w:proofErr w:type="spellStart"/>
+      <w:r>
+        <w:t>eco_groups</w:t>
+      </w:r>
+      <w:proofErr w:type="spellEnd"/>
+      <w:r>
+        <w:t>'</w:t>
+      </w:r>
+      <w:r>
+        <w:t>::</w:t>
+      </w:r>
+      <w:proofErr w:type="spellStart"/>
+      <w:r>
+        <w:t>sensitivity_source</w:t>
+      </w:r>
+      <w:proofErr w:type="spellEnd"/>
+      <w:r>
+        <w:t xml:space="preserve"> to </w:t>
+      </w:r>
+      <w:r>
+        <w:t xml:space="preserve">all rows from </w:t>
+      </w:r>
+      <w:proofErr w:type="spellStart"/>
+      <w:r>
+        <w:t>lut.</w:t>
+      </w:r>
+      <w:r>
+        <w:t>sensitivity_eco_groups</w:t>
+      </w:r>
+      <w:proofErr w:type="spellEnd"/>
+      <w:r>
+        <w:t>;</w:t>
+      </w:r>
+      <w:r>
+        <w:t xml:space="preserve"> 'rock'</w:t>
+      </w:r>
+      <w:r>
+        <w:t>::</w:t>
+      </w:r>
+      <w:proofErr w:type="spellStart"/>
+      <w:r>
+        <w:t>sensitivity_source</w:t>
+      </w:r>
+      <w:proofErr w:type="spellEnd"/>
+      <w:r>
+        <w:t xml:space="preserve"> to </w:t>
+      </w:r>
+      <w:r>
+        <w:t xml:space="preserve">all rows from </w:t>
+      </w:r>
+      <w:proofErr w:type="spellStart"/>
+      <w:r>
+        <w:t>lut.</w:t>
+      </w:r>
+      <w:r>
+        <w:t>sensitivity_rock</w:t>
+      </w:r>
+      <w:proofErr w:type="spellEnd"/>
+      <w:r>
+        <w:t xml:space="preserve">; </w:t>
+      </w:r>
+      <w:r>
+        <w:t>'</w:t>
+      </w:r>
+      <w:bookmarkStart w:id="0" w:name="_GoBack"/>
+      <w:proofErr w:type="spellStart"/>
+      <w:r>
+        <w:t>rock_eco_groups</w:t>
+      </w:r>
+      <w:bookmarkEnd w:id="0"/>
+      <w:proofErr w:type="spellEnd"/>
+      <w:r>
+        <w:t>'</w:t>
+      </w:r>
+      <w:r>
+        <w:t>::</w:t>
+      </w:r>
+      <w:proofErr w:type="spellStart"/>
+      <w:r>
+        <w:t>sensitivity_source</w:t>
+      </w:r>
+      <w:proofErr w:type="spellEnd"/>
+      <w:r>
+        <w:t xml:space="preserve"> to </w:t>
+      </w:r>
+      <w:r>
+        <w:t xml:space="preserve">a full join of </w:t>
+      </w:r>
+      <w:proofErr w:type="spellStart"/>
+      <w:r>
+        <w:t>sensitivity_</w:t>
+      </w:r>
+      <w:r>
+        <w:t>eco_groups</w:t>
+      </w:r>
+      <w:proofErr w:type="spellEnd"/>
+      <w:r>
+        <w:t xml:space="preserve"> </w:t>
+      </w:r>
+      <w:r>
+        <w:t xml:space="preserve"> and </w:t>
+      </w:r>
+      <w:proofErr w:type="spellStart"/>
+      <w:r>
+        <w:t>sensitivity_</w:t>
+      </w:r>
+      <w:r>
+        <w:t>rock</w:t>
+      </w:r>
+      <w:proofErr w:type="spellEnd"/>
+      <w:r>
+        <w:t xml:space="preserve"> selecting for species listed in both tables the surface sensitivity with the higher confidence or, if confidence is equal in both tables, the higher sensitivity value</w:t>
+      </w:r>
+      <w:r>
+        <w:t>;</w:t>
+      </w:r>
+      <w:r>
+        <w:t xml:space="preserve"> and ‘</w:t>
+      </w:r>
+      <w:proofErr w:type="spellStart"/>
+      <w:r>
+        <w:t>eco_groups_rock</w:t>
+      </w:r>
+      <w:proofErr w:type="spellEnd"/>
+      <w:r>
+        <w:t>’::</w:t>
+      </w:r>
+      <w:proofErr w:type="spellStart"/>
+      <w:r>
+        <w:t>sensitivity_source</w:t>
+      </w:r>
+      <w:proofErr w:type="spellEnd"/>
+      <w:r>
+        <w:t xml:space="preserve"> to </w:t>
+      </w:r>
+      <w:r>
+        <w:t xml:space="preserve">all rows from </w:t>
+      </w:r>
+      <w:proofErr w:type="spellStart"/>
+      <w:r>
+        <w:t>lut.</w:t>
+      </w:r>
+      <w:r>
+        <w:t>sensitivity_eco_groups_rock</w:t>
+      </w:r>
+      <w:proofErr w:type="spellEnd"/>
+      <w:r>
+        <w:t>.</w:t>
+      </w:r>
+      <w:r>
+        <w:t xml:space="preserve"> The </w:t>
+      </w:r>
+      <w:proofErr w:type="spellStart"/>
+      <w:r>
+        <w:t>species_sensitivity_source_table</w:t>
+      </w:r>
+      <w:proofErr w:type="spellEnd"/>
+      <w:r>
+        <w:t xml:space="preserve"> parameter is of the </w:t>
+      </w:r>
+      <w:proofErr w:type="spellStart"/>
+      <w:r>
+        <w:t>enum</w:t>
+      </w:r>
+      <w:proofErr w:type="spellEnd"/>
+      <w:r>
+        <w:t xml:space="preserve"> type; so to use </w:t>
+      </w:r>
+      <w:proofErr w:type="spellStart"/>
+      <w:r>
+        <w:t>lut</w:t>
+      </w:r>
+      <w:proofErr w:type="spellEnd"/>
+      <w:r>
+        <w:t>.</w:t>
+      </w:r>
+      <w:r>
+        <w:t xml:space="preserve"> </w:t>
+      </w:r>
+      <w:proofErr w:type="spellStart"/>
       <w:proofErr w:type="gramStart"/>
       <w:r>
-        <w:t>:timestamp</w:t>
-      </w:r>
+        <w:t>sensitivity_</w:t>
+      </w:r>
+      <w:r>
+        <w:t>rock_eco_groups</w:t>
+      </w:r>
+      <w:proofErr w:type="spellEnd"/>
       <w:proofErr w:type="gramEnd"/>
       <w:r>
-        <w:t xml:space="preserve"> without time zone (without time zone is optional</w:t>
-      </w:r>
-      <w:r>
-        <w:t>)</w:t>
-      </w:r>
-      <w:r>
-        <w:t xml:space="preserve">. If this date was the </w:t>
-      </w:r>
-      <w:proofErr w:type="spellStart"/>
-      <w:r>
-        <w:t>date_start</w:t>
-      </w:r>
-      <w:proofErr w:type="spellEnd"/>
-      <w:r>
-        <w:t xml:space="preserve"> argument and no </w:t>
-      </w:r>
-      <w:proofErr w:type="spellStart"/>
-      <w:r>
-        <w:t>date_end</w:t>
-      </w:r>
-      <w:proofErr w:type="spellEnd"/>
-      <w:r>
-        <w:t xml:space="preserve"> argument was specified </w:t>
-      </w:r>
-      <w:proofErr w:type="spellStart"/>
-      <w:r>
-        <w:t>date_end</w:t>
-      </w:r>
-      <w:proofErr w:type="spellEnd"/>
-      <w:r>
-        <w:t xml:space="preserve"> would default to the current date and the analysis would include only Marine Recorder samples</w:t>
-      </w:r>
-      <w:r>
-        <w:t xml:space="preserve"> (table </w:t>
-      </w:r>
-      <w:proofErr w:type="spellStart"/>
-      <w:r>
-        <w:t>marinerec.sample</w:t>
-      </w:r>
-      <w:proofErr w:type="spellEnd"/>
-      <w:r>
-        <w:t xml:space="preserve">) with </w:t>
-      </w:r>
-      <w:proofErr w:type="spellStart"/>
-      <w:r>
-        <w:t>sample_date</w:t>
-      </w:r>
-      <w:proofErr w:type="spellEnd"/>
-      <w:r>
-        <w:t xml:space="preserve"> ranging between 2 May 2010 and the current date; and only pressure records whose year column values range between 2010 and the current year.</w:t>
+        <w:t xml:space="preserve"> as the sensitivity data source the </w:t>
+      </w:r>
+      <w:proofErr w:type="spellStart"/>
+      <w:r>
+        <w:t>species_sensitivity_source_table</w:t>
+      </w:r>
+      <w:proofErr w:type="spellEnd"/>
+      <w:r>
+        <w:t xml:space="preserve"> argument must be '</w:t>
+      </w:r>
+      <w:proofErr w:type="spellStart"/>
+      <w:r>
+        <w:t>rock_eco_groups</w:t>
+      </w:r>
+      <w:proofErr w:type="spellEnd"/>
+      <w:r>
+        <w:t>'::</w:t>
+      </w:r>
+      <w:proofErr w:type="spellStart"/>
+      <w:r>
+        <w:t>sensitivity_source</w:t>
+      </w:r>
+      <w:proofErr w:type="spellEnd"/>
+      <w:r>
+        <w:t xml:space="preserve">, i.e. the </w:t>
+      </w:r>
+      <w:proofErr w:type="spellStart"/>
+      <w:r>
+        <w:t>enum</w:t>
+      </w:r>
+      <w:proofErr w:type="spellEnd"/>
+      <w:r>
+        <w:t xml:space="preserve"> value as a string cast to the </w:t>
+      </w:r>
+      <w:proofErr w:type="spellStart"/>
+      <w:r>
+        <w:t>sensitivity_source</w:t>
+      </w:r>
+      <w:proofErr w:type="spellEnd"/>
+      <w:r>
+        <w:t xml:space="preserve"> </w:t>
+      </w:r>
+      <w:proofErr w:type="spellStart"/>
+      <w:r>
+        <w:t>enum</w:t>
+      </w:r>
+      <w:proofErr w:type="spellEnd"/>
+      <w:r>
+        <w:t xml:space="preserve"> type.</w:t>
+      </w:r>
+    </w:p>
+    <w:p>
+      <w:r>
+        <w:lastRenderedPageBreak/>
+        <w:t xml:space="preserve">To make lookup table with slightly different structures compatible with one another, the </w:t>
+      </w:r>
+      <w:r>
+        <w:t>bh3_sensitivity</w:t>
+      </w:r>
+      <w:r>
+        <w:t xml:space="preserve"> </w:t>
+      </w:r>
+      <w:r>
+        <w:t>function pulls the sensitivity data in a standardized form</w:t>
+      </w:r>
+      <w:r>
+        <w:t>:</w:t>
+      </w:r>
+      <w:r>
+        <w:t xml:space="preserve"> eunis_l3_name, </w:t>
+      </w:r>
+      <w:proofErr w:type="spellStart"/>
+      <w:r>
+        <w:t>characterising_species</w:t>
+      </w:r>
+      <w:proofErr w:type="spellEnd"/>
+      <w:r>
+        <w:t xml:space="preserve">, </w:t>
+      </w:r>
+      <w:proofErr w:type="spellStart"/>
+      <w:r>
+        <w:t>sensitivity_ab_su_num</w:t>
+      </w:r>
+      <w:proofErr w:type="spellEnd"/>
+      <w:r>
+        <w:t xml:space="preserve">, </w:t>
+      </w:r>
+      <w:proofErr w:type="spellStart"/>
+      <w:r>
+        <w:t>sensitivity_ab_ss_num</w:t>
+      </w:r>
+      <w:proofErr w:type="spellEnd"/>
+      <w:r>
+        <w:t xml:space="preserve">, </w:t>
+      </w:r>
+      <w:proofErr w:type="spellStart"/>
+      <w:r>
+        <w:t>confidence_ab_su_num</w:t>
+      </w:r>
+      <w:proofErr w:type="spellEnd"/>
+      <w:r>
+        <w:t xml:space="preserve">, </w:t>
+      </w:r>
+      <w:proofErr w:type="spellStart"/>
+      <w:r>
+        <w:t>confidence_ab_ss_num</w:t>
+      </w:r>
+      <w:proofErr w:type="spellEnd"/>
+      <w:r>
+        <w:t xml:space="preserve">. Not all of these columns need to present in all of the sensitivity source tables; </w:t>
+      </w:r>
+      <w:r>
+        <w:t xml:space="preserve">however, </w:t>
+      </w:r>
+      <w:r>
+        <w:t>eunis_l3_code and some columns co</w:t>
+      </w:r>
+      <w:r>
+        <w:t xml:space="preserve">ntaining numeric </w:t>
+      </w:r>
+      <w:r>
+        <w:t xml:space="preserve">sensitivity and confidence </w:t>
+      </w:r>
+      <w:r>
+        <w:t>s</w:t>
+      </w:r>
+      <w:r>
+        <w:t>co</w:t>
+      </w:r>
+      <w:r>
+        <w:t xml:space="preserve">re </w:t>
+      </w:r>
+      <w:r>
+        <w:t xml:space="preserve">will be required. If additional sensitivity source tables are added corresponding values must be added to the </w:t>
+      </w:r>
+      <w:proofErr w:type="spellStart"/>
+      <w:r>
+        <w:t>sensitivity_source</w:t>
+      </w:r>
+      <w:proofErr w:type="spellEnd"/>
+      <w:r>
+        <w:t xml:space="preserve"> </w:t>
+      </w:r>
+      <w:proofErr w:type="spellStart"/>
+      <w:r>
+        <w:t>enum</w:t>
+      </w:r>
+      <w:proofErr w:type="spellEnd"/>
+      <w:r>
+        <w:t xml:space="preserve"> and the </w:t>
+      </w:r>
+      <w:r>
+        <w:t>bh3_sensitivity</w:t>
+      </w:r>
+      <w:r>
+        <w:t xml:space="preserve"> function must be modified to cover the new tables. If the </w:t>
+      </w:r>
+      <w:r>
+        <w:t xml:space="preserve">new sources do not </w:t>
+      </w:r>
+      <w:r>
+        <w:t>distin</w:t>
+      </w:r>
+      <w:r>
+        <w:t xml:space="preserve">guish </w:t>
+      </w:r>
+      <w:r>
+        <w:t>between surface and sub-surface</w:t>
+      </w:r>
+      <w:r>
+        <w:t xml:space="preserve"> sensitivities another version of the </w:t>
+      </w:r>
+      <w:r>
+        <w:t>bh3_sensitivity</w:t>
+      </w:r>
+      <w:r>
+        <w:t xml:space="preserve"> function may be required and the </w:t>
+      </w:r>
+      <w:r>
+        <w:t xml:space="preserve">bh3_species_sensitivity_clipped </w:t>
+      </w:r>
+      <w:r>
+        <w:t>may need to be re-written to call different sensitivity functions for different types of sensitivity data.</w:t>
       </w:r>
     </w:p>
     <w:p>
@@ -868,851 +1420,410 @@
         <w:pStyle w:val="Heading3"/>
       </w:pPr>
       <w:r>
-        <w:t>(4)</w:t>
+        <w:t>(</w:t>
+      </w:r>
+      <w:r>
+        <w:t>5</w:t>
+      </w:r>
+      <w:r>
+        <w:t>) Source of pressure information</w:t>
+      </w:r>
+      <w:r>
+        <w:t xml:space="preserve">. Parameters: </w:t>
+      </w:r>
+      <w:proofErr w:type="spellStart"/>
+      <w:r>
+        <w:t>pressure_schema</w:t>
+      </w:r>
+      <w:proofErr w:type="spellEnd"/>
+      <w:r>
+        <w:t>.</w:t>
+      </w:r>
+    </w:p>
+    <w:p>
+      <w:r>
+        <w:t xml:space="preserve">Pressure data are taken from multiple tables that share the same structure and reside in the same schema. Currently the only schema available in the bh3 database is </w:t>
+      </w:r>
+      <w:proofErr w:type="spellStart"/>
+      <w:r>
+        <w:t>ices_abrasion</w:t>
+      </w:r>
+      <w:proofErr w:type="spellEnd"/>
+      <w:r>
+        <w:t>; it</w:t>
+      </w:r>
+      <w:r>
+        <w:t xml:space="preserve"> contains the OSPAR intensity totals for 20</w:t>
+      </w:r>
+      <w:r>
+        <w:t>0</w:t>
+      </w:r>
+      <w:r>
+        <w:t>9–2016.</w:t>
+      </w:r>
+      <w:r>
+        <w:t xml:space="preserve"> The schema name is specified as a string in single quotes with an optional cast to the name type, e.g. ‘</w:t>
+      </w:r>
+      <w:proofErr w:type="spellStart"/>
+      <w:r>
+        <w:t>ices_abrasion</w:t>
+      </w:r>
+      <w:proofErr w:type="spellEnd"/>
+      <w:r>
+        <w:t>’:</w:t>
+      </w:r>
+      <w:proofErr w:type="gramStart"/>
+      <w:r>
+        <w:t>:name</w:t>
+      </w:r>
+      <w:proofErr w:type="gramEnd"/>
+      <w:r>
+        <w:t>.</w:t>
+      </w:r>
+      <w:r>
+        <w:t xml:space="preserve"> The analysis will include all tables in the specified schema that have the columns </w:t>
+      </w:r>
+      <w:r>
+        <w:t>“</w:t>
+      </w:r>
+      <w:proofErr w:type="spellStart"/>
+      <w:r>
+        <w:t>c_square</w:t>
+      </w:r>
+      <w:proofErr w:type="spellEnd"/>
+      <w:r>
+        <w:t>”</w:t>
+      </w:r>
+      <w:r>
+        <w:t xml:space="preserve">, </w:t>
+      </w:r>
+      <w:r>
+        <w:t>“</w:t>
+      </w:r>
+      <w:r>
+        <w:t>year</w:t>
+      </w:r>
+      <w:r>
+        <w:t>”</w:t>
+      </w:r>
+      <w:r>
+        <w:t xml:space="preserve">, </w:t>
+      </w:r>
+      <w:proofErr w:type="spellStart"/>
+      <w:r>
+        <w:t>sar_surface_column</w:t>
+      </w:r>
+      <w:proofErr w:type="spellEnd"/>
+      <w:r>
+        <w:t xml:space="preserve"> (parameter defaulting to ‘</w:t>
+      </w:r>
+      <w:proofErr w:type="spellStart"/>
+      <w:r>
+        <w:t>sar_surface</w:t>
+      </w:r>
+      <w:proofErr w:type="spellEnd"/>
+      <w:r>
+        <w:t>’)</w:t>
+      </w:r>
+      <w:r>
+        <w:t xml:space="preserve">, </w:t>
+      </w:r>
+      <w:proofErr w:type="spellStart"/>
+      <w:r>
+        <w:t>sar_subsurface_column</w:t>
+      </w:r>
+      <w:proofErr w:type="spellEnd"/>
+      <w:r>
+        <w:t xml:space="preserve"> (parameter defaulting to ‘</w:t>
+      </w:r>
+      <w:proofErr w:type="spellStart"/>
+      <w:r>
+        <w:t>sar_</w:t>
+      </w:r>
+      <w:r>
+        <w:t>sub</w:t>
+      </w:r>
+      <w:r>
+        <w:t>surface</w:t>
+      </w:r>
+      <w:proofErr w:type="spellEnd"/>
+      <w:r>
+        <w:t>’). The first two column names are hard coded; the other two are parameters of bh3_procedure whose values may be modified if other pressure schemas with different pressure data are to be used in future.</w:t>
+      </w:r>
+      <w:r>
+        <w:t xml:space="preserve"> Pressure data will be filtered by geographic area and timespan of interest.</w:t>
+      </w:r>
+    </w:p>
+    <w:p>
+      <w:pPr>
+        <w:pStyle w:val="Heading3"/>
+      </w:pPr>
+      <w:r>
+        <w:t>(</w:t>
+      </w:r>
+      <w:r>
+        <w:t>6</w:t>
+      </w:r>
+      <w:r>
+        <w:t>) Output schema</w:t>
+      </w:r>
+      <w:r>
+        <w:t>. Parameters:</w:t>
       </w:r>
       <w:r>
         <w:t xml:space="preserve"> </w:t>
       </w:r>
-      <w:r>
-        <w:t>Source of species sensitivity data</w:t>
-      </w:r>
-      <w:r>
-        <w:t>. Parameters:</w:t>
+      <w:proofErr w:type="spellStart"/>
+      <w:r>
+        <w:t>output_schema</w:t>
+      </w:r>
+      <w:proofErr w:type="spellEnd"/>
+      <w:r>
+        <w:t xml:space="preserve">, </w:t>
+      </w:r>
+      <w:proofErr w:type="spellStart"/>
+      <w:r>
+        <w:t>output_owner</w:t>
+      </w:r>
+      <w:proofErr w:type="spellEnd"/>
+      <w:r>
+        <w:t>.</w:t>
+      </w:r>
+    </w:p>
+    <w:p>
+      <w:r>
+        <w:t>The last required parameter is the name of the output schema, as a string optional cast to the name type, e.g. ‘</w:t>
+      </w:r>
+      <w:proofErr w:type="spellStart"/>
+      <w:r>
+        <w:t>northern_ireland</w:t>
+      </w:r>
+      <w:proofErr w:type="spellEnd"/>
+      <w:r>
+        <w:t>’:</w:t>
+      </w:r>
+      <w:proofErr w:type="gramStart"/>
+      <w:r>
+        <w:t>:name</w:t>
+      </w:r>
+      <w:proofErr w:type="gramEnd"/>
+      <w:r>
+        <w:t xml:space="preserve">. All output tables will be generated in this schema. If it doesn’t already exist it will be created. If it does exist it will be dropped, along with all its contents, and re-created. If the optional </w:t>
+      </w:r>
+      <w:proofErr w:type="spellStart"/>
+      <w:r>
+        <w:t>output_owner</w:t>
+      </w:r>
+      <w:proofErr w:type="spellEnd"/>
+      <w:r>
+        <w:t xml:space="preserve"> argument is present, the new schema will be owned by the specified role.</w:t>
+      </w:r>
+    </w:p>
+    <w:p/>
+    <w:p>
+      <w:pPr>
+        <w:pStyle w:val="Heading2"/>
+      </w:pPr>
+      <w:r>
+        <w:t>Adding data to the bh3 database</w:t>
+      </w:r>
+    </w:p>
+    <w:p>
+      <w:pPr>
+        <w:pStyle w:val="Heading3"/>
+      </w:pPr>
+      <w:r>
+        <w:t>A</w:t>
+      </w:r>
+      <w:r>
+        <w:t>dd</w:t>
+      </w:r>
+      <w:r>
+        <w:t>ing</w:t>
+      </w:r>
+      <w:r>
+        <w:t xml:space="preserve"> a new area of interest</w:t>
       </w:r>
       <w:r>
         <w:t xml:space="preserve"> </w:t>
       </w:r>
-      <w:proofErr w:type="spellStart"/>
-      <w:r>
-        <w:t>species_sensitivity_source_table</w:t>
-      </w:r>
-      <w:proofErr w:type="spellEnd"/>
+      <w:r>
+        <w:t>bou</w:t>
+      </w:r>
+      <w:r>
+        <w:t>ndary</w:t>
+      </w:r>
+    </w:p>
+    <w:p>
+      <w:r>
+        <w:t>Boundaries are taken from the table static.</w:t>
+      </w:r>
+      <w:r>
+        <w:t>unofficial_country_waters_simplified_wgs84</w:t>
+      </w:r>
+      <w:r>
+        <w:t xml:space="preserve">. Any additional boundary must be added to that table, assuring that it has a valid geometry. The primary key column, </w:t>
+      </w:r>
+      <w:proofErr w:type="spellStart"/>
+      <w:r>
+        <w:t>gid</w:t>
+      </w:r>
+      <w:proofErr w:type="spellEnd"/>
+      <w:r>
+        <w:t>, which identifies the boundary in filter conditions, is automatically populated.</w:t>
+      </w:r>
+    </w:p>
+    <w:p>
+      <w:r>
+        <w:t>To add geometr</w:t>
+      </w:r>
+      <w:r>
+        <w:t>ies</w:t>
+      </w:r>
+      <w:r>
+        <w:t xml:space="preserve"> in QGIS, add the static.</w:t>
+      </w:r>
+      <w:r>
+        <w:t>unofficial_country_waters_simplified_wgs84</w:t>
+      </w:r>
+      <w:r>
+        <w:t xml:space="preserve"> table </w:t>
+      </w:r>
+      <w:r>
+        <w:t xml:space="preserve">and the source file or table </w:t>
+      </w:r>
+      <w:r>
+        <w:t>to a QGIS map project</w:t>
+      </w:r>
       <w:r>
         <w:t>.</w:t>
       </w:r>
-    </w:p>
-    <w:p>
-      <w:r>
-        <w:t xml:space="preserve">The fourth argument specifies the lookup table in the </w:t>
-      </w:r>
-      <w:proofErr w:type="spellStart"/>
-      <w:r>
-        <w:t>lut</w:t>
-      </w:r>
-      <w:proofErr w:type="spellEnd"/>
-      <w:r>
-        <w:t xml:space="preserve"> schema from which species sensitivity scores are obtained. The </w:t>
-      </w:r>
-      <w:proofErr w:type="spellStart"/>
-      <w:r>
-        <w:t>sensitivity_source</w:t>
-      </w:r>
-      <w:proofErr w:type="spellEnd"/>
       <w:r>
         <w:t xml:space="preserve"> </w:t>
       </w:r>
-      <w:proofErr w:type="spellStart"/>
-      <w:r>
-        <w:t>enum</w:t>
-      </w:r>
-      <w:proofErr w:type="spellEnd"/>
-      <w:r>
-        <w:t xml:space="preserve"> defines the options, with each </w:t>
-      </w:r>
-      <w:proofErr w:type="spellStart"/>
-      <w:r>
-        <w:t>enum</w:t>
-      </w:r>
-      <w:proofErr w:type="spellEnd"/>
-      <w:r>
-        <w:t xml:space="preserve"> value corresponding to one lookup table</w:t>
-      </w:r>
-      <w:r>
-        <w:t xml:space="preserve"> in the </w:t>
-      </w:r>
-      <w:proofErr w:type="spellStart"/>
-      <w:r>
-        <w:t>lut</w:t>
-      </w:r>
-      <w:proofErr w:type="spellEnd"/>
-      <w:r>
-        <w:t xml:space="preserve"> schema</w:t>
-      </w:r>
-      <w:r>
-        <w:t>: '</w:t>
-      </w:r>
-      <w:proofErr w:type="spellStart"/>
-      <w:r>
-        <w:t>broadscale_habitats</w:t>
-      </w:r>
-      <w:proofErr w:type="spellEnd"/>
-      <w:r>
-        <w:t>':</w:t>
+      <w:r>
+        <w:t xml:space="preserve">Given the size of the bh3 database, the fastest and most likely the only reasonable way to add one of its tables to a QGIS project is the Database Manager </w:t>
       </w:r>
       <w:proofErr w:type="gramStart"/>
       <w:r>
-        <w:t>:</w:t>
-      </w:r>
-      <w:proofErr w:type="spellStart"/>
-      <w:r>
-        <w:t>sensitivity</w:t>
+        <w:t>plugin</w:t>
       </w:r>
       <w:proofErr w:type="gramEnd"/>
       <w:r>
-        <w:t>_source</w:t>
-      </w:r>
-      <w:proofErr w:type="spellEnd"/>
-      <w:r>
-        <w:t xml:space="preserve"> to</w:t>
+        <w:t>, which is a standard part of the QGIS distribution</w:t>
+      </w:r>
+      <w:r>
+        <w:t xml:space="preserve"> and found in the Database menu</w:t>
+      </w:r>
+      <w:r>
+        <w:t xml:space="preserve">. The </w:t>
+      </w:r>
+      <w:r>
+        <w:t xml:space="preserve">Data Source </w:t>
+      </w:r>
+      <w:r>
+        <w:t>M</w:t>
+      </w:r>
+      <w:r>
+        <w:t xml:space="preserve">anager </w:t>
+      </w:r>
+      <w:r>
+        <w:t>dialogue may take forever to inventory the spatial tables in the bh3 database</w:t>
+      </w:r>
+      <w:r>
+        <w:t>, freezing QGIS to the point where it can only be closed using Task Manager</w:t>
+      </w:r>
+      <w:r>
+        <w:t>.</w:t>
+      </w:r>
+    </w:p>
+    <w:p>
+      <w:r>
+        <w:lastRenderedPageBreak/>
+        <w:t>S</w:t>
+      </w:r>
+      <w:r>
+        <w:t>tart editing t</w:t>
+      </w:r>
+      <w:r>
+        <w:t>he</w:t>
       </w:r>
       <w:r>
         <w:t xml:space="preserve"> </w:t>
       </w:r>
-      <w:proofErr w:type="spellStart"/>
-      <w:r>
-        <w:t>sensitivity_</w:t>
-      </w:r>
-      <w:r>
-        <w:t>broadscale_habitats</w:t>
-      </w:r>
-      <w:proofErr w:type="spellEnd"/>
-      <w:r>
-        <w:t>::</w:t>
-      </w:r>
-      <w:proofErr w:type="spellStart"/>
-      <w:r>
-        <w:t>sensitivity_source</w:t>
-      </w:r>
-      <w:proofErr w:type="spellEnd"/>
-      <w:r>
-        <w:t>;</w:t>
-      </w:r>
-      <w:r>
-        <w:t xml:space="preserve"> '</w:t>
-      </w:r>
-      <w:proofErr w:type="spellStart"/>
-      <w:r>
-        <w:t>eco_groups</w:t>
-      </w:r>
-      <w:proofErr w:type="spellEnd"/>
-      <w:r>
-        <w:t>'</w:t>
-      </w:r>
-      <w:r>
-        <w:t>::</w:t>
-      </w:r>
-      <w:proofErr w:type="spellStart"/>
-      <w:r>
-        <w:t>sensitivity_source</w:t>
-      </w:r>
-      <w:proofErr w:type="spellEnd"/>
-      <w:r>
-        <w:t xml:space="preserve"> to </w:t>
-      </w:r>
-      <w:proofErr w:type="spellStart"/>
-      <w:r>
-        <w:t>sensitivity_eco_groups</w:t>
-      </w:r>
-      <w:proofErr w:type="spellEnd"/>
-      <w:r>
-        <w:t>;</w:t>
-      </w:r>
-      <w:r>
-        <w:t xml:space="preserve"> 'rock'</w:t>
-      </w:r>
-      <w:r>
-        <w:t>::</w:t>
-      </w:r>
-      <w:proofErr w:type="spellStart"/>
-      <w:r>
-        <w:t>sensitivity_source</w:t>
-      </w:r>
-      <w:proofErr w:type="spellEnd"/>
-      <w:r>
-        <w:t xml:space="preserve"> to </w:t>
-      </w:r>
-      <w:proofErr w:type="spellStart"/>
-      <w:r>
-        <w:t>sensitivity_rock</w:t>
-      </w:r>
-      <w:proofErr w:type="spellEnd"/>
-      <w:r>
-        <w:t xml:space="preserve">; and </w:t>
-      </w:r>
-      <w:r>
-        <w:t xml:space="preserve"> '</w:t>
-      </w:r>
-      <w:proofErr w:type="spellStart"/>
-      <w:r>
-        <w:t>rock_eco_groups</w:t>
-      </w:r>
-      <w:proofErr w:type="spellEnd"/>
-      <w:r>
-        <w:t>'</w:t>
-      </w:r>
-      <w:r>
-        <w:t>::</w:t>
-      </w:r>
-      <w:proofErr w:type="spellStart"/>
-      <w:r>
-        <w:t>sensitivity_source</w:t>
-      </w:r>
-      <w:proofErr w:type="spellEnd"/>
-      <w:r>
-        <w:t xml:space="preserve"> to </w:t>
-      </w:r>
-      <w:proofErr w:type="spellStart"/>
-      <w:r>
-        <w:t>sensitivity_</w:t>
-      </w:r>
-      <w:r>
-        <w:t>rock_eco_groups</w:t>
-      </w:r>
-      <w:proofErr w:type="spellEnd"/>
-      <w:r>
-        <w:t>.</w:t>
-      </w:r>
-      <w:r>
-        <w:t xml:space="preserve"> The </w:t>
-      </w:r>
-      <w:proofErr w:type="spellStart"/>
-      <w:r>
-        <w:t>species_sensitivity_source_table</w:t>
-      </w:r>
-      <w:proofErr w:type="spellEnd"/>
-      <w:r>
-        <w:t xml:space="preserve"> parameter is of the </w:t>
-      </w:r>
-      <w:proofErr w:type="spellStart"/>
-      <w:r>
-        <w:t>enum</w:t>
-      </w:r>
-      <w:proofErr w:type="spellEnd"/>
-      <w:r>
-        <w:t xml:space="preserve"> type; so to use </w:t>
-      </w:r>
-      <w:proofErr w:type="spellStart"/>
-      <w:r>
-        <w:t>lut</w:t>
-      </w:r>
-      <w:proofErr w:type="spellEnd"/>
-      <w:r>
-        <w:t>.</w:t>
-      </w:r>
-      <w:r>
-        <w:t xml:space="preserve"> </w:t>
-      </w:r>
-      <w:proofErr w:type="spellStart"/>
-      <w:proofErr w:type="gramStart"/>
-      <w:r>
-        <w:t>sensitivity_</w:t>
-      </w:r>
-      <w:r>
-        <w:t>rock_eco_groups</w:t>
-      </w:r>
-      <w:proofErr w:type="spellEnd"/>
-      <w:proofErr w:type="gramEnd"/>
-      <w:r>
-        <w:t xml:space="preserve"> as the sensitivity data source the </w:t>
-      </w:r>
-      <w:proofErr w:type="spellStart"/>
-      <w:r>
-        <w:t>species_sensitivity_source_table</w:t>
-      </w:r>
-      <w:proofErr w:type="spellEnd"/>
-      <w:r>
-        <w:t xml:space="preserve"> argument must be '</w:t>
-      </w:r>
-      <w:proofErr w:type="spellStart"/>
-      <w:r>
-        <w:t>rock_eco_groups</w:t>
-      </w:r>
-      <w:proofErr w:type="spellEnd"/>
-      <w:r>
-        <w:t>'::</w:t>
-      </w:r>
-      <w:proofErr w:type="spellStart"/>
-      <w:r>
-        <w:t>sensitivity_source</w:t>
-      </w:r>
-      <w:proofErr w:type="spellEnd"/>
-      <w:r>
-        <w:t xml:space="preserve">, i.e. the </w:t>
-      </w:r>
-      <w:proofErr w:type="spellStart"/>
-      <w:r>
-        <w:t>enum</w:t>
-      </w:r>
-      <w:proofErr w:type="spellEnd"/>
-      <w:r>
-        <w:t xml:space="preserve"> value as a string cast to the </w:t>
-      </w:r>
-      <w:proofErr w:type="spellStart"/>
-      <w:r>
-        <w:t>sensitivity_source</w:t>
-      </w:r>
-      <w:proofErr w:type="spellEnd"/>
-      <w:r>
-        <w:t xml:space="preserve"> </w:t>
-      </w:r>
-      <w:proofErr w:type="spellStart"/>
-      <w:r>
-        <w:t>enum</w:t>
-      </w:r>
-      <w:proofErr w:type="spellEnd"/>
-      <w:r>
-        <w:t xml:space="preserve"> type.</w:t>
-      </w:r>
-    </w:p>
-    <w:p>
-      <w:r>
-        <w:t xml:space="preserve">To make lookup table with slightly different structures compatible with one another, the </w:t>
-      </w:r>
-      <w:r>
-        <w:t>bh3_sensitivity</w:t>
-      </w:r>
-      <w:r>
-        <w:t xml:space="preserve"> </w:t>
-      </w:r>
-      <w:r>
-        <w:t>function pulls the sensitivity data in a standardized form</w:t>
-      </w:r>
-      <w:r>
-        <w:t>:</w:t>
-      </w:r>
-      <w:r>
-        <w:t xml:space="preserve"> eunis_l3_name, </w:t>
-      </w:r>
-      <w:proofErr w:type="spellStart"/>
-      <w:r>
-        <w:t>characterising_species</w:t>
-      </w:r>
-      <w:proofErr w:type="spellEnd"/>
-      <w:r>
-        <w:t xml:space="preserve">, </w:t>
-      </w:r>
-      <w:proofErr w:type="spellStart"/>
-      <w:r>
-        <w:t>sensitivity_ab_su_num</w:t>
-      </w:r>
-      <w:proofErr w:type="spellEnd"/>
-      <w:r>
-        <w:t xml:space="preserve">, </w:t>
-      </w:r>
-      <w:proofErr w:type="spellStart"/>
-      <w:r>
-        <w:t>sensitivity_ab_ss_num</w:t>
-      </w:r>
-      <w:proofErr w:type="spellEnd"/>
-      <w:r>
-        <w:t xml:space="preserve">, </w:t>
-      </w:r>
-      <w:proofErr w:type="spellStart"/>
-      <w:r>
-        <w:t>confidence_ab_su_num</w:t>
-      </w:r>
-      <w:proofErr w:type="spellEnd"/>
-      <w:r>
-        <w:t xml:space="preserve">, </w:t>
-      </w:r>
-      <w:proofErr w:type="spellStart"/>
-      <w:r>
-        <w:t>confidence_ab_ss_num</w:t>
-      </w:r>
-      <w:proofErr w:type="spellEnd"/>
-      <w:r>
-        <w:t xml:space="preserve">. Not all of these columns need to present in all of the sensitivity source tables; </w:t>
-      </w:r>
-      <w:r>
-        <w:t xml:space="preserve">however, </w:t>
-      </w:r>
-      <w:r>
-        <w:t>eunis_l3_code and some columns co</w:t>
-      </w:r>
-      <w:r>
-        <w:t xml:space="preserve">ntaining numeric </w:t>
-      </w:r>
-      <w:r>
-        <w:t xml:space="preserve">sensitivity and </w:t>
-      </w:r>
-      <w:r>
-        <w:lastRenderedPageBreak/>
-        <w:t xml:space="preserve">confidence </w:t>
-      </w:r>
-      <w:r>
-        <w:t>s</w:t>
-      </w:r>
-      <w:r>
-        <w:t>co</w:t>
-      </w:r>
-      <w:r>
-        <w:t xml:space="preserve">re </w:t>
-      </w:r>
-      <w:r>
-        <w:t xml:space="preserve">will be required. If additional sensitivity source tables are added corresponding values must be added to the </w:t>
-      </w:r>
-      <w:proofErr w:type="spellStart"/>
-      <w:r>
-        <w:t>sensitivity_source</w:t>
-      </w:r>
-      <w:proofErr w:type="spellEnd"/>
-      <w:r>
-        <w:t xml:space="preserve"> </w:t>
-      </w:r>
-      <w:proofErr w:type="spellStart"/>
-      <w:r>
-        <w:t>enum</w:t>
-      </w:r>
-      <w:proofErr w:type="spellEnd"/>
-      <w:r>
-        <w:t xml:space="preserve"> and the </w:t>
-      </w:r>
-      <w:r>
-        <w:t>bh3_sensitivity</w:t>
-      </w:r>
-      <w:r>
-        <w:t xml:space="preserve"> function must be modified to cover the new tables. If the </w:t>
-      </w:r>
-      <w:r>
-        <w:t xml:space="preserve">new sources do not </w:t>
-      </w:r>
-      <w:r>
-        <w:t>distin</w:t>
-      </w:r>
-      <w:r>
-        <w:t xml:space="preserve">guish </w:t>
-      </w:r>
-      <w:r>
-        <w:t>between surface and sub-surface</w:t>
-      </w:r>
-      <w:r>
-        <w:t xml:space="preserve"> sensitivities another version of the </w:t>
-      </w:r>
-      <w:r>
-        <w:t>bh3_sensitivity</w:t>
-      </w:r>
-      <w:r>
-        <w:t xml:space="preserve"> function may be required and the </w:t>
-      </w:r>
-      <w:r>
-        <w:t xml:space="preserve">bh3_species_sensitivity_clipped </w:t>
-      </w:r>
-      <w:r>
-        <w:t>may need to be re-written to call different sensitivity functions for different types of sensitivity data.</w:t>
-      </w:r>
-    </w:p>
-    <w:p>
-      <w:pPr>
-        <w:pStyle w:val="Heading3"/>
-      </w:pPr>
-      <w:r>
-        <w:t>(</w:t>
-      </w:r>
-      <w:r>
-        <w:t>5</w:t>
-      </w:r>
-      <w:r>
-        <w:t>) Source of pressure information</w:t>
-      </w:r>
-      <w:r>
-        <w:t xml:space="preserve">. Parameters: </w:t>
-      </w:r>
-      <w:proofErr w:type="spellStart"/>
-      <w:r>
-        <w:t>pressure_schema</w:t>
-      </w:r>
-      <w:proofErr w:type="spellEnd"/>
-      <w:r>
-        <w:t>.</w:t>
-      </w:r>
-    </w:p>
-    <w:p>
-      <w:r>
-        <w:t xml:space="preserve">Pressure data are taken from multiple tables that share the same structure and reside in the same schema. Currently the only schema available in the bh3 database is </w:t>
-      </w:r>
-      <w:proofErr w:type="spellStart"/>
-      <w:r>
-        <w:t>ices_abrasion</w:t>
-      </w:r>
-      <w:proofErr w:type="spellEnd"/>
-      <w:r>
-        <w:t>; it</w:t>
-      </w:r>
-      <w:r>
-        <w:t xml:space="preserve"> contains the OSPAR intensity totals for 20</w:t>
-      </w:r>
-      <w:r>
-        <w:t>0</w:t>
-      </w:r>
-      <w:r>
-        <w:t>9–2016.</w:t>
-      </w:r>
-      <w:r>
-        <w:t xml:space="preserve"> The schema name is specified as a string in single quotes with an optional cast to the name type, e.g. ‘</w:t>
-      </w:r>
-      <w:proofErr w:type="spellStart"/>
-      <w:r>
-        <w:t>ices_abrasion</w:t>
-      </w:r>
-      <w:proofErr w:type="spellEnd"/>
-      <w:r>
-        <w:t>’:</w:t>
-      </w:r>
-      <w:proofErr w:type="gramStart"/>
-      <w:r>
-        <w:t>:name</w:t>
-      </w:r>
-      <w:proofErr w:type="gramEnd"/>
-      <w:r>
-        <w:t>.</w:t>
-      </w:r>
-      <w:r>
-        <w:t xml:space="preserve"> The analysis will include all tables in the specified schema that have the columns </w:t>
-      </w:r>
-      <w:r>
-        <w:t>“</w:t>
-      </w:r>
-      <w:proofErr w:type="spellStart"/>
-      <w:r>
-        <w:t>c_square</w:t>
+      <w:r>
+        <w:t>layer based on the static.</w:t>
+      </w:r>
+      <w:r>
+        <w:t>unofficial_country_waters_simplified_wgs84</w:t>
+      </w:r>
+      <w:r>
+        <w:t xml:space="preserve"> table by </w:t>
+      </w:r>
+      <w:r>
+        <w:t>right click</w:t>
+      </w:r>
+      <w:r>
+        <w:t xml:space="preserve">ing on it </w:t>
+      </w:r>
+      <w:r>
+        <w:t>and c</w:t>
+      </w:r>
+      <w:r>
+        <w:t>licking Toggle</w:t>
+      </w:r>
+      <w:r>
+        <w:t xml:space="preserve"> Edit</w:t>
+      </w:r>
+      <w:r>
+        <w:t>ing</w:t>
+      </w:r>
+      <w:r>
+        <w:t xml:space="preserve">. </w:t>
+      </w:r>
+      <w:r>
+        <w:t>Select the geometry or geometries to be added on the source layer, copy them to the clipboard (Edit &gt; Copy features), select the boundary layer being edited and paste the features into it (Edit &gt; Paste Features). Finish the edit session by right clicking the boundary layer and clicking Toggle Editing again.</w:t>
+      </w:r>
+    </w:p>
+    <w:p>
+      <w:r>
+        <w:t xml:space="preserve">To add a larger number of boundary geometries, import them </w:t>
+      </w:r>
+      <w:r>
+        <w:t>into a new table using Database Manager, then insert the geometries into the static.</w:t>
+      </w:r>
+      <w:r>
+        <w:t>unofficial_country_waters_simplified_wgs84</w:t>
+      </w:r>
+      <w:r>
+        <w:t xml:space="preserve"> table and drop the table created by Database Manager. Unfortunately, Database Manager cannot append rows to an existing table. Assuming the imported table is called </w:t>
+      </w:r>
+      <w:proofErr w:type="spellStart"/>
+      <w:r>
+        <w:t>static.import_table</w:t>
+      </w:r>
+      <w:proofErr w:type="spellEnd"/>
+      <w:r>
+        <w:t xml:space="preserve"> and has a </w:t>
+      </w:r>
+      <w:r>
+        <w:t xml:space="preserve">text </w:t>
+      </w:r>
+      <w:r>
+        <w:t>column called “name”</w:t>
+      </w:r>
+      <w:r>
+        <w:t xml:space="preserve"> and a geometry column named “</w:t>
+      </w:r>
+      <w:proofErr w:type="spellStart"/>
+      <w:r>
+        <w:t>geom</w:t>
       </w:r>
       <w:proofErr w:type="spellEnd"/>
       <w:r>
         <w:t>”</w:t>
       </w:r>
       <w:r>
-        <w:t xml:space="preserve">, </w:t>
-      </w:r>
-      <w:r>
-        <w:t>“</w:t>
-      </w:r>
-      <w:r>
-        <w:t>year</w:t>
-      </w:r>
-      <w:r>
-        <w:t>”</w:t>
-      </w:r>
-      <w:r>
-        <w:t xml:space="preserve">, </w:t>
-      </w:r>
-      <w:proofErr w:type="spellStart"/>
-      <w:r>
-        <w:t>sar_surface_column</w:t>
-      </w:r>
-      <w:proofErr w:type="spellEnd"/>
-      <w:r>
-        <w:t xml:space="preserve"> (parameter defaulting to ‘</w:t>
-      </w:r>
-      <w:proofErr w:type="spellStart"/>
-      <w:r>
-        <w:t>sar_surface</w:t>
-      </w:r>
-      <w:proofErr w:type="spellEnd"/>
-      <w:r>
-        <w:t>’)</w:t>
-      </w:r>
-      <w:r>
-        <w:t xml:space="preserve">, </w:t>
-      </w:r>
-      <w:proofErr w:type="spellStart"/>
-      <w:r>
-        <w:t>sar_subsurface_column</w:t>
-      </w:r>
-      <w:proofErr w:type="spellEnd"/>
-      <w:r>
-        <w:t xml:space="preserve"> (parameter defaulting to ‘</w:t>
-      </w:r>
-      <w:proofErr w:type="spellStart"/>
-      <w:r>
-        <w:t>sar_</w:t>
-      </w:r>
-      <w:r>
-        <w:t>sub</w:t>
-      </w:r>
-      <w:r>
-        <w:t>surface</w:t>
-      </w:r>
-      <w:proofErr w:type="spellEnd"/>
-      <w:r>
-        <w:t>’). The first two column names are hard coded; the other two are parameters of bh3_procedure whose values may be modified if other pressure schemas with different pressure data are to be used in future.</w:t>
-      </w:r>
-      <w:r>
-        <w:t xml:space="preserve"> Pressure data will be filtered by geographic area and timespan of interest.</w:t>
-      </w:r>
-    </w:p>
-    <w:p>
-      <w:pPr>
-        <w:pStyle w:val="Heading3"/>
-      </w:pPr>
-      <w:r>
-        <w:t>(</w:t>
-      </w:r>
-      <w:r>
-        <w:t>6</w:t>
-      </w:r>
-      <w:r>
-        <w:t>) Output schema</w:t>
-      </w:r>
-      <w:r>
-        <w:t>. Parameters:</w:t>
-      </w:r>
-      <w:r>
-        <w:t xml:space="preserve"> </w:t>
-      </w:r>
-      <w:proofErr w:type="spellStart"/>
-      <w:r>
-        <w:t>output_schema</w:t>
-      </w:r>
-      <w:proofErr w:type="spellEnd"/>
-      <w:r>
-        <w:t xml:space="preserve">, </w:t>
-      </w:r>
-      <w:proofErr w:type="spellStart"/>
-      <w:r>
-        <w:t>output_owner</w:t>
-      </w:r>
-      <w:proofErr w:type="spellEnd"/>
-      <w:r>
-        <w:t>.</w:t>
-      </w:r>
-    </w:p>
-    <w:p>
-      <w:r>
-        <w:t>The last required parameter is the name of the output schema, as a string optional cast to the name type, e.g. ‘</w:t>
-      </w:r>
-      <w:proofErr w:type="spellStart"/>
-      <w:r>
-        <w:t>northern_ireland</w:t>
-      </w:r>
-      <w:proofErr w:type="spellEnd"/>
-      <w:r>
-        <w:t>’:</w:t>
-      </w:r>
-      <w:proofErr w:type="gramStart"/>
-      <w:r>
-        <w:t>:name</w:t>
-      </w:r>
-      <w:proofErr w:type="gramEnd"/>
-      <w:r>
-        <w:t xml:space="preserve">. All output tables will be generated in this schema. If it doesn’t already exist it will be created. If it does exist it will be dropped, along with all its contents, and re-created. If the optional </w:t>
-      </w:r>
-      <w:proofErr w:type="spellStart"/>
-      <w:r>
-        <w:t>output_owner</w:t>
-      </w:r>
-      <w:proofErr w:type="spellEnd"/>
-      <w:r>
-        <w:t xml:space="preserve"> argument is present, the new schema will be owned by the specified role.</w:t>
-      </w:r>
-    </w:p>
-    <w:p/>
-    <w:p>
-      <w:pPr>
-        <w:pStyle w:val="Heading2"/>
-      </w:pPr>
-      <w:r>
-        <w:t>Adding data to the bh3 database</w:t>
-      </w:r>
-    </w:p>
-    <w:p>
-      <w:pPr>
-        <w:pStyle w:val="Heading3"/>
-      </w:pPr>
-      <w:r>
-        <w:t>A</w:t>
-      </w:r>
-      <w:r>
-        <w:t>dd</w:t>
-      </w:r>
-      <w:r>
-        <w:t>ing</w:t>
-      </w:r>
-      <w:r>
-        <w:t xml:space="preserve"> a new area of interest</w:t>
-      </w:r>
-      <w:r>
-        <w:t xml:space="preserve"> </w:t>
-      </w:r>
-      <w:r>
-        <w:t>bou</w:t>
-      </w:r>
-      <w:r>
-        <w:t>ndary</w:t>
-      </w:r>
-    </w:p>
-    <w:p>
-      <w:r>
-        <w:t>Boundaries are taken from the table static.</w:t>
-      </w:r>
-      <w:r>
-        <w:t>official_country_waters_wgs84</w:t>
-      </w:r>
-      <w:r>
-        <w:t xml:space="preserve">. Any additional boundary must be added to that table, assuring that it has a valid geometry. The primary key column, </w:t>
-      </w:r>
-      <w:proofErr w:type="spellStart"/>
-      <w:r>
-        <w:t>gid</w:t>
-      </w:r>
-      <w:proofErr w:type="spellEnd"/>
-      <w:r>
-        <w:t>, which identifies the boundary in filter conditions, is automatically populated.</w:t>
-      </w:r>
-    </w:p>
-    <w:p>
-      <w:r>
-        <w:t>To add geometr</w:t>
-      </w:r>
-      <w:r>
-        <w:t>ies</w:t>
-      </w:r>
-      <w:r>
-        <w:t xml:space="preserve"> in QGIS, add the static.</w:t>
-      </w:r>
-      <w:r>
-        <w:t>official_country_waters_wgs84</w:t>
-      </w:r>
-      <w:r>
-        <w:t xml:space="preserve"> table </w:t>
-      </w:r>
-      <w:r>
-        <w:t xml:space="preserve">and the source file or table </w:t>
-      </w:r>
-      <w:r>
-        <w:t>to a QGIS map project</w:t>
-      </w:r>
-      <w:r>
-        <w:t>.</w:t>
-      </w:r>
-      <w:r>
-        <w:t xml:space="preserve"> </w:t>
-      </w:r>
-      <w:r>
-        <w:t xml:space="preserve">Given the size of the bh3 database, the fastest and most likely the only reasonable way to add one of its tables to a QGIS project is the Database Manager </w:t>
-      </w:r>
-      <w:proofErr w:type="gramStart"/>
-      <w:r>
-        <w:t>plugin</w:t>
-      </w:r>
-      <w:proofErr w:type="gramEnd"/>
-      <w:r>
-        <w:t>, which is a standard part of the QGIS distribution</w:t>
-      </w:r>
-      <w:r>
-        <w:t xml:space="preserve"> and found in the Database menu</w:t>
-      </w:r>
-      <w:r>
-        <w:t xml:space="preserve">. The </w:t>
-      </w:r>
-      <w:r>
-        <w:t xml:space="preserve">Data Source </w:t>
-      </w:r>
-      <w:r>
-        <w:t>M</w:t>
-      </w:r>
-      <w:r>
-        <w:t xml:space="preserve">anager </w:t>
-      </w:r>
-      <w:r>
-        <w:t>dialogue may take forever to inventory the spatial tables in the bh3 database</w:t>
-      </w:r>
-      <w:r>
-        <w:t>, freezing QGIS to the point where it can only be closed using Task Manager</w:t>
-      </w:r>
-      <w:r>
-        <w:t>.</w:t>
-      </w:r>
-    </w:p>
-    <w:p>
-      <w:r>
-        <w:t>S</w:t>
-      </w:r>
-      <w:r>
-        <w:t>tart editing t</w:t>
-      </w:r>
-      <w:r>
-        <w:t>he</w:t>
-      </w:r>
-      <w:r>
-        <w:t xml:space="preserve"> </w:t>
-      </w:r>
-      <w:r>
-        <w:t>layer based on the static.</w:t>
-      </w:r>
-      <w:r>
-        <w:t>official_country_waters_wgs84</w:t>
-      </w:r>
-      <w:r>
-        <w:t xml:space="preserve"> table by </w:t>
-      </w:r>
-      <w:r>
-        <w:t>right click</w:t>
-      </w:r>
-      <w:r>
-        <w:t xml:space="preserve">ing on it </w:t>
-      </w:r>
-      <w:r>
-        <w:t>and c</w:t>
-      </w:r>
-      <w:r>
-        <w:t>licking Toggle</w:t>
-      </w:r>
-      <w:r>
-        <w:t xml:space="preserve"> Edit</w:t>
-      </w:r>
-      <w:r>
-        <w:t>ing</w:t>
-      </w:r>
-      <w:r>
-        <w:t xml:space="preserve">. </w:t>
-      </w:r>
-      <w:r>
-        <w:t>Select the geometry or geometries to be added on the source layer, copy them to the clipboard (Edit &gt; Copy features), select the boundary layer being edited and paste the features into it (Edit &gt; Paste Features). Finish the edit session by right clicking the boundary layer and clicking Toggle Editing again.</w:t>
-      </w:r>
-    </w:p>
-    <w:p>
-      <w:r>
-        <w:t xml:space="preserve">To add a larger number of boundary geometries, import them </w:t>
-      </w:r>
-      <w:r>
-        <w:t>into a new table using Database Manager, then insert the geometries into the static.</w:t>
-      </w:r>
-      <w:r>
-        <w:t>official_country_waters_wgs84</w:t>
-      </w:r>
-      <w:r>
-        <w:t xml:space="preserve"> table and drop the table created by Database Manager. Unfortunately, Database Manager cannot append rows to an </w:t>
-      </w:r>
-      <w:r>
-        <w:lastRenderedPageBreak/>
-        <w:t xml:space="preserve">existing table. Assuming the imported table is called </w:t>
-      </w:r>
-      <w:proofErr w:type="spellStart"/>
-      <w:r>
-        <w:t>static.import_table</w:t>
-      </w:r>
-      <w:proofErr w:type="spellEnd"/>
-      <w:r>
-        <w:t xml:space="preserve"> and has a </w:t>
-      </w:r>
-      <w:r>
-        <w:t xml:space="preserve">text </w:t>
-      </w:r>
-      <w:r>
-        <w:t>column called “name”</w:t>
-      </w:r>
-      <w:r>
-        <w:t xml:space="preserve"> and a geometry column named “</w:t>
-      </w:r>
-      <w:proofErr w:type="spellStart"/>
-      <w:r>
-        <w:t>geom</w:t>
-      </w:r>
-      <w:proofErr w:type="spellEnd"/>
-      <w:r>
-        <w:t>”</w:t>
-      </w:r>
-      <w:r>
         <w:t>, the insert statement will look like this:</w:t>
       </w:r>
     </w:p>
@@ -1721,7 +1832,10 @@
         <w:pStyle w:val="SQLCode"/>
       </w:pPr>
       <w:r>
-        <w:t>INSERT INTO static.official_country_waters_wgs84</w:t>
+        <w:t>INSERT INTO static.</w:t>
+      </w:r>
+      <w:r>
+        <w:t>unofficial_country_waters_simplified_wgs84</w:t>
       </w:r>
     </w:p>
     <w:p>
@@ -1867,13 +1981,7 @@
         <w:t>static.uk_habitat_map_wgs84</w:t>
       </w:r>
       <w:r>
-        <w:t xml:space="preserve"> holds the habitat map. This is hardcoded. The table has no dependents in the database. Data can be inserted or removed and the entire table may be replaced</w:t>
-      </w:r>
-      <w:r>
-        <w:t xml:space="preserve"> without constraints</w:t>
-      </w:r>
-      <w:r>
-        <w:t xml:space="preserve">. To replace the table with a new version, rename the existing </w:t>
+        <w:t xml:space="preserve"> holds the habitat map. This is hardcoded. The table has no dependents in the database. Data can be inserted or removed and the entire table may be replaced without constraints. To replace the table with a new version, rename the existing </w:t>
       </w:r>
       <w:r>
         <w:t>static.uk_habitat_map_wgs84</w:t>
@@ -1921,6 +2029,7 @@
         <w:pStyle w:val="Heading2"/>
       </w:pPr>
       <w:r>
+        <w:lastRenderedPageBreak/>
         <w:t xml:space="preserve">Adding </w:t>
       </w:r>
       <w:r>
@@ -1938,37 +2047,13 @@
         <w:t>Item</w:t>
       </w:r>
       <w:r>
-        <w:t xml:space="preserve">s </w:t>
-      </w:r>
-      <w:r>
-        <w:t>(4)</w:t>
-      </w:r>
-      <w:r>
-        <w:t>,</w:t>
+        <w:t>s (4), “Source of species sensitivity data,”</w:t>
       </w:r>
       <w:r>
         <w:t xml:space="preserve"> </w:t>
       </w:r>
       <w:r>
-        <w:t>“</w:t>
-      </w:r>
-      <w:r>
-        <w:t>Source of species sensitivity data</w:t>
-      </w:r>
-      <w:r>
-        <w:t>,”</w:t>
-      </w:r>
-      <w:r>
-        <w:t xml:space="preserve"> </w:t>
-      </w:r>
-      <w:r>
-        <w:t>and (5), “</w:t>
-      </w:r>
-      <w:r>
-        <w:t>Source of pressure information</w:t>
-      </w:r>
-      <w:r>
-        <w:t xml:space="preserve">,” of the previous section </w:t>
+        <w:t xml:space="preserve">and (5), “Source of pressure information,” of the previous section </w:t>
       </w:r>
       <w:r>
         <w:t>offer</w:t>
@@ -1990,7 +2075,6 @@
         </w:rPr>
       </w:pPr>
       <w:r>
-        <w:lastRenderedPageBreak/>
         <w:t xml:space="preserve">Pressure data come in one table per year. Adding </w:t>
       </w:r>
       <w:r>
@@ -2037,8 +2121,6 @@
       <w:r>
         <w:t>BH3 p</w:t>
       </w:r>
-      <w:bookmarkStart w:id="0" w:name="_GoBack"/>
-      <w:bookmarkEnd w:id="0"/>
       <w:r>
         <w:t>rocedures</w:t>
       </w:r>
@@ -2390,15 +2472,13 @@
       </w:r>
       <w:proofErr w:type="spellEnd"/>
       <w:r>
-        <w:t xml:space="preserve"> function to drop a spatial table along </w:t>
-      </w:r>
-      <w:proofErr w:type="gramStart"/>
-      <w:r>
-        <w:t>with  its</w:t>
-      </w:r>
-      <w:proofErr w:type="gramEnd"/>
-      <w:r>
-        <w:t xml:space="preserve"> </w:t>
+        <w:t xml:space="preserve"> function to d</w:t>
+      </w:r>
+      <w:r>
+        <w:t xml:space="preserve">rop a spatial table along with </w:t>
+      </w:r>
+      <w:r>
+        <w:t xml:space="preserve">its </w:t>
       </w:r>
       <w:proofErr w:type="spellStart"/>
       <w:r>
@@ -3101,28 +3181,34 @@
           <w:p>
             <w:proofErr w:type="spellStart"/>
             <w:r>
-              <w:t>date_start</w:t>
-            </w:r>
-            <w:proofErr w:type="spellEnd"/>
-          </w:p>
-        </w:tc>
-        <w:tc>
-          <w:tcPr>
-            <w:tcW w:w="750" w:type="pct"/>
-          </w:tcPr>
-          <w:p>
-            <w:r>
-              <w:t>timestamp without time zone</w:t>
-            </w:r>
-          </w:p>
-        </w:tc>
-        <w:tc>
-          <w:tcPr>
-            <w:tcW w:w="1750" w:type="pct"/>
-          </w:tcPr>
-          <w:p>
-            <w:r>
-              <w:t>Earliest date for Marine Recorder species samples to be included.</w:t>
+              <w:t>start_year</w:t>
+            </w:r>
+            <w:proofErr w:type="spellEnd"/>
+          </w:p>
+        </w:tc>
+        <w:tc>
+          <w:tcPr>
+            <w:tcW w:w="750" w:type="pct"/>
+          </w:tcPr>
+          <w:p>
+            <w:r>
+              <w:t>integer</w:t>
+            </w:r>
+          </w:p>
+        </w:tc>
+        <w:tc>
+          <w:tcPr>
+            <w:tcW w:w="1750" w:type="pct"/>
+          </w:tcPr>
+          <w:p>
+            <w:r>
+              <w:t xml:space="preserve">Earliest </w:t>
+            </w:r>
+            <w:r>
+              <w:t>year</w:t>
+            </w:r>
+            <w:r>
+              <w:t xml:space="preserve"> for Marine Recorder species samples to be included.</w:t>
             </w:r>
           </w:p>
         </w:tc>
@@ -3199,7 +3285,27 @@
             </w:r>
             <w:proofErr w:type="spellEnd"/>
             <w:r>
-              <w:t>’ }).</w:t>
+              <w:t>’</w:t>
+            </w:r>
+            <w:r>
+              <w:t>, ‘</w:t>
+            </w:r>
+            <w:proofErr w:type="spellStart"/>
+            <w:r>
+              <w:t>eco_groups</w:t>
+            </w:r>
+            <w:r>
+              <w:t>_</w:t>
+            </w:r>
+            <w:r>
+              <w:t>rock</w:t>
+            </w:r>
+            <w:proofErr w:type="spellEnd"/>
+            <w:r>
+              <w:t>’</w:t>
+            </w:r>
+            <w:r>
+              <w:t xml:space="preserve"> }).</w:t>
             </w:r>
           </w:p>
         </w:tc>
@@ -3388,7 +3494,7 @@
               <w:t>“</w:t>
             </w:r>
             <w:r>
-              <w:t>official_country_waters_wgs84</w:t>
+              <w:t>unofficial_country_waters_simplified_wgs84</w:t>
             </w:r>
             <w:r>
               <w:t>”</w:t>
@@ -3510,6 +3616,7 @@
           <w:p>
             <w:proofErr w:type="spellStart"/>
             <w:r>
+              <w:lastRenderedPageBreak/>
               <w:t>habitat_sensitivity_lookup_schema</w:t>
             </w:r>
             <w:proofErr w:type="spellEnd"/>
@@ -3565,7 +3672,6 @@
           <w:p>
             <w:proofErr w:type="spellStart"/>
             <w:r>
-              <w:lastRenderedPageBreak/>
               <w:t>habitat_sensitivity_lookup_table</w:t>
             </w:r>
             <w:proofErr w:type="spellEnd"/>
@@ -4145,28 +4251,37 @@
           <w:p>
             <w:proofErr w:type="spellStart"/>
             <w:r>
-              <w:t>date_end</w:t>
-            </w:r>
-            <w:proofErr w:type="spellEnd"/>
-          </w:p>
-        </w:tc>
-        <w:tc>
-          <w:tcPr>
-            <w:tcW w:w="750" w:type="pct"/>
-          </w:tcPr>
-          <w:p>
-            <w:r>
-              <w:t>timestamp without time zone</w:t>
-            </w:r>
-          </w:p>
-        </w:tc>
-        <w:tc>
-          <w:tcPr>
-            <w:tcW w:w="1750" w:type="pct"/>
-          </w:tcPr>
-          <w:p>
-            <w:r>
-              <w:t>Latest date for Marine Recorder species samples a</w:t>
+              <w:t>end_year</w:t>
+            </w:r>
+            <w:proofErr w:type="spellEnd"/>
+          </w:p>
+        </w:tc>
+        <w:tc>
+          <w:tcPr>
+            <w:tcW w:w="750" w:type="pct"/>
+          </w:tcPr>
+          <w:p>
+            <w:r>
+              <w:t>integer</w:t>
+            </w:r>
+          </w:p>
+        </w:tc>
+        <w:tc>
+          <w:tcPr>
+            <w:tcW w:w="1750" w:type="pct"/>
+          </w:tcPr>
+          <w:p>
+            <w:r>
+              <w:t xml:space="preserve">Latest </w:t>
+            </w:r>
+            <w:r>
+              <w:t>year</w:t>
+            </w:r>
+            <w:r>
+              <w:t xml:space="preserve"> </w:t>
+            </w:r>
+            <w:r>
+              <w:t>for Marine Recorder species samples a</w:t>
             </w:r>
             <w:r>
               <w:t>nd pressure data to be included</w:t>
@@ -4480,12 +4595,12 @@
     </w:p>
     <w:p>
       <w:r>
+        <w:lastRenderedPageBreak/>
         <w:t>bh3_sensitivity_map</w:t>
       </w:r>
     </w:p>
     <w:p>
       <w:r>
-        <w:lastRenderedPageBreak/>
         <w:t>bh3_disturbance_map.</w:t>
       </w:r>
     </w:p>
@@ -5113,28 +5228,34 @@
           <w:p>
             <w:proofErr w:type="spellStart"/>
             <w:r>
-              <w:t>date_start</w:t>
-            </w:r>
-            <w:proofErr w:type="spellEnd"/>
-          </w:p>
-        </w:tc>
-        <w:tc>
-          <w:tcPr>
-            <w:tcW w:w="750" w:type="pct"/>
-          </w:tcPr>
-          <w:p>
-            <w:r>
-              <w:t>timestamp without time zone</w:t>
-            </w:r>
-          </w:p>
-        </w:tc>
-        <w:tc>
-          <w:tcPr>
-            <w:tcW w:w="1750" w:type="pct"/>
-          </w:tcPr>
-          <w:p>
-            <w:r>
-              <w:t>Earliest date for Marine Recorder species samples to be included.</w:t>
+              <w:t>start_year</w:t>
+            </w:r>
+            <w:proofErr w:type="spellEnd"/>
+          </w:p>
+        </w:tc>
+        <w:tc>
+          <w:tcPr>
+            <w:tcW w:w="750" w:type="pct"/>
+          </w:tcPr>
+          <w:p>
+            <w:r>
+              <w:t>integer</w:t>
+            </w:r>
+          </w:p>
+        </w:tc>
+        <w:tc>
+          <w:tcPr>
+            <w:tcW w:w="1750" w:type="pct"/>
+          </w:tcPr>
+          <w:p>
+            <w:r>
+              <w:t xml:space="preserve">Earliest </w:t>
+            </w:r>
+            <w:r>
+              <w:t>year</w:t>
+            </w:r>
+            <w:r>
+              <w:t xml:space="preserve"> for Marine Recorder species samples to be included.</w:t>
             </w:r>
           </w:p>
         </w:tc>
@@ -5211,7 +5332,27 @@
             </w:r>
             <w:proofErr w:type="spellEnd"/>
             <w:r>
-              <w:t>’ }).</w:t>
+              <w:t>’</w:t>
+            </w:r>
+            <w:r>
+              <w:t>, ‘</w:t>
+            </w:r>
+            <w:proofErr w:type="spellStart"/>
+            <w:r>
+              <w:t>eco_groups</w:t>
+            </w:r>
+            <w:r>
+              <w:t>_</w:t>
+            </w:r>
+            <w:r>
+              <w:t>rock</w:t>
+            </w:r>
+            <w:proofErr w:type="spellEnd"/>
+            <w:r>
+              <w:t>’</w:t>
+            </w:r>
+            <w:r>
+              <w:t xml:space="preserve"> }).</w:t>
             </w:r>
           </w:p>
         </w:tc>
@@ -5400,7 +5541,7 @@
               <w:t>“</w:t>
             </w:r>
             <w:r>
-              <w:t>official_country_waters_wgs84</w:t>
+              <w:t>unofficial_country_waters_simplified_wgs84</w:t>
             </w:r>
             <w:r>
               <w:t>”</w:t>
@@ -6040,6 +6181,7 @@
           <w:p>
             <w:proofErr w:type="spellStart"/>
             <w:r>
+              <w:lastRenderedPageBreak/>
               <w:t>sar_surface_column</w:t>
             </w:r>
             <w:proofErr w:type="spellEnd"/>
@@ -6098,7 +6240,6 @@
           <w:p>
             <w:proofErr w:type="spellStart"/>
             <w:r>
-              <w:lastRenderedPageBreak/>
               <w:t>sar_subsurface_column</w:t>
             </w:r>
             <w:proofErr w:type="spellEnd"/>
@@ -6157,28 +6298,37 @@
           <w:p>
             <w:proofErr w:type="spellStart"/>
             <w:r>
-              <w:t>date_end</w:t>
-            </w:r>
-            <w:proofErr w:type="spellEnd"/>
-          </w:p>
-        </w:tc>
-        <w:tc>
-          <w:tcPr>
-            <w:tcW w:w="750" w:type="pct"/>
-          </w:tcPr>
-          <w:p>
-            <w:r>
-              <w:t>timestamp without time zone</w:t>
-            </w:r>
-          </w:p>
-        </w:tc>
-        <w:tc>
-          <w:tcPr>
-            <w:tcW w:w="1750" w:type="pct"/>
-          </w:tcPr>
-          <w:p>
-            <w:r>
-              <w:t>Latest date for Marine Recorder species samples a</w:t>
+              <w:t>end_year</w:t>
+            </w:r>
+            <w:proofErr w:type="spellEnd"/>
+          </w:p>
+        </w:tc>
+        <w:tc>
+          <w:tcPr>
+            <w:tcW w:w="750" w:type="pct"/>
+          </w:tcPr>
+          <w:p>
+            <w:r>
+              <w:t>integer</w:t>
+            </w:r>
+          </w:p>
+        </w:tc>
+        <w:tc>
+          <w:tcPr>
+            <w:tcW w:w="1750" w:type="pct"/>
+          </w:tcPr>
+          <w:p>
+            <w:r>
+              <w:t xml:space="preserve">Latest </w:t>
+            </w:r>
+            <w:r>
+              <w:t>year</w:t>
+            </w:r>
+            <w:r>
+              <w:t xml:space="preserve"> </w:t>
+            </w:r>
+            <w:r>
+              <w:t>for Marine Recorder species samples a</w:t>
             </w:r>
             <w:r>
               <w:t>nd pressure data to be included</w:t>
@@ -6728,27 +6878,19 @@
           </w:tcPr>
           <w:p>
             <w:r>
-              <w:t xml:space="preserve">Name of table containing single AOI boundary polygon and bounding box. Defaults to </w:t>
-            </w:r>
-            <w:r>
-              <w:t>“</w:t>
-            </w:r>
-            <w:r>
-              <w:t>boundary</w:t>
-            </w:r>
-            <w:r>
-              <w:t>”</w:t>
-            </w:r>
-            <w:r>
-              <w:t>.</w:t>
-            </w:r>
-          </w:p>
-        </w:tc>
-        <w:tc>
-          <w:tcPr>
-            <w:tcW w:w="1250" w:type="pct"/>
-          </w:tcPr>
-          <w:p/>
+              <w:t>Name of table containing single AOI boundary polygon and bounding box.</w:t>
+            </w:r>
+          </w:p>
+        </w:tc>
+        <w:tc>
+          <w:tcPr>
+            <w:tcW w:w="1250" w:type="pct"/>
+          </w:tcPr>
+          <w:p>
+            <w:r>
+              <w:t>“boundary”</w:t>
+            </w:r>
+          </w:p>
         </w:tc>
       </w:tr>
       <w:tr>
@@ -7713,28 +7855,37 @@
             <w:proofErr w:type="spellStart"/>
             <w:r>
               <w:lastRenderedPageBreak/>
-              <w:t>date_start</w:t>
-            </w:r>
-            <w:proofErr w:type="spellEnd"/>
-          </w:p>
-        </w:tc>
-        <w:tc>
-          <w:tcPr>
-            <w:tcW w:w="750" w:type="pct"/>
-          </w:tcPr>
-          <w:p>
-            <w:r>
-              <w:t>timestamp without time zone</w:t>
-            </w:r>
-          </w:p>
-        </w:tc>
-        <w:tc>
-          <w:tcPr>
-            <w:tcW w:w="1750" w:type="pct"/>
-          </w:tcPr>
-          <w:p>
-            <w:r>
-              <w:t>Earliest date for Marine Recorder sp</w:t>
+              <w:t>start_year</w:t>
+            </w:r>
+            <w:proofErr w:type="spellEnd"/>
+          </w:p>
+        </w:tc>
+        <w:tc>
+          <w:tcPr>
+            <w:tcW w:w="750" w:type="pct"/>
+          </w:tcPr>
+          <w:p>
+            <w:r>
+              <w:t>integer</w:t>
+            </w:r>
+          </w:p>
+        </w:tc>
+        <w:tc>
+          <w:tcPr>
+            <w:tcW w:w="1750" w:type="pct"/>
+          </w:tcPr>
+          <w:p>
+            <w:r>
+              <w:t xml:space="preserve">Earliest </w:t>
+            </w:r>
+            <w:r>
+              <w:t>year</w:t>
+            </w:r>
+            <w:r>
+              <w:t xml:space="preserve"> </w:t>
+            </w:r>
+            <w:r>
+              <w:t>for Marine Recorder sp</w:t>
             </w:r>
             <w:r>
               <w:t>e</w:t>
@@ -7759,28 +7910,37 @@
           <w:p>
             <w:proofErr w:type="spellStart"/>
             <w:r>
-              <w:t>date_end</w:t>
-            </w:r>
-            <w:proofErr w:type="spellEnd"/>
-          </w:p>
-        </w:tc>
-        <w:tc>
-          <w:tcPr>
-            <w:tcW w:w="750" w:type="pct"/>
-          </w:tcPr>
-          <w:p>
-            <w:r>
-              <w:t>timestamp without time zone</w:t>
-            </w:r>
-          </w:p>
-        </w:tc>
-        <w:tc>
-          <w:tcPr>
-            <w:tcW w:w="1750" w:type="pct"/>
-          </w:tcPr>
-          <w:p>
-            <w:r>
-              <w:t>Latest date for Marine Recorder species samples and pressure data to be included.</w:t>
+              <w:t>end_year</w:t>
+            </w:r>
+            <w:proofErr w:type="spellEnd"/>
+          </w:p>
+        </w:tc>
+        <w:tc>
+          <w:tcPr>
+            <w:tcW w:w="750" w:type="pct"/>
+          </w:tcPr>
+          <w:p>
+            <w:r>
+              <w:t>integer</w:t>
+            </w:r>
+          </w:p>
+        </w:tc>
+        <w:tc>
+          <w:tcPr>
+            <w:tcW w:w="1750" w:type="pct"/>
+          </w:tcPr>
+          <w:p>
+            <w:r>
+              <w:t xml:space="preserve">Latest </w:t>
+            </w:r>
+            <w:r>
+              <w:t>year</w:t>
+            </w:r>
+            <w:r>
+              <w:t xml:space="preserve"> </w:t>
+            </w:r>
+            <w:r>
+              <w:t>for Marine Recorder species samples and pressure data to be included.</w:t>
             </w:r>
           </w:p>
         </w:tc>
@@ -8821,28 +8981,37 @@
           <w:p>
             <w:proofErr w:type="spellStart"/>
             <w:r>
-              <w:t>date_start</w:t>
-            </w:r>
-            <w:proofErr w:type="spellEnd"/>
-          </w:p>
-        </w:tc>
-        <w:tc>
-          <w:tcPr>
-            <w:tcW w:w="750" w:type="pct"/>
-          </w:tcPr>
-          <w:p>
-            <w:r>
-              <w:t>timestamp without time zone</w:t>
-            </w:r>
-          </w:p>
-        </w:tc>
-        <w:tc>
-          <w:tcPr>
-            <w:tcW w:w="1750" w:type="pct"/>
-          </w:tcPr>
-          <w:p>
-            <w:r>
-              <w:t xml:space="preserve">Earliest date for Marine Recorder </w:t>
+              <w:t>start_year</w:t>
+            </w:r>
+            <w:proofErr w:type="spellEnd"/>
+          </w:p>
+        </w:tc>
+        <w:tc>
+          <w:tcPr>
+            <w:tcW w:w="750" w:type="pct"/>
+          </w:tcPr>
+          <w:p>
+            <w:r>
+              <w:t>integer</w:t>
+            </w:r>
+          </w:p>
+        </w:tc>
+        <w:tc>
+          <w:tcPr>
+            <w:tcW w:w="1750" w:type="pct"/>
+          </w:tcPr>
+          <w:p>
+            <w:r>
+              <w:t xml:space="preserve">Earliest </w:t>
+            </w:r>
+            <w:r>
+              <w:t>year</w:t>
+            </w:r>
+            <w:r>
+              <w:t xml:space="preserve"> </w:t>
+            </w:r>
+            <w:r>
+              <w:t xml:space="preserve">for Marine Recorder </w:t>
             </w:r>
             <w:proofErr w:type="spellStart"/>
             <w:r>
@@ -8869,28 +9038,37 @@
           <w:p>
             <w:proofErr w:type="spellStart"/>
             <w:r>
-              <w:t>date_end</w:t>
-            </w:r>
-            <w:proofErr w:type="spellEnd"/>
-          </w:p>
-        </w:tc>
-        <w:tc>
-          <w:tcPr>
-            <w:tcW w:w="750" w:type="pct"/>
-          </w:tcPr>
-          <w:p>
-            <w:r>
-              <w:t>timestamp without time zone</w:t>
-            </w:r>
-          </w:p>
-        </w:tc>
-        <w:tc>
-          <w:tcPr>
-            <w:tcW w:w="1750" w:type="pct"/>
-          </w:tcPr>
-          <w:p>
-            <w:r>
-              <w:t>Latest date for Marine Recorder species samples and pressure data to be included.</w:t>
+              <w:t>end_year</w:t>
+            </w:r>
+            <w:proofErr w:type="spellEnd"/>
+          </w:p>
+        </w:tc>
+        <w:tc>
+          <w:tcPr>
+            <w:tcW w:w="750" w:type="pct"/>
+          </w:tcPr>
+          <w:p>
+            <w:r>
+              <w:t>integer</w:t>
+            </w:r>
+          </w:p>
+        </w:tc>
+        <w:tc>
+          <w:tcPr>
+            <w:tcW w:w="1750" w:type="pct"/>
+          </w:tcPr>
+          <w:p>
+            <w:r>
+              <w:t xml:space="preserve">Latest </w:t>
+            </w:r>
+            <w:r>
+              <w:t>year</w:t>
+            </w:r>
+            <w:r>
+              <w:t xml:space="preserve"> </w:t>
+            </w:r>
+            <w:r>
+              <w:t>for Marine Recorder species samples and pressure data to be included.</w:t>
             </w:r>
           </w:p>
         </w:tc>
@@ -9357,28 +9535,37 @@
           <w:p>
             <w:proofErr w:type="spellStart"/>
             <w:r>
-              <w:t>date_start</w:t>
-            </w:r>
-            <w:proofErr w:type="spellEnd"/>
-          </w:p>
-        </w:tc>
-        <w:tc>
-          <w:tcPr>
-            <w:tcW w:w="750" w:type="pct"/>
-          </w:tcPr>
-          <w:p>
-            <w:r>
-              <w:t>timestamp without time zone</w:t>
-            </w:r>
-          </w:p>
-        </w:tc>
-        <w:tc>
-          <w:tcPr>
-            <w:tcW w:w="1750" w:type="pct"/>
-          </w:tcPr>
-          <w:p>
-            <w:r>
-              <w:t>Earliest date for squares to be included.</w:t>
+              <w:t>start_year</w:t>
+            </w:r>
+            <w:proofErr w:type="spellEnd"/>
+          </w:p>
+        </w:tc>
+        <w:tc>
+          <w:tcPr>
+            <w:tcW w:w="750" w:type="pct"/>
+          </w:tcPr>
+          <w:p>
+            <w:r>
+              <w:t>integer</w:t>
+            </w:r>
+          </w:p>
+        </w:tc>
+        <w:tc>
+          <w:tcPr>
+            <w:tcW w:w="1750" w:type="pct"/>
+          </w:tcPr>
+          <w:p>
+            <w:r>
+              <w:t xml:space="preserve">Earliest </w:t>
+            </w:r>
+            <w:r>
+              <w:t>year</w:t>
+            </w:r>
+            <w:r>
+              <w:t xml:space="preserve"> </w:t>
+            </w:r>
+            <w:r>
+              <w:t>for squares to be included.</w:t>
             </w:r>
           </w:p>
         </w:tc>
@@ -9397,18 +9584,18 @@
           <w:p>
             <w:proofErr w:type="spellStart"/>
             <w:r>
-              <w:t>date_end</w:t>
-            </w:r>
-            <w:proofErr w:type="spellEnd"/>
-          </w:p>
-        </w:tc>
-        <w:tc>
-          <w:tcPr>
-            <w:tcW w:w="750" w:type="pct"/>
-          </w:tcPr>
-          <w:p>
-            <w:r>
-              <w:t>timestamp without time zone</w:t>
+              <w:t>end_year</w:t>
+            </w:r>
+            <w:proofErr w:type="spellEnd"/>
+          </w:p>
+        </w:tc>
+        <w:tc>
+          <w:tcPr>
+            <w:tcW w:w="750" w:type="pct"/>
+          </w:tcPr>
+          <w:p>
+            <w:r>
+              <w:t>integer</w:t>
             </w:r>
           </w:p>
         </w:tc>
@@ -9421,7 +9608,13 @@
               <w:t xml:space="preserve">Latest </w:t>
             </w:r>
             <w:r>
-              <w:t>date for squares to be included.</w:t>
+              <w:t>year</w:t>
+            </w:r>
+            <w:r>
+              <w:t xml:space="preserve"> </w:t>
+            </w:r>
+            <w:r>
+              <w:t>for squares to be included.</w:t>
             </w:r>
           </w:p>
         </w:tc>
@@ -9593,28 +9786,28 @@
         <w:pStyle w:val="Subtitle"/>
       </w:pPr>
       <w:r>
+        <w:t>Returns</w:t>
+      </w:r>
+    </w:p>
+    <w:p>
+      <w:r>
+        <w:t xml:space="preserve">Cell size in the units of the spatial reference system identified by </w:t>
+      </w:r>
+      <w:proofErr w:type="spellStart"/>
+      <w:r>
+        <w:t>output_srid</w:t>
+      </w:r>
+      <w:proofErr w:type="spellEnd"/>
+      <w:r>
+        <w:t xml:space="preserve"> (normally degrees).</w:t>
+      </w:r>
+    </w:p>
+    <w:p>
+      <w:pPr>
+        <w:pStyle w:val="Subtitle"/>
+      </w:pPr>
+      <w:r>
         <w:lastRenderedPageBreak/>
-        <w:t>Returns</w:t>
-      </w:r>
-    </w:p>
-    <w:p>
-      <w:r>
-        <w:t xml:space="preserve">Cell size in the units of the spatial reference system identified by </w:t>
-      </w:r>
-      <w:proofErr w:type="spellStart"/>
-      <w:r>
-        <w:t>output_srid</w:t>
-      </w:r>
-      <w:proofErr w:type="spellEnd"/>
-      <w:r>
-        <w:t xml:space="preserve"> (normally degrees).</w:t>
-      </w:r>
-    </w:p>
-    <w:p>
-      <w:pPr>
-        <w:pStyle w:val="Subtitle"/>
-      </w:pPr>
-      <w:r>
         <w:t>Calls</w:t>
       </w:r>
     </w:p>
@@ -10212,7 +10405,15 @@
           </w:tcPr>
           <w:p>
             <w:r>
-              <w:t xml:space="preserve"> “official_country_waters_wgs84”</w:t>
+              <w:t xml:space="preserve"> “</w:t>
+            </w:r>
+            <w:proofErr w:type="spellStart"/>
+            <w:r>
+              <w:t>boundary_subdivide</w:t>
+            </w:r>
+            <w:proofErr w:type="spellEnd"/>
+            <w:r>
+              <w:t>”</w:t>
             </w:r>
           </w:p>
         </w:tc>
@@ -10278,60 +10479,60 @@
           </w:tcPr>
           <w:p>
             <w:r>
+              <w:t>exclude_empty_mismatched_eunis_l3</w:t>
+            </w:r>
+          </w:p>
+        </w:tc>
+        <w:tc>
+          <w:tcPr>
+            <w:tcW w:w="731" w:type="pct"/>
+          </w:tcPr>
+          <w:p>
+            <w:proofErr w:type="spellStart"/>
+            <w:r>
+              <w:t>boolean</w:t>
+            </w:r>
+            <w:proofErr w:type="spellEnd"/>
+          </w:p>
+        </w:tc>
+        <w:tc>
+          <w:tcPr>
+            <w:tcW w:w="1731" w:type="pct"/>
+          </w:tcPr>
+          <w:p>
+            <w:r>
+              <w:t xml:space="preserve">Controls whether habitats whose EUNIS L3 code is not matched in </w:t>
+            </w:r>
+            <w:proofErr w:type="spellStart"/>
+            <w:r>
+              <w:t>sensitivity_table</w:t>
+            </w:r>
+            <w:proofErr w:type="spellEnd"/>
+            <w:r>
+              <w:t xml:space="preserve"> are excluded (true) or included (false).</w:t>
+            </w:r>
+          </w:p>
+        </w:tc>
+        <w:tc>
+          <w:tcPr>
+            <w:tcW w:w="1227" w:type="pct"/>
+          </w:tcPr>
+          <w:p>
+            <w:r>
+              <w:t xml:space="preserve"> True</w:t>
+            </w:r>
+          </w:p>
+        </w:tc>
+      </w:tr>
+      <w:tr>
+        <w:tc>
+          <w:tcPr>
+            <w:tcW w:w="1311" w:type="pct"/>
+          </w:tcPr>
+          <w:p>
+            <w:proofErr w:type="spellStart"/>
+            <w:r>
               <w:lastRenderedPageBreak/>
-              <w:t>exclude_empty_mismatched_eunis_l3</w:t>
-            </w:r>
-          </w:p>
-        </w:tc>
-        <w:tc>
-          <w:tcPr>
-            <w:tcW w:w="731" w:type="pct"/>
-          </w:tcPr>
-          <w:p>
-            <w:proofErr w:type="spellStart"/>
-            <w:r>
-              <w:t>boolean</w:t>
-            </w:r>
-            <w:proofErr w:type="spellEnd"/>
-          </w:p>
-        </w:tc>
-        <w:tc>
-          <w:tcPr>
-            <w:tcW w:w="1731" w:type="pct"/>
-          </w:tcPr>
-          <w:p>
-            <w:r>
-              <w:t xml:space="preserve">Controls whether habitats whose EUNIS L3 code is not matched in </w:t>
-            </w:r>
-            <w:proofErr w:type="spellStart"/>
-            <w:r>
-              <w:t>sensitivity_table</w:t>
-            </w:r>
-            <w:proofErr w:type="spellEnd"/>
-            <w:r>
-              <w:t xml:space="preserve"> are excluded (true) or included (false).</w:t>
-            </w:r>
-          </w:p>
-        </w:tc>
-        <w:tc>
-          <w:tcPr>
-            <w:tcW w:w="1227" w:type="pct"/>
-          </w:tcPr>
-          <w:p>
-            <w:r>
-              <w:t xml:space="preserve"> True</w:t>
-            </w:r>
-          </w:p>
-        </w:tc>
-      </w:tr>
-      <w:tr>
-        <w:tc>
-          <w:tcPr>
-            <w:tcW w:w="1311" w:type="pct"/>
-          </w:tcPr>
-          <w:p>
-            <w:proofErr w:type="spellStart"/>
-            <w:r>
               <w:t>remove_overlaps</w:t>
             </w:r>
             <w:proofErr w:type="spellEnd"/>
@@ -10765,7 +10966,6 @@
           <w:p>
             <w:proofErr w:type="spellStart"/>
             <w:r>
-              <w:lastRenderedPageBreak/>
               <w:t>habitat_sensitivity_table</w:t>
             </w:r>
             <w:proofErr w:type="spellEnd"/>
@@ -10912,6 +11112,7 @@
         <w:pStyle w:val="Subtitle"/>
       </w:pPr>
       <w:r>
+        <w:lastRenderedPageBreak/>
         <w:t>Returns</w:t>
       </w:r>
     </w:p>
@@ -11222,15 +11423,15 @@
     </w:p>
     <w:p>
       <w:r>
+        <w:t>bh3_repair_geometries</w:t>
+      </w:r>
+    </w:p>
+    <w:p>
+      <w:pPr>
+        <w:pStyle w:val="Heading3"/>
+      </w:pPr>
+      <w:r>
         <w:lastRenderedPageBreak/>
-        <w:t>bh3_repair_geometries</w:t>
-      </w:r>
-    </w:p>
-    <w:p>
-      <w:pPr>
-        <w:pStyle w:val="Heading3"/>
-      </w:pPr>
-      <w:r>
         <w:t>Function</w:t>
       </w:r>
       <w:r>
@@ -11419,7 +11620,10 @@
             </w:r>
             <w:proofErr w:type="spellEnd"/>
             <w:r>
-              <w:t xml:space="preserve"> value one of { “</w:t>
+              <w:t xml:space="preserve"> value one of { </w:t>
+            </w:r>
+            <w:r>
+              <w:t>‘</w:t>
             </w:r>
             <w:proofErr w:type="spellStart"/>
             <w:r>
@@ -11427,7 +11631,13 @@
             </w:r>
             <w:proofErr w:type="spellEnd"/>
             <w:r>
-              <w:t>”, “</w:t>
+              <w:t>’</w:t>
+            </w:r>
+            <w:r>
+              <w:t xml:space="preserve">, </w:t>
+            </w:r>
+            <w:r>
+              <w:t>‘</w:t>
             </w:r>
             <w:proofErr w:type="spellStart"/>
             <w:r>
@@ -11435,7 +11645,25 @@
             </w:r>
             <w:proofErr w:type="spellEnd"/>
             <w:r>
-              <w:t>”, “rock”, “</w:t>
+              <w:t>’</w:t>
+            </w:r>
+            <w:r>
+              <w:t xml:space="preserve">, </w:t>
+            </w:r>
+            <w:r>
+              <w:t>‘</w:t>
+            </w:r>
+            <w:r>
+              <w:t>rock</w:t>
+            </w:r>
+            <w:r>
+              <w:t>’</w:t>
+            </w:r>
+            <w:r>
+              <w:t xml:space="preserve">, </w:t>
+            </w:r>
+            <w:r>
+              <w:t>‘</w:t>
             </w:r>
             <w:proofErr w:type="spellStart"/>
             <w:r>
@@ -11443,7 +11671,27 @@
             </w:r>
             <w:proofErr w:type="spellEnd"/>
             <w:r>
-              <w:t>” }).</w:t>
+              <w:t xml:space="preserve">’ </w:t>
+            </w:r>
+            <w:r>
+              <w:t>, ‘</w:t>
+            </w:r>
+            <w:proofErr w:type="spellStart"/>
+            <w:r>
+              <w:t>eco_groups</w:t>
+            </w:r>
+            <w:r>
+              <w:t>_</w:t>
+            </w:r>
+            <w:r>
+              <w:t>rock</w:t>
+            </w:r>
+            <w:proofErr w:type="spellEnd"/>
+            <w:r>
+              <w:t>’</w:t>
+            </w:r>
+            <w:r>
+              <w:t xml:space="preserve"> }).</w:t>
             </w:r>
           </w:p>
         </w:tc>
@@ -11554,32 +11802,29 @@
     </w:p>
     <w:p>
       <w:r>
-        <w:t xml:space="preserve">Creates the output sensitivity mode table and populates it by joining the habitat table to the clipped species sensitivity table, separately counting the total number of samples as well as counting and ranking the frequencies of all different surface and sub-surface abrasion sensitivity scores, aggregating by </w:t>
-      </w:r>
+        <w:t xml:space="preserve">Creates the output sensitivity mode table and populates it by joining the habitat table to the clipped species sensitivity table, separately counting the total number of samples as well as counting and ranking the frequencies of all different surface and sub-surface abrasion sensitivity scores, aggregating by habitat table </w:t>
+      </w:r>
+      <w:proofErr w:type="spellStart"/>
+      <w:r>
+        <w:t>gid</w:t>
+      </w:r>
+      <w:proofErr w:type="spellEnd"/>
+      <w:r>
+        <w:t>, and inserting the top ranked rows plus the habitat table</w:t>
+      </w:r>
+      <w:r>
+        <w:t>’</w:t>
+      </w:r>
+      <w:r>
+        <w:t>s maximum surface and sub-surface sensitivity and confidence scores into the output sensitivity mode table provided the number of samples divided by the polygon area in square metres is at least 0.00000005.</w:t>
+      </w:r>
+    </w:p>
+    <w:p>
+      <w:pPr>
+        <w:pStyle w:val="Subtitle"/>
+      </w:pPr>
       <w:r>
         <w:lastRenderedPageBreak/>
-        <w:t xml:space="preserve">habitat table </w:t>
-      </w:r>
-      <w:proofErr w:type="spellStart"/>
-      <w:r>
-        <w:t>gid</w:t>
-      </w:r>
-      <w:proofErr w:type="spellEnd"/>
-      <w:r>
-        <w:t>, and inserting the top ranked rows plus the habitat table</w:t>
-      </w:r>
-      <w:r>
-        <w:t>’</w:t>
-      </w:r>
-      <w:r>
-        <w:t>s maximum surface and sub-surface sensitivity and confidence scores into the output sensitivity mode table provided the number of samples divided by the polygon area in square metres is at least 0.00000005.</w:t>
-      </w:r>
-    </w:p>
-    <w:p>
-      <w:pPr>
-        <w:pStyle w:val="Subtitle"/>
-      </w:pPr>
-      <w:r>
         <w:t>Parameters</w:t>
       </w:r>
     </w:p>
@@ -11847,7 +12092,10 @@
             </w:r>
             <w:proofErr w:type="spellEnd"/>
             <w:r>
-              <w:t xml:space="preserve"> value one of { “</w:t>
+              <w:t xml:space="preserve"> value one of { </w:t>
+            </w:r>
+            <w:r>
+              <w:t>‘</w:t>
             </w:r>
             <w:proofErr w:type="spellStart"/>
             <w:r>
@@ -11855,7 +12103,13 @@
             </w:r>
             <w:proofErr w:type="spellEnd"/>
             <w:r>
-              <w:t>”, “</w:t>
+              <w:t>’</w:t>
+            </w:r>
+            <w:r>
+              <w:t xml:space="preserve">, </w:t>
+            </w:r>
+            <w:r>
+              <w:t>‘</w:t>
             </w:r>
             <w:proofErr w:type="spellStart"/>
             <w:r>
@@ -11863,7 +12117,25 @@
             </w:r>
             <w:proofErr w:type="spellEnd"/>
             <w:r>
-              <w:t>”, “rock”, “</w:t>
+              <w:t>’</w:t>
+            </w:r>
+            <w:r>
+              <w:t xml:space="preserve">, </w:t>
+            </w:r>
+            <w:r>
+              <w:t>‘</w:t>
+            </w:r>
+            <w:r>
+              <w:t>rock</w:t>
+            </w:r>
+            <w:r>
+              <w:t>’</w:t>
+            </w:r>
+            <w:r>
+              <w:t xml:space="preserve">, </w:t>
+            </w:r>
+            <w:r>
+              <w:t>‘</w:t>
             </w:r>
             <w:proofErr w:type="spellStart"/>
             <w:r>
@@ -11871,7 +12143,24 @@
             </w:r>
             <w:proofErr w:type="spellEnd"/>
             <w:r>
-              <w:t>” }).</w:t>
+              <w:t>’</w:t>
+            </w:r>
+            <w:r>
+              <w:t xml:space="preserve">, </w:t>
+            </w:r>
+            <w:r>
+              <w:t>‘</w:t>
+            </w:r>
+            <w:proofErr w:type="spellStart"/>
+            <w:r>
+              <w:t>eco_groups_rock</w:t>
+            </w:r>
+            <w:proofErr w:type="spellEnd"/>
+            <w:r>
+              <w:t>’</w:t>
+            </w:r>
+            <w:r>
+              <w:t xml:space="preserve"> }).</w:t>
             </w:r>
           </w:p>
         </w:tc>
@@ -11890,36 +12179,43 @@
           <w:p>
             <w:proofErr w:type="spellStart"/>
             <w:r>
-              <w:t>date_start</w:t>
-            </w:r>
-            <w:proofErr w:type="spellEnd"/>
-          </w:p>
-        </w:tc>
-        <w:tc>
-          <w:tcPr>
-            <w:tcW w:w="750" w:type="pct"/>
-          </w:tcPr>
-          <w:p>
-            <w:r>
-              <w:t>timestamp without time zone</w:t>
-            </w:r>
-          </w:p>
-        </w:tc>
-        <w:tc>
-          <w:tcPr>
-            <w:tcW w:w="1750" w:type="pct"/>
-          </w:tcPr>
-          <w:p>
-            <w:r>
-              <w:t xml:space="preserve">Earliest date for Marine Recorder </w:t>
-            </w:r>
-            <w:proofErr w:type="spellStart"/>
-            <w:r>
-              <w:t>spcies</w:t>
-            </w:r>
-            <w:proofErr w:type="spellEnd"/>
-            <w:r>
-              <w:t xml:space="preserve"> samples to be included.</w:t>
+              <w:t>start_year</w:t>
+            </w:r>
+            <w:proofErr w:type="spellEnd"/>
+          </w:p>
+        </w:tc>
+        <w:tc>
+          <w:tcPr>
+            <w:tcW w:w="750" w:type="pct"/>
+          </w:tcPr>
+          <w:p>
+            <w:r>
+              <w:t>integer</w:t>
+            </w:r>
+          </w:p>
+        </w:tc>
+        <w:tc>
+          <w:tcPr>
+            <w:tcW w:w="1750" w:type="pct"/>
+          </w:tcPr>
+          <w:p>
+            <w:r>
+              <w:t xml:space="preserve">Earliest </w:t>
+            </w:r>
+            <w:r>
+              <w:t>year</w:t>
+            </w:r>
+            <w:r>
+              <w:t xml:space="preserve"> </w:t>
+            </w:r>
+            <w:r>
+              <w:t>for Marine Recorder sp</w:t>
+            </w:r>
+            <w:r>
+              <w:t>e</w:t>
+            </w:r>
+            <w:r>
+              <w:t>cies samples to be included.</w:t>
             </w:r>
           </w:p>
         </w:tc>
@@ -11938,40 +12234,49 @@
           <w:p>
             <w:proofErr w:type="spellStart"/>
             <w:r>
-              <w:t>date_end</w:t>
-            </w:r>
-            <w:proofErr w:type="spellEnd"/>
-          </w:p>
-        </w:tc>
-        <w:tc>
-          <w:tcPr>
-            <w:tcW w:w="750" w:type="pct"/>
-          </w:tcPr>
-          <w:p>
-            <w:r>
-              <w:t>timestamp without time zone</w:t>
-            </w:r>
-          </w:p>
-        </w:tc>
-        <w:tc>
-          <w:tcPr>
-            <w:tcW w:w="1750" w:type="pct"/>
-          </w:tcPr>
-          <w:p>
-            <w:r>
-              <w:t>Latest date for Marine Recorder species samples and pressure data to be included.</w:t>
-            </w:r>
-          </w:p>
-        </w:tc>
-        <w:tc>
-          <w:tcPr>
-            <w:tcW w:w="1250" w:type="pct"/>
-          </w:tcPr>
-          <w:p>
+              <w:t>end_year</w:t>
+            </w:r>
+            <w:proofErr w:type="spellEnd"/>
+          </w:p>
+        </w:tc>
+        <w:tc>
+          <w:tcPr>
+            <w:tcW w:w="750" w:type="pct"/>
+          </w:tcPr>
+          <w:p>
+            <w:r>
+              <w:t>integer</w:t>
+            </w:r>
+          </w:p>
+        </w:tc>
+        <w:tc>
+          <w:tcPr>
+            <w:tcW w:w="1750" w:type="pct"/>
+          </w:tcPr>
+          <w:p>
+            <w:r>
+              <w:t xml:space="preserve">Latest </w:t>
+            </w:r>
+            <w:r>
+              <w:t>year</w:t>
+            </w:r>
             <w:r>
               <w:t xml:space="preserve"> </w:t>
             </w:r>
             <w:r>
+              <w:t>for Marine Recorder species samples and pressure data to be included.</w:t>
+            </w:r>
+          </w:p>
+        </w:tc>
+        <w:tc>
+          <w:tcPr>
+            <w:tcW w:w="1250" w:type="pct"/>
+          </w:tcPr>
+          <w:p>
+            <w:r>
+              <w:t xml:space="preserve"> </w:t>
+            </w:r>
+            <w:r>
               <w:t>C</w:t>
             </w:r>
             <w:r>
@@ -12422,20 +12727,20 @@
         <w:pStyle w:val="Subtitle"/>
       </w:pPr>
       <w:r>
+        <w:t>Returns</w:t>
+      </w:r>
+    </w:p>
+    <w:p>
+      <w:r>
+        <w:t>A single error record. If execution succeeds its success field will be true and the remaining fields will be empty.</w:t>
+      </w:r>
+    </w:p>
+    <w:p>
+      <w:pPr>
+        <w:pStyle w:val="Subtitle"/>
+      </w:pPr>
+      <w:r>
         <w:lastRenderedPageBreak/>
-        <w:t>Returns</w:t>
-      </w:r>
-    </w:p>
-    <w:p>
-      <w:r>
-        <w:t>A single error record. If execution succeeds its success field will be true and the remaining fields will be empty.</w:t>
-      </w:r>
-    </w:p>
-    <w:p>
-      <w:pPr>
-        <w:pStyle w:val="Subtitle"/>
-      </w:pPr>
-      <w:r>
         <w:t>Calls</w:t>
       </w:r>
     </w:p>
@@ -12742,7 +13047,10 @@
           </w:tcPr>
           <w:p>
             <w:r>
-              <w:t>Source table for habitat sensitivity scores (</w:t>
+              <w:t>Source table for habitat sensitivi</w:t>
+            </w:r>
+            <w:r>
+              <w:t>ty scores (</w:t>
             </w:r>
             <w:proofErr w:type="spellStart"/>
             <w:r>
@@ -12750,7 +13058,7 @@
             </w:r>
             <w:proofErr w:type="spellEnd"/>
             <w:r>
-              <w:t xml:space="preserve"> value one of { “</w:t>
+              <w:t xml:space="preserve"> value one of { ‘</w:t>
             </w:r>
             <w:proofErr w:type="spellStart"/>
             <w:r>
@@ -12758,7 +13066,13 @@
             </w:r>
             <w:proofErr w:type="spellEnd"/>
             <w:r>
-              <w:t>”, “</w:t>
+              <w:t>’</w:t>
+            </w:r>
+            <w:r>
+              <w:t xml:space="preserve">, </w:t>
+            </w:r>
+            <w:r>
+              <w:t>‘</w:t>
             </w:r>
             <w:proofErr w:type="spellStart"/>
             <w:r>
@@ -12766,7 +13080,25 @@
             </w:r>
             <w:proofErr w:type="spellEnd"/>
             <w:r>
-              <w:t>”, “rock”, “</w:t>
+              <w:t>’</w:t>
+            </w:r>
+            <w:r>
+              <w:t xml:space="preserve">, </w:t>
+            </w:r>
+            <w:r>
+              <w:t>‘</w:t>
+            </w:r>
+            <w:r>
+              <w:t>rock</w:t>
+            </w:r>
+            <w:r>
+              <w:t>’</w:t>
+            </w:r>
+            <w:r>
+              <w:t xml:space="preserve">, </w:t>
+            </w:r>
+            <w:r>
+              <w:t>‘</w:t>
             </w:r>
             <w:proofErr w:type="spellStart"/>
             <w:r>
@@ -12774,7 +13106,27 @@
             </w:r>
             <w:proofErr w:type="spellEnd"/>
             <w:r>
-              <w:t>” }).</w:t>
+              <w:t>’</w:t>
+            </w:r>
+            <w:r>
+              <w:t>, ‘</w:t>
+            </w:r>
+            <w:proofErr w:type="spellStart"/>
+            <w:r>
+              <w:t>eco_groups</w:t>
+            </w:r>
+            <w:r>
+              <w:t>_</w:t>
+            </w:r>
+            <w:r>
+              <w:t>rock</w:t>
+            </w:r>
+            <w:proofErr w:type="spellEnd"/>
+            <w:r>
+              <w:t>’</w:t>
+            </w:r>
+            <w:r>
+              <w:t xml:space="preserve"> }).</w:t>
             </w:r>
           </w:p>
         </w:tc>
@@ -12793,36 +13145,43 @@
           <w:p>
             <w:proofErr w:type="spellStart"/>
             <w:r>
-              <w:t>date_start</w:t>
-            </w:r>
-            <w:proofErr w:type="spellEnd"/>
-          </w:p>
-        </w:tc>
-        <w:tc>
-          <w:tcPr>
-            <w:tcW w:w="750" w:type="pct"/>
-          </w:tcPr>
-          <w:p>
-            <w:r>
-              <w:t>timestamp without time zone</w:t>
-            </w:r>
-          </w:p>
-        </w:tc>
-        <w:tc>
-          <w:tcPr>
-            <w:tcW w:w="1750" w:type="pct"/>
-          </w:tcPr>
-          <w:p>
-            <w:r>
-              <w:t xml:space="preserve">Earliest date for Marine Recorder </w:t>
-            </w:r>
-            <w:proofErr w:type="spellStart"/>
-            <w:r>
-              <w:t>spcies</w:t>
-            </w:r>
-            <w:proofErr w:type="spellEnd"/>
-            <w:r>
-              <w:t xml:space="preserve"> samples to be included.</w:t>
+              <w:t>start_year</w:t>
+            </w:r>
+            <w:proofErr w:type="spellEnd"/>
+          </w:p>
+        </w:tc>
+        <w:tc>
+          <w:tcPr>
+            <w:tcW w:w="750" w:type="pct"/>
+          </w:tcPr>
+          <w:p>
+            <w:r>
+              <w:t>integer</w:t>
+            </w:r>
+          </w:p>
+        </w:tc>
+        <w:tc>
+          <w:tcPr>
+            <w:tcW w:w="1750" w:type="pct"/>
+          </w:tcPr>
+          <w:p>
+            <w:r>
+              <w:t xml:space="preserve">Earliest </w:t>
+            </w:r>
+            <w:r>
+              <w:t>year</w:t>
+            </w:r>
+            <w:r>
+              <w:t xml:space="preserve"> </w:t>
+            </w:r>
+            <w:r>
+              <w:t>for Marine Recorder sp</w:t>
+            </w:r>
+            <w:r>
+              <w:t>e</w:t>
+            </w:r>
+            <w:r>
+              <w:t>cies samples to be included.</w:t>
             </w:r>
           </w:p>
         </w:tc>
@@ -12841,28 +13200,37 @@
           <w:p>
             <w:proofErr w:type="spellStart"/>
             <w:r>
-              <w:t>date_end</w:t>
-            </w:r>
-            <w:proofErr w:type="spellEnd"/>
-          </w:p>
-        </w:tc>
-        <w:tc>
-          <w:tcPr>
-            <w:tcW w:w="750" w:type="pct"/>
-          </w:tcPr>
-          <w:p>
-            <w:r>
-              <w:t>timestamp without time zone</w:t>
-            </w:r>
-          </w:p>
-        </w:tc>
-        <w:tc>
-          <w:tcPr>
-            <w:tcW w:w="1750" w:type="pct"/>
-          </w:tcPr>
-          <w:p>
-            <w:r>
-              <w:t>Latest date for Marine Recorder species samples and pressure data to be included.</w:t>
+              <w:t>end_year</w:t>
+            </w:r>
+            <w:proofErr w:type="spellEnd"/>
+          </w:p>
+        </w:tc>
+        <w:tc>
+          <w:tcPr>
+            <w:tcW w:w="750" w:type="pct"/>
+          </w:tcPr>
+          <w:p>
+            <w:r>
+              <w:t>integer</w:t>
+            </w:r>
+          </w:p>
+        </w:tc>
+        <w:tc>
+          <w:tcPr>
+            <w:tcW w:w="1750" w:type="pct"/>
+          </w:tcPr>
+          <w:p>
+            <w:r>
+              <w:t xml:space="preserve">Latest </w:t>
+            </w:r>
+            <w:r>
+              <w:t>year</w:t>
+            </w:r>
+            <w:r>
+              <w:t xml:space="preserve"> </w:t>
+            </w:r>
+            <w:r>
+              <w:t>for Marine Recorder species samples and pressure data to be included.</w:t>
             </w:r>
           </w:p>
         </w:tc>
@@ -12998,75 +13366,75 @@
           <w:p>
             <w:proofErr w:type="spellStart"/>
             <w:r>
+              <w:t>habitat_types_filter_negate</w:t>
+            </w:r>
+            <w:proofErr w:type="spellEnd"/>
+          </w:p>
+        </w:tc>
+        <w:tc>
+          <w:tcPr>
+            <w:tcW w:w="750" w:type="pct"/>
+          </w:tcPr>
+          <w:p>
+            <w:proofErr w:type="spellStart"/>
+            <w:r>
+              <w:t>boolean</w:t>
+            </w:r>
+            <w:proofErr w:type="spellEnd"/>
+          </w:p>
+        </w:tc>
+        <w:tc>
+          <w:tcPr>
+            <w:tcW w:w="1750" w:type="pct"/>
+          </w:tcPr>
+          <w:p>
+            <w:r>
+              <w:t xml:space="preserve">If true condition built with </w:t>
+            </w:r>
+            <w:proofErr w:type="spellStart"/>
+            <w:r>
+              <w:t>habitat_types_filter</w:t>
+            </w:r>
+            <w:proofErr w:type="spellEnd"/>
+            <w:r>
+              <w:t xml:space="preserve"> is to be negated, i.e. EUNIS L3 codes in </w:t>
+            </w:r>
+            <w:proofErr w:type="spellStart"/>
+            <w:r>
+              <w:t>habitat_types_filter</w:t>
+            </w:r>
+            <w:proofErr w:type="spellEnd"/>
+            <w:r>
+              <w:t xml:space="preserve"> will be excluded.</w:t>
+            </w:r>
+          </w:p>
+        </w:tc>
+        <w:tc>
+          <w:tcPr>
+            <w:tcW w:w="1250" w:type="pct"/>
+          </w:tcPr>
+          <w:p>
+            <w:r>
+              <w:t xml:space="preserve"> </w:t>
+            </w:r>
+            <w:r>
+              <w:t>f</w:t>
+            </w:r>
+            <w:r>
+              <w:t>alse</w:t>
+            </w:r>
+          </w:p>
+        </w:tc>
+      </w:tr>
+      <w:tr>
+        <w:tc>
+          <w:tcPr>
+            <w:tcW w:w="1250" w:type="pct"/>
+          </w:tcPr>
+          <w:p>
+            <w:proofErr w:type="spellStart"/>
+            <w:r>
               <w:lastRenderedPageBreak/>
-              <w:t>habitat_types_filter_negate</w:t>
-            </w:r>
-            <w:proofErr w:type="spellEnd"/>
-          </w:p>
-        </w:tc>
-        <w:tc>
-          <w:tcPr>
-            <w:tcW w:w="750" w:type="pct"/>
-          </w:tcPr>
-          <w:p>
-            <w:proofErr w:type="spellStart"/>
-            <w:r>
-              <w:t>boolean</w:t>
-            </w:r>
-            <w:proofErr w:type="spellEnd"/>
-          </w:p>
-        </w:tc>
-        <w:tc>
-          <w:tcPr>
-            <w:tcW w:w="1750" w:type="pct"/>
-          </w:tcPr>
-          <w:p>
-            <w:r>
-              <w:t xml:space="preserve">If true condition built with </w:t>
-            </w:r>
-            <w:proofErr w:type="spellStart"/>
-            <w:r>
-              <w:t>habitat_types_filter</w:t>
-            </w:r>
-            <w:proofErr w:type="spellEnd"/>
-            <w:r>
-              <w:t xml:space="preserve"> is to be negated, i.e. EUNIS L3 codes in </w:t>
-            </w:r>
-            <w:proofErr w:type="spellStart"/>
-            <w:r>
-              <w:t>habitat_types_filter</w:t>
-            </w:r>
-            <w:proofErr w:type="spellEnd"/>
-            <w:r>
-              <w:t xml:space="preserve"> will be excluded.</w:t>
-            </w:r>
-          </w:p>
-        </w:tc>
-        <w:tc>
-          <w:tcPr>
-            <w:tcW w:w="1250" w:type="pct"/>
-          </w:tcPr>
-          <w:p>
-            <w:r>
-              <w:t xml:space="preserve"> </w:t>
-            </w:r>
-            <w:r>
-              <w:t>f</w:t>
-            </w:r>
-            <w:r>
-              <w:t>alse</w:t>
-            </w:r>
-          </w:p>
-        </w:tc>
-      </w:tr>
-      <w:tr>
-        <w:tc>
-          <w:tcPr>
-            <w:tcW w:w="1250" w:type="pct"/>
-          </w:tcPr>
-          <w:p>
-            <w:proofErr w:type="spellStart"/>
-            <w:r>
               <w:t>output_srid</w:t>
             </w:r>
             <w:proofErr w:type="spellEnd"/>
@@ -13535,151 +13903,151 @@
           <w:p>
             <w:proofErr w:type="spellStart"/>
             <w:r>
+              <w:t>output_schema</w:t>
+            </w:r>
+            <w:proofErr w:type="spellEnd"/>
+          </w:p>
+        </w:tc>
+        <w:tc>
+          <w:tcPr>
+            <w:tcW w:w="750" w:type="pct"/>
+          </w:tcPr>
+          <w:p>
+            <w:r>
+              <w:t>name</w:t>
+            </w:r>
+          </w:p>
+        </w:tc>
+        <w:tc>
+          <w:tcPr>
+            <w:tcW w:w="1750" w:type="pct"/>
+          </w:tcPr>
+          <w:p>
+            <w:r>
+              <w:t>Schema in which output table will be created (will be created if it does not already exist; tables in it will be overwritten).</w:t>
+            </w:r>
+          </w:p>
+        </w:tc>
+        <w:tc>
+          <w:tcPr>
+            <w:tcW w:w="1250" w:type="pct"/>
+          </w:tcPr>
+          <w:p/>
+        </w:tc>
+      </w:tr>
+      <w:tr>
+        <w:tc>
+          <w:tcPr>
+            <w:tcW w:w="1250" w:type="pct"/>
+          </w:tcPr>
+          <w:p>
+            <w:proofErr w:type="spellStart"/>
+            <w:r>
+              <w:t>habitat_sensitivity_table</w:t>
+            </w:r>
+            <w:proofErr w:type="spellEnd"/>
+          </w:p>
+        </w:tc>
+        <w:tc>
+          <w:tcPr>
+            <w:tcW w:w="750" w:type="pct"/>
+          </w:tcPr>
+          <w:p>
+            <w:r>
+              <w:t>name</w:t>
+            </w:r>
+          </w:p>
+        </w:tc>
+        <w:tc>
+          <w:tcPr>
+            <w:tcW w:w="1750" w:type="pct"/>
+          </w:tcPr>
+          <w:p>
+            <w:r>
+              <w:t>Name of habitat sensitivity table.</w:t>
+            </w:r>
+          </w:p>
+        </w:tc>
+        <w:tc>
+          <w:tcPr>
+            <w:tcW w:w="1250" w:type="pct"/>
+          </w:tcPr>
+          <w:p>
+            <w:r>
+              <w:t xml:space="preserve"> “</w:t>
+            </w:r>
+            <w:proofErr w:type="spellStart"/>
+            <w:r>
+              <w:t>habitat_sensitivity</w:t>
+            </w:r>
+            <w:proofErr w:type="spellEnd"/>
+            <w:r>
+              <w:t>”.</w:t>
+            </w:r>
+          </w:p>
+        </w:tc>
+      </w:tr>
+      <w:tr>
+        <w:tc>
+          <w:tcPr>
+            <w:tcW w:w="1250" w:type="pct"/>
+          </w:tcPr>
+          <w:p>
+            <w:proofErr w:type="spellStart"/>
+            <w:r>
+              <w:t>species_sensitivity_max_table</w:t>
+            </w:r>
+            <w:proofErr w:type="spellEnd"/>
+          </w:p>
+        </w:tc>
+        <w:tc>
+          <w:tcPr>
+            <w:tcW w:w="750" w:type="pct"/>
+          </w:tcPr>
+          <w:p>
+            <w:r>
+              <w:t>name</w:t>
+            </w:r>
+          </w:p>
+        </w:tc>
+        <w:tc>
+          <w:tcPr>
+            <w:tcW w:w="1750" w:type="pct"/>
+          </w:tcPr>
+          <w:p>
+            <w:r>
+              <w:t>Table name of species sensitivity maximum map.</w:t>
+            </w:r>
+          </w:p>
+        </w:tc>
+        <w:tc>
+          <w:tcPr>
+            <w:tcW w:w="1250" w:type="pct"/>
+          </w:tcPr>
+          <w:p>
+            <w:r>
+              <w:t xml:space="preserve"> “</w:t>
+            </w:r>
+            <w:proofErr w:type="spellStart"/>
+            <w:r>
+              <w:t>species_sensitivity_max</w:t>
+            </w:r>
+            <w:proofErr w:type="spellEnd"/>
+            <w:r>
+              <w:t>”.</w:t>
+            </w:r>
+          </w:p>
+        </w:tc>
+      </w:tr>
+      <w:tr>
+        <w:tc>
+          <w:tcPr>
+            <w:tcW w:w="1250" w:type="pct"/>
+          </w:tcPr>
+          <w:p>
+            <w:proofErr w:type="spellStart"/>
+            <w:r>
               <w:lastRenderedPageBreak/>
-              <w:t>output_schema</w:t>
-            </w:r>
-            <w:proofErr w:type="spellEnd"/>
-          </w:p>
-        </w:tc>
-        <w:tc>
-          <w:tcPr>
-            <w:tcW w:w="750" w:type="pct"/>
-          </w:tcPr>
-          <w:p>
-            <w:r>
-              <w:t>name</w:t>
-            </w:r>
-          </w:p>
-        </w:tc>
-        <w:tc>
-          <w:tcPr>
-            <w:tcW w:w="1750" w:type="pct"/>
-          </w:tcPr>
-          <w:p>
-            <w:r>
-              <w:t>Schema in which output table will be created (will be created if it does not already exist; tables in it will be overwritten).</w:t>
-            </w:r>
-          </w:p>
-        </w:tc>
-        <w:tc>
-          <w:tcPr>
-            <w:tcW w:w="1250" w:type="pct"/>
-          </w:tcPr>
-          <w:p/>
-        </w:tc>
-      </w:tr>
-      <w:tr>
-        <w:tc>
-          <w:tcPr>
-            <w:tcW w:w="1250" w:type="pct"/>
-          </w:tcPr>
-          <w:p>
-            <w:proofErr w:type="spellStart"/>
-            <w:r>
-              <w:t>habitat_sensitivity_table</w:t>
-            </w:r>
-            <w:proofErr w:type="spellEnd"/>
-          </w:p>
-        </w:tc>
-        <w:tc>
-          <w:tcPr>
-            <w:tcW w:w="750" w:type="pct"/>
-          </w:tcPr>
-          <w:p>
-            <w:r>
-              <w:t>name</w:t>
-            </w:r>
-          </w:p>
-        </w:tc>
-        <w:tc>
-          <w:tcPr>
-            <w:tcW w:w="1750" w:type="pct"/>
-          </w:tcPr>
-          <w:p>
-            <w:r>
-              <w:t>Name of habitat sensitivity table.</w:t>
-            </w:r>
-          </w:p>
-        </w:tc>
-        <w:tc>
-          <w:tcPr>
-            <w:tcW w:w="1250" w:type="pct"/>
-          </w:tcPr>
-          <w:p>
-            <w:r>
-              <w:t xml:space="preserve"> “</w:t>
-            </w:r>
-            <w:proofErr w:type="spellStart"/>
-            <w:r>
-              <w:t>habitat_sensitivity</w:t>
-            </w:r>
-            <w:proofErr w:type="spellEnd"/>
-            <w:r>
-              <w:t>”.</w:t>
-            </w:r>
-          </w:p>
-        </w:tc>
-      </w:tr>
-      <w:tr>
-        <w:tc>
-          <w:tcPr>
-            <w:tcW w:w="1250" w:type="pct"/>
-          </w:tcPr>
-          <w:p>
-            <w:proofErr w:type="spellStart"/>
-            <w:r>
-              <w:t>species_sensitivity_max_table</w:t>
-            </w:r>
-            <w:proofErr w:type="spellEnd"/>
-          </w:p>
-        </w:tc>
-        <w:tc>
-          <w:tcPr>
-            <w:tcW w:w="750" w:type="pct"/>
-          </w:tcPr>
-          <w:p>
-            <w:r>
-              <w:t>name</w:t>
-            </w:r>
-          </w:p>
-        </w:tc>
-        <w:tc>
-          <w:tcPr>
-            <w:tcW w:w="1750" w:type="pct"/>
-          </w:tcPr>
-          <w:p>
-            <w:r>
-              <w:t>Table name of species sensitivity maximum map.</w:t>
-            </w:r>
-          </w:p>
-        </w:tc>
-        <w:tc>
-          <w:tcPr>
-            <w:tcW w:w="1250" w:type="pct"/>
-          </w:tcPr>
-          <w:p>
-            <w:r>
-              <w:t xml:space="preserve"> “</w:t>
-            </w:r>
-            <w:proofErr w:type="spellStart"/>
-            <w:r>
-              <w:t>species_sensitivity_max</w:t>
-            </w:r>
-            <w:proofErr w:type="spellEnd"/>
-            <w:r>
-              <w:t>”.</w:t>
-            </w:r>
-          </w:p>
-        </w:tc>
-      </w:tr>
-      <w:tr>
-        <w:tc>
-          <w:tcPr>
-            <w:tcW w:w="1250" w:type="pct"/>
-          </w:tcPr>
-          <w:p>
-            <w:proofErr w:type="spellStart"/>
-            <w:r>
               <w:t>species_sensitivity_mode_table</w:t>
             </w:r>
             <w:proofErr w:type="spellEnd"/>
@@ -14163,6 +14531,7 @@
         <w:pStyle w:val="Subtitle"/>
       </w:pPr>
       <w:r>
+        <w:lastRenderedPageBreak/>
         <w:t>Calls</w:t>
       </w:r>
     </w:p>
@@ -14476,76 +14845,76 @@
         <w:pStyle w:val="Heading3"/>
       </w:pPr>
       <w:r>
+        <w:t>F</w:t>
+      </w:r>
+      <w:r>
+        <w:t>unction</w:t>
+      </w:r>
+      <w:r>
+        <w:t xml:space="preserve"> public.bh3_boundary_subdivide</w:t>
+      </w:r>
+    </w:p>
+    <w:p>
+      <w:pPr>
+        <w:pStyle w:val="Subtitle"/>
+      </w:pPr>
+      <w:r>
+        <w:t>Purpose</w:t>
+      </w:r>
+    </w:p>
+    <w:p>
+      <w:r>
+        <w:t xml:space="preserve">Selects AOI polygons from </w:t>
+      </w:r>
+      <w:proofErr w:type="spellStart"/>
+      <w:r>
+        <w:t>boundary_schema.boundary_table</w:t>
+      </w:r>
+      <w:proofErr w:type="spellEnd"/>
+      <w:r>
+        <w:t xml:space="preserve"> identified by </w:t>
+      </w:r>
+      <w:proofErr w:type="spellStart"/>
+      <w:r>
+        <w:t>boundary_filter</w:t>
+      </w:r>
+      <w:proofErr w:type="spellEnd"/>
+      <w:r>
+        <w:t>, splits them into smaller parts with no more than 256 vertices each and unions them into a single AOI polygon and its bounding box.</w:t>
+      </w:r>
+    </w:p>
+    <w:p>
+      <w:pPr>
+        <w:pStyle w:val="Subtitle"/>
+      </w:pPr>
+      <w:r>
+        <w:t>Approach</w:t>
+      </w:r>
+    </w:p>
+    <w:p>
+      <w:r>
+        <w:t xml:space="preserve">Calls the </w:t>
+      </w:r>
+      <w:proofErr w:type="spellStart"/>
+      <w:r>
+        <w:t>ST_Subdivide</w:t>
+      </w:r>
+      <w:proofErr w:type="spellEnd"/>
+      <w:r>
+        <w:t xml:space="preserve"> function to split the AOI polygons identified by </w:t>
+      </w:r>
+      <w:proofErr w:type="spellStart"/>
+      <w:r>
+        <w:t>boundary_filter</w:t>
+      </w:r>
+      <w:proofErr w:type="spellEnd"/>
+      <w:r>
+        <w:t xml:space="preserve"> into smaller parts with no more than 256 vertices each.</w:t>
+      </w:r>
+    </w:p>
+    <w:p>
+      <w:r>
         <w:lastRenderedPageBreak/>
-        <w:t>F</w:t>
-      </w:r>
-      <w:r>
-        <w:t>unction</w:t>
-      </w:r>
-      <w:r>
-        <w:t xml:space="preserve"> public.bh3_boundary_subdivide</w:t>
-      </w:r>
-    </w:p>
-    <w:p>
-      <w:pPr>
-        <w:pStyle w:val="Subtitle"/>
-      </w:pPr>
-      <w:r>
-        <w:t>Purpose</w:t>
-      </w:r>
-    </w:p>
-    <w:p>
-      <w:r>
-        <w:t xml:space="preserve">Selects AOI polygons from </w:t>
-      </w:r>
-      <w:proofErr w:type="spellStart"/>
-      <w:r>
-        <w:t>boundary_schema.boundary_table</w:t>
-      </w:r>
-      <w:proofErr w:type="spellEnd"/>
-      <w:r>
-        <w:t xml:space="preserve"> identified by </w:t>
-      </w:r>
-      <w:proofErr w:type="spellStart"/>
-      <w:r>
-        <w:t>boundary_filter</w:t>
-      </w:r>
-      <w:proofErr w:type="spellEnd"/>
-      <w:r>
-        <w:t>, splits them into smaller parts with no more than 256 vertices each and unions them into a single AOI polygon and its bounding box.</w:t>
-      </w:r>
-    </w:p>
-    <w:p>
-      <w:pPr>
-        <w:pStyle w:val="Subtitle"/>
-      </w:pPr>
-      <w:r>
-        <w:t>Approach</w:t>
-      </w:r>
-    </w:p>
-    <w:p>
-      <w:r>
-        <w:t xml:space="preserve">Calls the </w:t>
-      </w:r>
-      <w:proofErr w:type="spellStart"/>
-      <w:r>
-        <w:t>ST_Subdivide</w:t>
-      </w:r>
-      <w:proofErr w:type="spellEnd"/>
-      <w:r>
-        <w:t xml:space="preserve"> function to split the AOI polygons identified by </w:t>
-      </w:r>
-      <w:proofErr w:type="spellStart"/>
-      <w:r>
-        <w:t>boundary_filter</w:t>
-      </w:r>
-      <w:proofErr w:type="spellEnd"/>
-      <w:r>
-        <w:t xml:space="preserve"> into smaller parts with no more than 256 vertices each.</w:t>
-      </w:r>
-    </w:p>
-    <w:p>
-      <w:r>
         <w:t xml:space="preserve">These polygons are stored in table </w:t>
       </w:r>
       <w:proofErr w:type="spellStart"/>
@@ -14958,7 +15327,13 @@
           </w:tcPr>
           <w:p>
             <w:r>
-              <w:t>Name of table containing AOI boundary polygons. Defaults to ''official_country_waters_wgs84''.</w:t>
+              <w:t>Name of table containing AOI boundary polygons. Defaults to ''</w:t>
+            </w:r>
+            <w:r>
+              <w:t>unofficial_country_waters_simplified_wgs84</w:t>
+            </w:r>
+            <w:r>
+              <w:t>''.</w:t>
             </w:r>
           </w:p>
         </w:tc>
@@ -15731,6 +16106,7 @@
   <w:style w:type="character" w:default="1" w:styleId="DefaultParagraphFont">
     <w:name w:val="Default Paragraph Font"/>
     <w:uiPriority w:val="1"/>
+    <w:semiHidden/>
     <w:unhideWhenUsed/>
   </w:style>
   <w:style w:type="table" w:default="1" w:styleId="TableNormal">
@@ -15917,12 +16293,12 @@
     <w:name w:val="SQL Code"/>
     <w:basedOn w:val="Normal"/>
     <w:qFormat/>
-    <w:rsid w:val="00002DA1"/>
+    <w:rsid w:val="00F93FF9"/>
     <w:pPr>
       <w:keepNext/>
       <w:keepLines/>
       <w:spacing w:before="120" w:after="120"/>
-      <w:ind w:left="113"/>
+      <w:ind w:left="284"/>
     </w:pPr>
     <w:rPr>
       <w:rFonts w:ascii="Courier New" w:hAnsi="Courier New"/>
@@ -16221,7 +16597,7 @@
 </file>
 
 <file path=customXml/itemProps1.xml><?xml version="1.0" encoding="utf-8"?>
-<ds:datastoreItem xmlns:ds="http://schemas.openxmlformats.org/officeDocument/2006/customXml" ds:itemID="{5EDF797F-CF88-445F-B6C7-0B6D3A172131}">
+<ds:datastoreItem xmlns:ds="http://schemas.openxmlformats.org/officeDocument/2006/customXml" ds:itemID="{E86CE2AF-2BF9-43AE-832D-0C0FA5FA3F40}">
   <ds:schemaRefs>
     <ds:schemaRef ds:uri="http://schemas.openxmlformats.org/officeDocument/2006/bibliography"/>
   </ds:schemaRefs>

</xml_diff>